<commit_message>
Plan van aanpak klaar
</commit_message>
<xml_diff>
--- a/Documentatie Fifa/Fase 2/Plan_Van_Aanpak.docx
+++ b/Documentatie Fifa/Fase 2/Plan_Van_Aanpak.docx
@@ -1,6 +1,6 @@
 
 <file path=word/document.xml><?xml version="1.0" encoding="utf-8"?>
-<w:document xmlns:wpc="http://schemas.microsoft.com/office/word/2010/wordprocessingCanvas" xmlns:mc="http://schemas.openxmlformats.org/markup-compatibility/2006" xmlns:o="urn:schemas-microsoft-com:office:office" xmlns:r="http://schemas.openxmlformats.org/officeDocument/2006/relationships" xmlns:m="http://schemas.openxmlformats.org/officeDocument/2006/math" xmlns:v="urn:schemas-microsoft-com:vml" xmlns:wp14="http://schemas.microsoft.com/office/word/2010/wordprocessingDrawing" xmlns:wp="http://schemas.openxmlformats.org/drawingml/2006/wordprocessingDrawing" xmlns:w10="urn:schemas-microsoft-com:office:word" xmlns:w="http://schemas.openxmlformats.org/wordprocessingml/2006/main" xmlns:w14="http://schemas.microsoft.com/office/word/2010/wordml" xmlns:w15="http://schemas.microsoft.com/office/word/2012/wordml" xmlns:wpg="http://schemas.microsoft.com/office/word/2010/wordprocessingGroup" xmlns:wpi="http://schemas.microsoft.com/office/word/2010/wordprocessingInk" xmlns:wne="http://schemas.microsoft.com/office/word/2006/wordml" xmlns:wps="http://schemas.microsoft.com/office/word/2010/wordprocessingShape" mc:Ignorable="w14 w15 wp14">
+<w:document xmlns:wpc="http://schemas.microsoft.com/office/word/2010/wordprocessingCanvas" xmlns:cx="http://schemas.microsoft.com/office/drawing/2014/chartex" xmlns:cx1="http://schemas.microsoft.com/office/drawing/2015/9/8/chartex" xmlns:cx2="http://schemas.microsoft.com/office/drawing/2015/10/21/chartex" xmlns:cx3="http://schemas.microsoft.com/office/drawing/2016/5/9/chartex" xmlns:cx4="http://schemas.microsoft.com/office/drawing/2016/5/10/chartex" xmlns:cx5="http://schemas.microsoft.com/office/drawing/2016/5/11/chartex" xmlns:mc="http://schemas.openxmlformats.org/markup-compatibility/2006" xmlns:o="urn:schemas-microsoft-com:office:office" xmlns:r="http://schemas.openxmlformats.org/officeDocument/2006/relationships" xmlns:m="http://schemas.openxmlformats.org/officeDocument/2006/math" xmlns:v="urn:schemas-microsoft-com:vml" xmlns:wp14="http://schemas.microsoft.com/office/word/2010/wordprocessingDrawing" xmlns:wp="http://schemas.openxmlformats.org/drawingml/2006/wordprocessingDrawing" xmlns:w10="urn:schemas-microsoft-com:office:word" xmlns:w="http://schemas.openxmlformats.org/wordprocessingml/2006/main" xmlns:w14="http://schemas.microsoft.com/office/word/2010/wordml" xmlns:w15="http://schemas.microsoft.com/office/word/2012/wordml" xmlns:w16se="http://schemas.microsoft.com/office/word/2015/wordml/symex" xmlns:wpg="http://schemas.microsoft.com/office/word/2010/wordprocessingGroup" xmlns:wpi="http://schemas.microsoft.com/office/word/2010/wordprocessingInk" xmlns:wne="http://schemas.microsoft.com/office/word/2006/wordml" xmlns:wps="http://schemas.microsoft.com/office/word/2010/wordprocessingShape" mc:Ignorable="w14 w15 w16se wp14">
   <w:body>
     <w:bookmarkStart w:id="0" w:name="_Toc341590150"/>
     <w:bookmarkStart w:id="1" w:name="_Toc341590247"/>
@@ -46,7 +46,14 @@
       </w:r>
       <w:r>
         <w:br/>
-        <w:t>Terheijdenseweg 350</w:t>
+      </w:r>
+      <w:proofErr w:type="spellStart"/>
+      <w:r>
+        <w:t>Terheijdenseweg</w:t>
+      </w:r>
+      <w:proofErr w:type="spellEnd"/>
+      <w:r>
+        <w:t xml:space="preserve"> 350</w:t>
       </w:r>
       <w:r>
         <w:br/>
@@ -81,7 +88,15 @@
       </w:r>
       <w:r>
         <w:tab/>
-        <w:t>Elton Bookhoudt &amp; Bart Roos</w:t>
+        <w:t xml:space="preserve">Elton </w:t>
+      </w:r>
+      <w:proofErr w:type="spellStart"/>
+      <w:r>
+        <w:t>Bookhoudt</w:t>
+      </w:r>
+      <w:proofErr w:type="spellEnd"/>
+      <w:r>
+        <w:t xml:space="preserve"> &amp; Bart Roos</w:t>
       </w:r>
     </w:p>
     <w:p>
@@ -136,21 +151,11 @@
       <w:r>
         <w:tab/>
       </w:r>
-      <w:r>
-        <w:fldChar w:fldCharType="begin"/>
-      </w:r>
-      <w:r>
-        <w:instrText xml:space="preserve"> DOCPROPERTY Versienummer \* MERGEFORMAT </w:instrText>
-      </w:r>
-      <w:r>
-        <w:fldChar w:fldCharType="separate"/>
-      </w:r>
-      <w:r>
-        <w:t>1.0</w:t>
-      </w:r>
-      <w:r>
-        <w:fldChar w:fldCharType="end"/>
-      </w:r>
+      <w:fldSimple w:instr=" DOCPROPERTY Versienummer \* MERGEFORMAT ">
+        <w:r>
+          <w:t>1.0</w:t>
+        </w:r>
+      </w:fldSimple>
     </w:p>
     <w:p/>
     <w:p>
@@ -203,19 +208,47 @@
         <w:rPr>
           <w:rFonts w:ascii="Verdana" w:eastAsia="Calibri" w:hAnsi="Verdana" w:cs="Arial"/>
         </w:rPr>
-        <w:t>Dion Rodie,</w:t>
-      </w:r>
+        <w:t xml:space="preserve">Dion </w:t>
+      </w:r>
+      <w:proofErr w:type="spellStart"/>
       <w:r>
         <w:rPr>
           <w:rFonts w:ascii="Verdana" w:eastAsia="Calibri" w:hAnsi="Verdana" w:cs="Arial"/>
         </w:rPr>
+        <w:t>Rodie</w:t>
+      </w:r>
+      <w:proofErr w:type="spellEnd"/>
+      <w:r>
+        <w:rPr>
+          <w:rFonts w:ascii="Verdana" w:eastAsia="Calibri" w:hAnsi="Verdana" w:cs="Arial"/>
+        </w:rPr>
+        <w:t>,</w:t>
+      </w:r>
+      <w:r>
+        <w:rPr>
+          <w:rFonts w:ascii="Verdana" w:eastAsia="Calibri" w:hAnsi="Verdana" w:cs="Arial"/>
+        </w:rPr>
         <w:t xml:space="preserve"> </w:t>
       </w:r>
       <w:r>
         <w:rPr>
           <w:rFonts w:ascii="Verdana" w:eastAsia="Calibri" w:hAnsi="Verdana" w:cs="Arial"/>
         </w:rPr>
-        <w:t>Lex Krooswijk, Tim Verhijen en Kutay Yalçinkaya.</w:t>
+        <w:t xml:space="preserve">Lex Krooswijk, Tim </w:t>
+      </w:r>
+      <w:proofErr w:type="spellStart"/>
+      <w:r>
+        <w:rPr>
+          <w:rFonts w:ascii="Verdana" w:eastAsia="Calibri" w:hAnsi="Verdana" w:cs="Arial"/>
+        </w:rPr>
+        <w:t>Verhijen</w:t>
+      </w:r>
+      <w:proofErr w:type="spellEnd"/>
+      <w:r>
+        <w:rPr>
+          <w:rFonts w:ascii="Verdana" w:eastAsia="Calibri" w:hAnsi="Verdana" w:cs="Arial"/>
+        </w:rPr>
+        <w:t xml:space="preserve"> en Kutay Yalçinkaya.</w:t>
       </w:r>
     </w:p>
     <w:p>
@@ -517,9 +550,7 @@
         <w:lastRenderedPageBreak/>
         <w:t>Inhoudsopgave</w:t>
       </w:r>
-      <w:bookmarkStart w:id="6" w:name="_GoBack"/>
       <w:bookmarkEnd w:id="5"/>
-      <w:bookmarkEnd w:id="6"/>
     </w:p>
     <w:p>
       <w:pPr>
@@ -2986,7 +3017,7 @@
       <w:pPr>
         <w:pStyle w:val="Kop1"/>
       </w:pPr>
-      <w:bookmarkStart w:id="7" w:name="_Toc372543936"/>
+      <w:bookmarkStart w:id="6" w:name="_Toc372543936"/>
       <w:bookmarkEnd w:id="0"/>
       <w:bookmarkEnd w:id="1"/>
       <w:bookmarkEnd w:id="2"/>
@@ -2995,40 +3026,40 @@
         <w:lastRenderedPageBreak/>
         <w:t>Inleiding</w:t>
       </w:r>
+      <w:bookmarkEnd w:id="6"/>
+    </w:p>
+    <w:p>
+      <w:pPr>
+        <w:pStyle w:val="Tekstdocument1"/>
+      </w:pPr>
+      <w:r>
+        <w:t xml:space="preserve">Dit is het Plan van aanpak van </w:t>
+      </w:r>
+      <w:r>
+        <w:t>Groep 3</w:t>
+      </w:r>
+      <w:r>
+        <w:t xml:space="preserve"> voor</w:t>
+      </w:r>
+      <w:r>
+        <w:t xml:space="preserve"> de</w:t>
+      </w:r>
+      <w:r>
+        <w:t xml:space="preserve"> </w:t>
+      </w:r>
+      <w:r>
+        <w:t xml:space="preserve">Web app FIFA Teams up en het Programma FIFA Bidders. </w:t>
+      </w:r>
+    </w:p>
+    <w:p>
+      <w:pPr>
+        <w:pStyle w:val="Kop2"/>
+      </w:pPr>
+      <w:bookmarkStart w:id="7" w:name="_Toc372543937"/>
+      <w:r>
+        <w:t>Algemeen</w:t>
+      </w:r>
       <w:bookmarkEnd w:id="7"/>
-    </w:p>
-    <w:p>
-      <w:pPr>
-        <w:pStyle w:val="Tekstdocument1"/>
-      </w:pPr>
-      <w:r>
-        <w:t xml:space="preserve">Dit is het Plan van aanpak van </w:t>
-      </w:r>
-      <w:r>
-        <w:t>Groep 3</w:t>
-      </w:r>
-      <w:r>
-        <w:t xml:space="preserve"> voor</w:t>
-      </w:r>
-      <w:r>
-        <w:t xml:space="preserve"> de</w:t>
-      </w:r>
-      <w:r>
-        <w:t xml:space="preserve"> </w:t>
-      </w:r>
-      <w:r>
-        <w:t xml:space="preserve">Web app FIFA Teams up en het Programma FIFA Bidders. </w:t>
-      </w:r>
-    </w:p>
-    <w:p>
-      <w:pPr>
-        <w:pStyle w:val="Kop2"/>
-      </w:pPr>
-      <w:bookmarkStart w:id="8" w:name="_Toc372543937"/>
-      <w:r>
-        <w:t>Algemeen</w:t>
-      </w:r>
-      <w:bookmarkEnd w:id="8"/>
     </w:p>
     <w:p>
       <w:pPr>
@@ -3086,8 +3117,16 @@
         <w:rPr>
           <w:rFonts w:ascii="Verdana" w:eastAsia="Calibri" w:hAnsi="Verdana" w:cs="Arial"/>
         </w:rPr>
-        <w:t>Dion Rodie</w:t>
-      </w:r>
+        <w:t xml:space="preserve">Dion </w:t>
+      </w:r>
+      <w:proofErr w:type="spellStart"/>
+      <w:r>
+        <w:rPr>
+          <w:rFonts w:ascii="Verdana" w:eastAsia="Calibri" w:hAnsi="Verdana" w:cs="Arial"/>
+        </w:rPr>
+        <w:t>Rodie</w:t>
+      </w:r>
+      <w:proofErr w:type="spellEnd"/>
     </w:p>
     <w:p>
       <w:pPr>
@@ -3116,8 +3155,16 @@
         <w:rPr>
           <w:rFonts w:ascii="Verdana" w:eastAsia="Calibri" w:hAnsi="Verdana" w:cs="Arial"/>
         </w:rPr>
-        <w:t>Tim Verhijen</w:t>
-      </w:r>
+        <w:t xml:space="preserve">Tim </w:t>
+      </w:r>
+      <w:proofErr w:type="spellStart"/>
+      <w:r>
+        <w:rPr>
+          <w:rFonts w:ascii="Verdana" w:eastAsia="Calibri" w:hAnsi="Verdana" w:cs="Arial"/>
+        </w:rPr>
+        <w:t>Verhijen</w:t>
+      </w:r>
+      <w:proofErr w:type="spellEnd"/>
     </w:p>
     <w:p>
       <w:pPr>
@@ -3226,11 +3273,11 @@
       <w:pPr>
         <w:pStyle w:val="Kop2"/>
       </w:pPr>
-      <w:bookmarkStart w:id="9" w:name="_Toc372543938"/>
+      <w:bookmarkStart w:id="8" w:name="_Toc372543938"/>
       <w:r>
         <w:t>Inhoud</w:t>
       </w:r>
-      <w:bookmarkEnd w:id="9"/>
+      <w:bookmarkEnd w:id="8"/>
     </w:p>
     <w:p>
       <w:pPr>
@@ -3335,123 +3382,123 @@
       <w:pPr>
         <w:pStyle w:val="Kop1"/>
       </w:pPr>
-      <w:bookmarkStart w:id="10" w:name="_Toc66712266"/>
-      <w:bookmarkStart w:id="11" w:name="_Toc372543939"/>
-      <w:bookmarkStart w:id="12" w:name="_Toc353251463"/>
-      <w:bookmarkStart w:id="13" w:name="_Toc353252867"/>
-      <w:bookmarkStart w:id="14" w:name="_Toc353263468"/>
-      <w:bookmarkStart w:id="15" w:name="_Toc353327409"/>
-      <w:bookmarkStart w:id="16" w:name="_Toc353327734"/>
-      <w:bookmarkStart w:id="17" w:name="_Toc353327884"/>
-      <w:bookmarkStart w:id="18" w:name="_Toc353327955"/>
-      <w:bookmarkStart w:id="19" w:name="_Toc353337085"/>
-      <w:bookmarkStart w:id="20" w:name="_Toc354455613"/>
-      <w:bookmarkStart w:id="21" w:name="_Toc354455967"/>
-      <w:bookmarkStart w:id="22" w:name="_Toc354456073"/>
-      <w:bookmarkStart w:id="23" w:name="_Toc354456267"/>
+      <w:bookmarkStart w:id="9" w:name="_Toc66712266"/>
+      <w:bookmarkStart w:id="10" w:name="_Toc372543939"/>
+      <w:bookmarkStart w:id="11" w:name="_Toc353251463"/>
+      <w:bookmarkStart w:id="12" w:name="_Toc353252867"/>
+      <w:bookmarkStart w:id="13" w:name="_Toc353263468"/>
+      <w:bookmarkStart w:id="14" w:name="_Toc353327409"/>
+      <w:bookmarkStart w:id="15" w:name="_Toc353327734"/>
+      <w:bookmarkStart w:id="16" w:name="_Toc353327884"/>
+      <w:bookmarkStart w:id="17" w:name="_Toc353327955"/>
+      <w:bookmarkStart w:id="18" w:name="_Toc353337085"/>
+      <w:bookmarkStart w:id="19" w:name="_Toc354455613"/>
+      <w:bookmarkStart w:id="20" w:name="_Toc354455967"/>
+      <w:bookmarkStart w:id="21" w:name="_Toc354456073"/>
+      <w:bookmarkStart w:id="22" w:name="_Toc354456267"/>
       <w:r>
         <w:lastRenderedPageBreak/>
         <w:t>Achtergronden</w:t>
       </w:r>
+      <w:bookmarkEnd w:id="9"/>
       <w:bookmarkEnd w:id="10"/>
-      <w:bookmarkEnd w:id="11"/>
     </w:p>
     <w:p>
       <w:pPr>
         <w:pStyle w:val="Kop2"/>
       </w:pPr>
-      <w:bookmarkStart w:id="24" w:name="_Toc372543940"/>
-      <w:bookmarkStart w:id="25" w:name="_Toc8095078"/>
-      <w:bookmarkStart w:id="26" w:name="_Toc8095281"/>
-      <w:bookmarkStart w:id="27" w:name="_Toc473425318"/>
+      <w:bookmarkStart w:id="23" w:name="_Toc372543940"/>
+      <w:bookmarkStart w:id="24" w:name="_Toc8095078"/>
+      <w:bookmarkStart w:id="25" w:name="_Toc8095281"/>
+      <w:bookmarkStart w:id="26" w:name="_Toc473425318"/>
       <w:r>
         <w:t>Projectnaam</w:t>
       </w:r>
+      <w:bookmarkEnd w:id="23"/>
+    </w:p>
+    <w:p>
+      <w:pPr>
+        <w:pStyle w:val="Tekstdocument1"/>
+      </w:pPr>
+      <w:r>
+        <w:t>FIFA Teams Up</w:t>
+      </w:r>
+    </w:p>
+    <w:p>
+      <w:pPr>
+        <w:pStyle w:val="Tekstdocument1"/>
+      </w:pPr>
+      <w:r>
+        <w:t>FIFA Bidders</w:t>
+      </w:r>
+    </w:p>
+    <w:p>
+      <w:pPr>
+        <w:pStyle w:val="Kop2"/>
+      </w:pPr>
+      <w:bookmarkStart w:id="27" w:name="_Toc372543941"/>
+      <w:r>
+        <w:t>Opdrachtgever</w:t>
+      </w:r>
+      <w:bookmarkEnd w:id="27"/>
+    </w:p>
+    <w:p>
+      <w:pPr>
+        <w:pStyle w:val="Tekstdocument1"/>
+      </w:pPr>
+      <w:r>
+        <w:t xml:space="preserve">Klant: </w:t>
+      </w:r>
+      <w:r>
+        <w:t>Elton Boekhoudt</w:t>
+      </w:r>
+    </w:p>
+    <w:p>
+      <w:pPr>
+        <w:pStyle w:val="Tekstdocument1"/>
+      </w:pPr>
+      <w:r>
+        <w:t>Opdracht gever: Bart Roos</w:t>
+      </w:r>
+    </w:p>
+    <w:p>
+      <w:pPr>
+        <w:pStyle w:val="Kop2"/>
+      </w:pPr>
+      <w:bookmarkStart w:id="28" w:name="_Toc372543942"/>
+      <w:r>
+        <w:t>Opdrachtnemer</w:t>
+      </w:r>
+      <w:bookmarkEnd w:id="28"/>
+    </w:p>
+    <w:p>
+      <w:pPr>
+        <w:pStyle w:val="Tekstdocument1"/>
+      </w:pPr>
+      <w:r>
+        <w:t>Groep 3</w:t>
+      </w:r>
+      <w:r>
+        <w:t>.</w:t>
+      </w:r>
+    </w:p>
+    <w:p>
+      <w:pPr>
+        <w:pStyle w:val="Kop1"/>
+      </w:pPr>
+      <w:bookmarkStart w:id="29" w:name="_Toc66712267"/>
+      <w:bookmarkStart w:id="30" w:name="_Toc372543943"/>
+      <w:bookmarkStart w:id="31" w:name="_Toc8095080"/>
+      <w:bookmarkStart w:id="32" w:name="_Toc8095283"/>
       <w:bookmarkEnd w:id="24"/>
-    </w:p>
-    <w:p>
-      <w:pPr>
-        <w:pStyle w:val="Tekstdocument1"/>
-      </w:pPr>
-      <w:r>
-        <w:t>FIFA Teams Up</w:t>
-      </w:r>
-    </w:p>
-    <w:p>
-      <w:pPr>
-        <w:pStyle w:val="Tekstdocument1"/>
-      </w:pPr>
-      <w:r>
-        <w:t>FIFA Bidders</w:t>
-      </w:r>
-    </w:p>
-    <w:p>
-      <w:pPr>
-        <w:pStyle w:val="Kop2"/>
-      </w:pPr>
-      <w:bookmarkStart w:id="28" w:name="_Toc372543941"/>
-      <w:r>
-        <w:t>Opdrachtgever</w:t>
-      </w:r>
-      <w:bookmarkEnd w:id="28"/>
-    </w:p>
-    <w:p>
-      <w:pPr>
-        <w:pStyle w:val="Tekstdocument1"/>
-      </w:pPr>
-      <w:r>
-        <w:t xml:space="preserve">Klant: </w:t>
-      </w:r>
-      <w:r>
-        <w:t>Elton Boekhoudt</w:t>
-      </w:r>
-    </w:p>
-    <w:p>
-      <w:pPr>
-        <w:pStyle w:val="Tekstdocument1"/>
-      </w:pPr>
-      <w:r>
-        <w:t>Opdracht gever: Bart Roos</w:t>
-      </w:r>
-    </w:p>
-    <w:p>
-      <w:pPr>
-        <w:pStyle w:val="Kop2"/>
-      </w:pPr>
-      <w:bookmarkStart w:id="29" w:name="_Toc372543942"/>
-      <w:r>
-        <w:t>Opdrachtnemer</w:t>
-      </w:r>
-      <w:bookmarkEnd w:id="29"/>
-    </w:p>
-    <w:p>
-      <w:pPr>
-        <w:pStyle w:val="Tekstdocument1"/>
-      </w:pPr>
-      <w:r>
-        <w:t>Groep 3</w:t>
-      </w:r>
-      <w:r>
-        <w:t>.</w:t>
-      </w:r>
-    </w:p>
-    <w:p>
-      <w:pPr>
-        <w:pStyle w:val="Kop1"/>
-      </w:pPr>
-      <w:bookmarkStart w:id="30" w:name="_Toc66712267"/>
-      <w:bookmarkStart w:id="31" w:name="_Toc372543943"/>
-      <w:bookmarkStart w:id="32" w:name="_Toc8095080"/>
-      <w:bookmarkStart w:id="33" w:name="_Toc8095283"/>
       <w:bookmarkEnd w:id="25"/>
       <w:bookmarkEnd w:id="26"/>
-      <w:bookmarkEnd w:id="27"/>
       <w:r>
         <w:lastRenderedPageBreak/>
         <w:t>De projectopdracht</w:t>
       </w:r>
+      <w:bookmarkEnd w:id="29"/>
       <w:bookmarkEnd w:id="30"/>
-      <w:bookmarkEnd w:id="31"/>
     </w:p>
     <w:p>
       <w:pPr>
@@ -3465,11 +3512,11 @@
       <w:pPr>
         <w:pStyle w:val="Kop2"/>
       </w:pPr>
-      <w:bookmarkStart w:id="34" w:name="_Toc372543944"/>
+      <w:bookmarkStart w:id="33" w:name="_Toc372543944"/>
       <w:r>
         <w:t>Doel</w:t>
       </w:r>
-      <w:bookmarkEnd w:id="34"/>
+      <w:bookmarkEnd w:id="33"/>
     </w:p>
     <w:p>
       <w:pPr>
@@ -3507,11 +3554,11 @@
       <w:pPr>
         <w:pStyle w:val="Kop2"/>
       </w:pPr>
-      <w:bookmarkStart w:id="35" w:name="_Toc372543945"/>
+      <w:bookmarkStart w:id="34" w:name="_Toc372543945"/>
       <w:r>
         <w:t>Resultaat</w:t>
       </w:r>
-      <w:bookmarkEnd w:id="35"/>
+      <w:bookmarkEnd w:id="34"/>
     </w:p>
     <w:p>
       <w:pPr>
@@ -3697,24 +3744,24 @@
       <w:pPr>
         <w:pStyle w:val="Kop1"/>
       </w:pPr>
-      <w:bookmarkStart w:id="36" w:name="_Toc66712268"/>
-      <w:bookmarkStart w:id="37" w:name="_Toc372543948"/>
+      <w:bookmarkStart w:id="35" w:name="_Toc66712268"/>
+      <w:bookmarkStart w:id="36" w:name="_Toc372543948"/>
+      <w:bookmarkEnd w:id="31"/>
       <w:bookmarkEnd w:id="32"/>
-      <w:bookmarkEnd w:id="33"/>
       <w:r>
         <w:lastRenderedPageBreak/>
         <w:t>Projectactiviteiten</w:t>
       </w:r>
+      <w:bookmarkEnd w:id="35"/>
       <w:bookmarkEnd w:id="36"/>
-      <w:bookmarkEnd w:id="37"/>
     </w:p>
     <w:p>
       <w:pPr>
         <w:pStyle w:val="Tekstdocument1"/>
         <w:keepNext/>
       </w:pPr>
-      <w:bookmarkStart w:id="38" w:name="_Toc8095081"/>
-      <w:bookmarkStart w:id="39" w:name="_Toc8095284"/>
+      <w:bookmarkStart w:id="37" w:name="_Toc8095081"/>
+      <w:bookmarkStart w:id="38" w:name="_Toc8095284"/>
       <w:r>
         <w:t>De werkzaamheden die binnen het project worden uitgevoerd, worden gesplitst in standaard en meerwerk werkzaamheden.</w:t>
       </w:r>
@@ -3752,8 +3799,13 @@
         <w:ind w:firstLine="0"/>
       </w:pPr>
       <w:r>
-        <w:t>Dion Rodie</w:t>
-      </w:r>
+        <w:t xml:space="preserve">Dion </w:t>
+      </w:r>
+      <w:proofErr w:type="spellStart"/>
+      <w:r>
+        <w:t>Rodie</w:t>
+      </w:r>
+      <w:proofErr w:type="spellEnd"/>
     </w:p>
     <w:p>
       <w:pPr>
@@ -4138,8 +4190,13 @@
         <w:ind w:firstLine="0"/>
       </w:pPr>
       <w:r>
-        <w:t>Tim Verhijen</w:t>
-      </w:r>
+        <w:t xml:space="preserve">Tim </w:t>
+      </w:r>
+      <w:proofErr w:type="spellStart"/>
+      <w:r>
+        <w:t>Verhijen</w:t>
+      </w:r>
+      <w:proofErr w:type="spellEnd"/>
     </w:p>
     <w:p>
       <w:pPr>
@@ -4258,60 +4315,60 @@
         <w:pStyle w:val="Tekstopsomming"/>
         <w:ind w:firstLine="0"/>
       </w:pPr>
-      <w:bookmarkStart w:id="40" w:name="_Toc8095082"/>
-      <w:bookmarkStart w:id="41" w:name="_Toc8095285"/>
+      <w:bookmarkStart w:id="39" w:name="_Toc8095082"/>
+      <w:bookmarkStart w:id="40" w:name="_Toc8095285"/>
+      <w:bookmarkEnd w:id="37"/>
       <w:bookmarkEnd w:id="38"/>
-      <w:bookmarkEnd w:id="39"/>
     </w:p>
     <w:p>
       <w:pPr>
         <w:pStyle w:val="Kop1"/>
       </w:pPr>
-      <w:bookmarkStart w:id="42" w:name="_Toc66712270"/>
-      <w:bookmarkStart w:id="43" w:name="_Toc372543957"/>
+      <w:bookmarkStart w:id="41" w:name="_Toc66712270"/>
+      <w:bookmarkStart w:id="42" w:name="_Toc372543957"/>
       <w:r>
         <w:lastRenderedPageBreak/>
         <w:t>De producten</w:t>
       </w:r>
+      <w:bookmarkEnd w:id="39"/>
       <w:bookmarkEnd w:id="40"/>
       <w:bookmarkEnd w:id="41"/>
       <w:bookmarkEnd w:id="42"/>
+    </w:p>
+    <w:p>
+      <w:pPr>
+        <w:pStyle w:val="Tekstdocument1"/>
+      </w:pPr>
+    </w:p>
+    <w:p>
+      <w:pPr>
+        <w:pStyle w:val="Tekstdocument1"/>
+      </w:pPr>
+      <w:r>
+        <w:t>Het product is een programma die berekent hoeveel stappen er nodig moet zijn om elke schijf in het spel aan de rechterkant op een stapel worden gezet.</w:t>
+      </w:r>
+    </w:p>
+    <w:p>
+      <w:pPr>
+        <w:pStyle w:val="Kop2"/>
+      </w:pPr>
+      <w:bookmarkStart w:id="43" w:name="_Toc354455617"/>
+      <w:bookmarkStart w:id="44" w:name="_Toc354455971"/>
+      <w:bookmarkStart w:id="45" w:name="_Toc354456077"/>
+      <w:bookmarkStart w:id="46" w:name="_Toc354456271"/>
+      <w:bookmarkStart w:id="47" w:name="_Toc370538126"/>
+      <w:bookmarkStart w:id="48" w:name="_Toc372543958"/>
+      <w:bookmarkStart w:id="49" w:name="_Toc8095083"/>
+      <w:bookmarkStart w:id="50" w:name="_Toc8095286"/>
+      <w:r>
+        <w:t>Algemeen</w:t>
+      </w:r>
       <w:bookmarkEnd w:id="43"/>
-    </w:p>
-    <w:p>
-      <w:pPr>
-        <w:pStyle w:val="Tekstdocument1"/>
-      </w:pPr>
-    </w:p>
-    <w:p>
-      <w:pPr>
-        <w:pStyle w:val="Tekstdocument1"/>
-      </w:pPr>
-      <w:r>
-        <w:t>Het product is een programma die berekent hoeveel stappen er nodig moet zijn om elke schijf in het spel aan de rechterkant op een stapel worden gezet.</w:t>
-      </w:r>
-    </w:p>
-    <w:p>
-      <w:pPr>
-        <w:pStyle w:val="Kop2"/>
-      </w:pPr>
-      <w:bookmarkStart w:id="44" w:name="_Toc354455617"/>
-      <w:bookmarkStart w:id="45" w:name="_Toc354455971"/>
-      <w:bookmarkStart w:id="46" w:name="_Toc354456077"/>
-      <w:bookmarkStart w:id="47" w:name="_Toc354456271"/>
-      <w:bookmarkStart w:id="48" w:name="_Toc370538126"/>
-      <w:bookmarkStart w:id="49" w:name="_Toc372543958"/>
-      <w:bookmarkStart w:id="50" w:name="_Toc8095083"/>
-      <w:bookmarkStart w:id="51" w:name="_Toc8095286"/>
-      <w:r>
-        <w:t>Algemeen</w:t>
-      </w:r>
       <w:bookmarkEnd w:id="44"/>
       <w:bookmarkEnd w:id="45"/>
       <w:bookmarkEnd w:id="46"/>
       <w:bookmarkEnd w:id="47"/>
       <w:bookmarkEnd w:id="48"/>
-      <w:bookmarkEnd w:id="49"/>
     </w:p>
     <w:p>
       <w:pPr>
@@ -4416,146 +4473,460 @@
       <w:pPr>
         <w:pStyle w:val="Kop2"/>
       </w:pPr>
-      <w:bookmarkStart w:id="52" w:name="_Toc372543959"/>
-      <w:bookmarkStart w:id="53" w:name="_Toc354455623"/>
-      <w:bookmarkStart w:id="54" w:name="_Toc354455977"/>
-      <w:bookmarkStart w:id="55" w:name="_Toc354456083"/>
-      <w:bookmarkStart w:id="56" w:name="_Toc354456277"/>
+      <w:bookmarkStart w:id="51" w:name="_Toc372543959"/>
+      <w:bookmarkStart w:id="52" w:name="_Toc354455623"/>
+      <w:bookmarkStart w:id="53" w:name="_Toc354455977"/>
+      <w:bookmarkStart w:id="54" w:name="_Toc354456083"/>
+      <w:bookmarkStart w:id="55" w:name="_Toc354456277"/>
       <w:r>
         <w:t>Documentatie</w:t>
       </w:r>
+      <w:bookmarkEnd w:id="51"/>
+    </w:p>
+    <w:p>
+      <w:pPr>
+        <w:pStyle w:val="Tekstdocument1"/>
+      </w:pPr>
+      <w:r>
+        <w:t>Hierin staan alle Documenten</w:t>
+      </w:r>
+    </w:p>
+    <w:p>
+      <w:pPr>
+        <w:pStyle w:val="Tekstdocument1"/>
+      </w:pPr>
+      <w:r>
+        <w:tab/>
+        <w:t>- Bereikbaarheidslijst</w:t>
+      </w:r>
+    </w:p>
+    <w:p>
+      <w:pPr>
+        <w:pStyle w:val="Tekstdocument1"/>
+      </w:pPr>
+      <w:r>
+        <w:tab/>
+        <w:t>- Acceptatie test</w:t>
+      </w:r>
+    </w:p>
+    <w:p>
+      <w:pPr>
+        <w:pStyle w:val="Tekstdocument1"/>
+      </w:pPr>
+      <w:r>
+        <w:tab/>
+        <w:t>- Definitieve programma</w:t>
+      </w:r>
+    </w:p>
+    <w:p>
+      <w:pPr>
+        <w:pStyle w:val="Tekstdocument1"/>
+      </w:pPr>
+      <w:r>
+        <w:tab/>
+        <w:t>- Project rapport</w:t>
+      </w:r>
+    </w:p>
+    <w:p>
+      <w:pPr>
+        <w:pStyle w:val="Tekstdocument1"/>
+      </w:pPr>
+      <w:r>
+        <w:tab/>
+        <w:t>- Team rapport</w:t>
+      </w:r>
+    </w:p>
+    <w:p>
+      <w:pPr>
+        <w:pStyle w:val="Kop2"/>
+      </w:pPr>
+      <w:r>
+        <w:t>Grenzen</w:t>
+      </w:r>
+    </w:p>
+    <w:p>
+      <w:pPr>
+        <w:pStyle w:val="Tekstdocument1"/>
+      </w:pPr>
+    </w:p>
+    <w:p>
+      <w:pPr>
+        <w:pStyle w:val="Kop3"/>
+      </w:pPr>
+      <w:r>
+        <w:t>Duur</w:t>
+      </w:r>
+    </w:p>
+    <w:p>
+      <w:pPr>
+        <w:pStyle w:val="Tekstdocument1"/>
+      </w:pPr>
+    </w:p>
+    <w:p>
+      <w:pPr>
+        <w:pStyle w:val="Tekstdocument1"/>
+      </w:pPr>
+      <w:r>
+        <w:t>Het duur voor het FIFA toernooi duurt 8 weken. Deze project is begonnen op 18-04-2017. Deadline is vast gezet op 09-06-2017.</w:t>
+      </w:r>
+    </w:p>
+    <w:p>
+      <w:pPr>
+        <w:pStyle w:val="Tekstdocument1"/>
+      </w:pPr>
+    </w:p>
+    <w:p>
+      <w:pPr>
+        <w:pStyle w:val="Kop3"/>
+      </w:pPr>
+      <w:r>
+        <w:t>Eisen die in het project komen</w:t>
+      </w:r>
+    </w:p>
+    <w:p>
+      <w:pPr>
+        <w:pStyle w:val="Tekstdocument1"/>
+      </w:pPr>
+    </w:p>
+    <w:p>
+      <w:pPr>
+        <w:pStyle w:val="Tekstdocument1"/>
+      </w:pPr>
+      <w:r>
+        <w:t>•</w:t>
+      </w:r>
+      <w:r>
+        <w:tab/>
+        <w:t>Wedden op de uitslagen</w:t>
+      </w:r>
+    </w:p>
+    <w:p>
+      <w:pPr>
+        <w:pStyle w:val="Tekstdocument1"/>
+      </w:pPr>
+      <w:r>
+        <w:t>•</w:t>
+      </w:r>
+      <w:r>
+        <w:tab/>
+        <w:t>Wedstrijden importeren</w:t>
+      </w:r>
+    </w:p>
+    <w:p>
+      <w:pPr>
+        <w:pStyle w:val="Tekstdocument1"/>
+      </w:pPr>
+      <w:r>
+        <w:t>•</w:t>
+      </w:r>
+      <w:r>
+        <w:tab/>
+        <w:t>Per wedstrijd kunnen wedden</w:t>
+      </w:r>
+    </w:p>
+    <w:p>
+      <w:pPr>
+        <w:pStyle w:val="Tekstdocument1"/>
+      </w:pPr>
+      <w:r>
+        <w:t>•</w:t>
+      </w:r>
+      <w:r>
+        <w:tab/>
+        <w:t>Uitslagen importeren</w:t>
+      </w:r>
+    </w:p>
+    <w:p>
+      <w:pPr>
+        <w:pStyle w:val="Tekstdocument1"/>
+      </w:pPr>
+    </w:p>
+    <w:p>
+      <w:pPr>
+        <w:pStyle w:val="Kop3"/>
+      </w:pPr>
+      <w:r>
+        <w:t>Eisen die niet in de Project</w:t>
+      </w:r>
+    </w:p>
+    <w:p>
+      <w:pPr>
+        <w:pStyle w:val="Tekstdocument1"/>
+      </w:pPr>
+    </w:p>
+    <w:p>
+      <w:pPr>
+        <w:pStyle w:val="Tekstdocument1"/>
+      </w:pPr>
+      <w:r>
+        <w:t>•</w:t>
+      </w:r>
+      <w:r>
+        <w:tab/>
+        <w:t>Geen shop, waarin je je geld kunt besteden</w:t>
+      </w:r>
+    </w:p>
+    <w:p>
+      <w:pPr>
+        <w:pStyle w:val="Tekstdocument1"/>
+      </w:pPr>
+      <w:r>
+        <w:t>•</w:t>
+      </w:r>
+      <w:r>
+        <w:tab/>
+        <w:t>GEEN ECHTE  GELDUITEKERING</w:t>
+      </w:r>
+    </w:p>
+    <w:p>
+      <w:pPr>
+        <w:pStyle w:val="Kop1"/>
+      </w:pPr>
+      <w:r>
+        <w:lastRenderedPageBreak/>
+        <w:t>Kosten &amp; Baten</w:t>
+      </w:r>
+    </w:p>
+    <w:p>
+      <w:pPr>
+        <w:pStyle w:val="Tekstdocument1"/>
+      </w:pPr>
+    </w:p>
+    <w:p>
+      <w:pPr>
+        <w:pStyle w:val="Kop2"/>
+      </w:pPr>
+      <w:r>
+        <w:t>Werknemers</w:t>
+      </w:r>
+    </w:p>
+    <w:p>
+      <w:pPr>
+        <w:pStyle w:val="Tekstdocument1"/>
+      </w:pPr>
+    </w:p>
+    <w:p>
+      <w:pPr>
+        <w:pStyle w:val="Tekstdocument1"/>
+      </w:pPr>
+      <w:r>
+        <w:t xml:space="preserve">In deze project word er 4 man kracht ingezet. Deze worden met een uurloon salaris uitbetaald. De werknemers bestaan uit: </w:t>
+      </w:r>
+    </w:p>
+    <w:p>
+      <w:pPr>
+        <w:pStyle w:val="Tekstdocument1"/>
+        <w:numPr>
+          <w:ilvl w:val="0"/>
+          <w:numId w:val="8"/>
+        </w:numPr>
+      </w:pPr>
+      <w:r>
+        <w:t>Krooswijk</w:t>
+      </w:r>
+      <w:r>
+        <w:t>,</w:t>
+      </w:r>
+      <w:r>
+        <w:t xml:space="preserve"> Lex</w:t>
+      </w:r>
+    </w:p>
+    <w:p>
+      <w:pPr>
+        <w:pStyle w:val="Tekstdocument1"/>
+        <w:numPr>
+          <w:ilvl w:val="0"/>
+          <w:numId w:val="8"/>
+        </w:numPr>
+      </w:pPr>
+      <w:proofErr w:type="spellStart"/>
+      <w:r>
+        <w:t>Rodie</w:t>
+      </w:r>
+      <w:proofErr w:type="spellEnd"/>
+      <w:r>
+        <w:t>, Dion</w:t>
+      </w:r>
+    </w:p>
+    <w:p>
+      <w:pPr>
+        <w:pStyle w:val="Tekstdocument1"/>
+        <w:numPr>
+          <w:ilvl w:val="0"/>
+          <w:numId w:val="8"/>
+        </w:numPr>
+      </w:pPr>
+      <w:proofErr w:type="spellStart"/>
+      <w:r>
+        <w:t>Verhijen</w:t>
+      </w:r>
+      <w:proofErr w:type="spellEnd"/>
+      <w:r>
+        <w:t>, Tim</w:t>
+      </w:r>
+    </w:p>
+    <w:p>
+      <w:pPr>
+        <w:pStyle w:val="Tekstdocument1"/>
+        <w:numPr>
+          <w:ilvl w:val="0"/>
+          <w:numId w:val="8"/>
+        </w:numPr>
+      </w:pPr>
+      <w:r>
+        <w:t>Yalçinkaya, Kutay</w:t>
+      </w:r>
+    </w:p>
+    <w:p>
+      <w:pPr>
+        <w:pStyle w:val="Tekstdocument1"/>
+      </w:pPr>
+    </w:p>
+    <w:p>
+      <w:pPr>
+        <w:pStyle w:val="Kop2"/>
+      </w:pPr>
+      <w:r>
+        <w:t>Loon</w:t>
+      </w:r>
+    </w:p>
+    <w:p>
+      <w:pPr>
+        <w:pStyle w:val="Tekstdocument1"/>
+      </w:pPr>
+    </w:p>
+    <w:p>
+      <w:pPr>
+        <w:pStyle w:val="Tekstdocument1"/>
+      </w:pPr>
+      <w:r>
+        <w:t>De lonen zijn per mankracht het zelfde. De werknemers worden om de maand uitbetaald. Dit gaat via de bedrijf Groep 3.</w:t>
+      </w:r>
+    </w:p>
+    <w:p>
+      <w:pPr>
+        <w:pStyle w:val="Tekstdocument1"/>
+      </w:pPr>
+    </w:p>
+    <w:p>
+      <w:pPr>
+        <w:pStyle w:val="Tekstdocument1"/>
+      </w:pPr>
+      <w:r>
+        <w:t>De werknemers hebben een uurloon van € 17.50.</w:t>
+      </w:r>
+    </w:p>
+    <w:p>
+      <w:pPr>
+        <w:pStyle w:val="Tekstdocument1"/>
+      </w:pPr>
+      <w:r>
+        <w:t>De werknemers werken 5 dagen in de week. Waarvan elke dag 4 uur word gewerkt.</w:t>
+      </w:r>
+    </w:p>
+    <w:p>
+      <w:pPr>
+        <w:pStyle w:val="Tekstdocument1"/>
+      </w:pPr>
+    </w:p>
+    <w:p>
+      <w:pPr>
+        <w:pStyle w:val="Kop2"/>
+      </w:pPr>
+      <w:r>
+        <w:t>Factuur</w:t>
+      </w:r>
+    </w:p>
+    <w:p>
+      <w:pPr>
+        <w:pStyle w:val="Tekstdocument1"/>
+      </w:pPr>
+    </w:p>
+    <w:p>
+      <w:pPr>
+        <w:pStyle w:val="Tekstdocument1"/>
+      </w:pPr>
+      <w:r>
+        <w:t xml:space="preserve">De factuur zal elke week via de mail opgestuurd naar de klant. Maar dit word pas </w:t>
+      </w:r>
+      <w:proofErr w:type="spellStart"/>
+      <w:r>
+        <w:t>betaaldt</w:t>
+      </w:r>
+      <w:proofErr w:type="spellEnd"/>
+      <w:r>
+        <w:t xml:space="preserve"> aan de einde van de project. Groep 3 zal wekelijkse facturen maken om inzicht te hebben hoeveel uren per werknemer maakt. Wat voor extra aan schaving werden gedaan. De schaving zullen met de </w:t>
+      </w:r>
+      <w:r>
+        <w:t>contract</w:t>
+      </w:r>
+      <w:r>
+        <w:t xml:space="preserve"> worden bepaalt wat voor de bedrijf </w:t>
+      </w:r>
+      <w:r>
+        <w:t>Groep 3 word verrekent en wat voor de klant op de factuur wordt gerekend.</w:t>
+      </w:r>
+    </w:p>
+    <w:p>
+      <w:pPr>
+        <w:pStyle w:val="Tekstdocument1"/>
+      </w:pPr>
+    </w:p>
+    <w:p>
+      <w:pPr>
+        <w:pStyle w:val="Tekstdocument1"/>
+      </w:pPr>
+    </w:p>
+    <w:p>
+      <w:pPr>
+        <w:pStyle w:val="Tekstdocument1"/>
+      </w:pPr>
+      <w:bookmarkStart w:id="56" w:name="_Toc8095084"/>
+      <w:bookmarkStart w:id="57" w:name="_Toc8095287"/>
+      <w:bookmarkEnd w:id="49"/>
+      <w:bookmarkEnd w:id="50"/>
       <w:bookmarkEnd w:id="52"/>
-    </w:p>
-    <w:p>
-      <w:pPr>
-        <w:pStyle w:val="Tekstdocument1"/>
-      </w:pPr>
-      <w:r>
-        <w:t>Hierin staan alle Documenten</w:t>
-      </w:r>
-    </w:p>
-    <w:p>
-      <w:pPr>
-        <w:pStyle w:val="Tekstdocument1"/>
-      </w:pPr>
-      <w:r>
-        <w:tab/>
-        <w:t>- Bereikbaarheidslijst</w:t>
-      </w:r>
-    </w:p>
-    <w:p>
-      <w:pPr>
-        <w:pStyle w:val="Tekstdocument1"/>
-      </w:pPr>
-      <w:r>
-        <w:tab/>
-        <w:t>- Acceptatie test</w:t>
-      </w:r>
-    </w:p>
-    <w:p>
-      <w:pPr>
-        <w:pStyle w:val="Tekstdocument1"/>
-      </w:pPr>
-      <w:r>
-        <w:tab/>
-        <w:t>- Definitieve programma</w:t>
-      </w:r>
-    </w:p>
-    <w:p>
-      <w:pPr>
-        <w:pStyle w:val="Tekstdocument1"/>
-      </w:pPr>
-      <w:r>
-        <w:tab/>
-        <w:t>- Project rapport</w:t>
-      </w:r>
-    </w:p>
-    <w:p>
-      <w:pPr>
-        <w:pStyle w:val="Tekstdocument1"/>
-      </w:pPr>
-      <w:r>
-        <w:tab/>
-        <w:t>- Team rapport</w:t>
-      </w:r>
-    </w:p>
-    <w:p>
-      <w:pPr>
-        <w:pStyle w:val="Kop2"/>
-      </w:pPr>
-      <w:r>
-        <w:t>Grenzen</w:t>
-      </w:r>
-    </w:p>
-    <w:p>
-      <w:pPr>
-        <w:pStyle w:val="Tekstdocument1"/>
-      </w:pPr>
-    </w:p>
-    <w:p>
-      <w:pPr>
-        <w:pStyle w:val="Kop1"/>
-      </w:pPr>
-    </w:p>
-    <w:p>
-      <w:pPr>
-        <w:pStyle w:val="Tekstdocument1"/>
-      </w:pPr>
-    </w:p>
-    <w:p>
-      <w:pPr>
-        <w:pStyle w:val="Tekstdocument1"/>
-      </w:pPr>
-    </w:p>
-    <w:p>
-      <w:pPr>
-        <w:pStyle w:val="Tekstdocument1"/>
-      </w:pPr>
-      <w:bookmarkStart w:id="57" w:name="_Toc8095084"/>
-      <w:bookmarkStart w:id="58" w:name="_Toc8095287"/>
-      <w:bookmarkEnd w:id="50"/>
-      <w:bookmarkEnd w:id="51"/>
       <w:bookmarkEnd w:id="53"/>
       <w:bookmarkEnd w:id="54"/>
       <w:bookmarkEnd w:id="55"/>
+    </w:p>
+    <w:p>
+      <w:pPr>
+        <w:pStyle w:val="Kop1"/>
+      </w:pPr>
+      <w:bookmarkStart w:id="58" w:name="_Toc66712272"/>
+      <w:bookmarkStart w:id="59" w:name="_Toc372543961"/>
       <w:bookmarkEnd w:id="56"/>
-    </w:p>
-    <w:p>
-      <w:pPr>
-        <w:pStyle w:val="Kop1"/>
-      </w:pPr>
-      <w:bookmarkStart w:id="59" w:name="_Toc66712272"/>
-      <w:bookmarkStart w:id="60" w:name="_Toc372543961"/>
       <w:bookmarkEnd w:id="57"/>
-      <w:bookmarkEnd w:id="58"/>
       <w:r>
         <w:lastRenderedPageBreak/>
         <w:t>De projectorganisatie</w:t>
       </w:r>
+      <w:bookmarkEnd w:id="58"/>
       <w:bookmarkEnd w:id="59"/>
+    </w:p>
+    <w:p>
+      <w:pPr>
+        <w:pStyle w:val="Kop2"/>
+      </w:pPr>
+      <w:bookmarkStart w:id="60" w:name="_Toc353251479"/>
+      <w:bookmarkStart w:id="61" w:name="_Toc353252883"/>
+      <w:bookmarkStart w:id="62" w:name="_Toc353263484"/>
+      <w:bookmarkStart w:id="63" w:name="_Toc353327420"/>
+      <w:bookmarkStart w:id="64" w:name="_Toc353327745"/>
+      <w:bookmarkStart w:id="65" w:name="_Toc353327895"/>
+      <w:bookmarkStart w:id="66" w:name="_Toc353327966"/>
+      <w:bookmarkStart w:id="67" w:name="_Toc353337095"/>
+      <w:bookmarkStart w:id="68" w:name="_Toc354455628"/>
+      <w:bookmarkStart w:id="69" w:name="_Toc354455982"/>
+      <w:bookmarkStart w:id="70" w:name="_Toc354456088"/>
+      <w:bookmarkStart w:id="71" w:name="_Toc354456282"/>
+      <w:bookmarkStart w:id="72" w:name="_Toc370538144"/>
+      <w:bookmarkStart w:id="73" w:name="_Toc372543962"/>
+      <w:r>
+        <w:t>Contactpersonen</w:t>
+      </w:r>
       <w:bookmarkEnd w:id="60"/>
-    </w:p>
-    <w:p>
-      <w:pPr>
-        <w:pStyle w:val="Kop2"/>
-      </w:pPr>
-      <w:bookmarkStart w:id="61" w:name="_Toc353251479"/>
-      <w:bookmarkStart w:id="62" w:name="_Toc353252883"/>
-      <w:bookmarkStart w:id="63" w:name="_Toc353263484"/>
-      <w:bookmarkStart w:id="64" w:name="_Toc353327420"/>
-      <w:bookmarkStart w:id="65" w:name="_Toc353327745"/>
-      <w:bookmarkStart w:id="66" w:name="_Toc353327895"/>
-      <w:bookmarkStart w:id="67" w:name="_Toc353327966"/>
-      <w:bookmarkStart w:id="68" w:name="_Toc353337095"/>
-      <w:bookmarkStart w:id="69" w:name="_Toc354455628"/>
-      <w:bookmarkStart w:id="70" w:name="_Toc354455982"/>
-      <w:bookmarkStart w:id="71" w:name="_Toc354456088"/>
-      <w:bookmarkStart w:id="72" w:name="_Toc354456282"/>
-      <w:bookmarkStart w:id="73" w:name="_Toc370538144"/>
-      <w:bookmarkStart w:id="74" w:name="_Toc372543962"/>
-      <w:r>
-        <w:t>Contactpersonen</w:t>
-      </w:r>
       <w:bookmarkEnd w:id="61"/>
       <w:bookmarkEnd w:id="62"/>
       <w:bookmarkEnd w:id="63"/>
@@ -4569,7 +4940,6 @@
       <w:bookmarkEnd w:id="71"/>
       <w:bookmarkEnd w:id="72"/>
       <w:bookmarkEnd w:id="73"/>
-      <w:bookmarkEnd w:id="74"/>
     </w:p>
     <w:p>
       <w:pPr>
@@ -4581,7 +4951,8 @@
     </w:p>
     <w:tbl>
       <w:tblPr>
-        <w:tblW w:w="0" w:type="auto"/>
+        <w:tblpPr w:leftFromText="141" w:rightFromText="141" w:vertAnchor="text" w:horzAnchor="margin" w:tblpY="193"/>
+        <w:tblW w:w="8268" w:type="dxa"/>
         <w:tblLayout w:type="fixed"/>
         <w:tblCellMar>
           <w:left w:w="70" w:type="dxa"/>
@@ -4590,14 +4961,17 @@
         <w:tblLook w:val="0020" w:firstRow="1" w:lastRow="0" w:firstColumn="0" w:lastColumn="0" w:noHBand="0" w:noVBand="0"/>
       </w:tblPr>
       <w:tblGrid>
-        <w:gridCol w:w="2338"/>
-        <w:gridCol w:w="3119"/>
-        <w:gridCol w:w="2417"/>
+        <w:gridCol w:w="2455"/>
+        <w:gridCol w:w="3275"/>
+        <w:gridCol w:w="2538"/>
       </w:tblGrid>
       <w:tr>
+        <w:trPr>
+          <w:trHeight w:val="534"/>
+        </w:trPr>
         <w:tc>
           <w:tcPr>
-            <w:tcW w:w="2338" w:type="dxa"/>
+            <w:tcW w:w="2455" w:type="dxa"/>
             <w:tcBorders>
               <w:top w:val="single" w:sz="12" w:space="0" w:color="000000"/>
               <w:bottom w:val="single" w:sz="12" w:space="0" w:color="000000"/>
@@ -4623,7 +4997,7 @@
         </w:tc>
         <w:tc>
           <w:tcPr>
-            <w:tcW w:w="3119" w:type="dxa"/>
+            <w:tcW w:w="3275" w:type="dxa"/>
             <w:tcBorders>
               <w:top w:val="single" w:sz="12" w:space="0" w:color="000000"/>
               <w:bottom w:val="single" w:sz="12" w:space="0" w:color="000000"/>
@@ -4649,7 +5023,7 @@
         </w:tc>
         <w:tc>
           <w:tcPr>
-            <w:tcW w:w="2417" w:type="dxa"/>
+            <w:tcW w:w="2538" w:type="dxa"/>
             <w:tcBorders>
               <w:top w:val="single" w:sz="12" w:space="0" w:color="000000"/>
               <w:bottom w:val="single" w:sz="12" w:space="0" w:color="000000"/>
@@ -4675,9 +5049,12 @@
         </w:tc>
       </w:tr>
       <w:tr>
+        <w:trPr>
+          <w:trHeight w:val="337"/>
+        </w:trPr>
         <w:tc>
           <w:tcPr>
-            <w:tcW w:w="2338" w:type="dxa"/>
+            <w:tcW w:w="2455" w:type="dxa"/>
             <w:tcBorders>
               <w:bottom w:val="single" w:sz="6" w:space="0" w:color="000000"/>
             </w:tcBorders>
@@ -4699,7 +5076,7 @@
         </w:tc>
         <w:tc>
           <w:tcPr>
-            <w:tcW w:w="3119" w:type="dxa"/>
+            <w:tcW w:w="3275" w:type="dxa"/>
             <w:tcBorders>
               <w:bottom w:val="single" w:sz="6" w:space="0" w:color="000000"/>
             </w:tcBorders>
@@ -4721,7 +5098,7 @@
         </w:tc>
         <w:tc>
           <w:tcPr>
-            <w:tcW w:w="2417" w:type="dxa"/>
+            <w:tcW w:w="2538" w:type="dxa"/>
             <w:tcBorders>
               <w:bottom w:val="single" w:sz="6" w:space="0" w:color="000000"/>
             </w:tcBorders>
@@ -4750,11 +5127,11 @@
       </w:tr>
       <w:tr>
         <w:trPr>
-          <w:trHeight w:hRule="exact" w:val="60"/>
+          <w:trHeight w:hRule="exact" w:val="78"/>
         </w:trPr>
         <w:tc>
           <w:tcPr>
-            <w:tcW w:w="2338" w:type="dxa"/>
+            <w:tcW w:w="2455" w:type="dxa"/>
             <w:tcBorders>
               <w:top w:val="single" w:sz="6" w:space="0" w:color="000000"/>
               <w:bottom w:val="single" w:sz="6" w:space="0" w:color="000000"/>
@@ -4771,7 +5148,7 @@
         </w:tc>
         <w:tc>
           <w:tcPr>
-            <w:tcW w:w="3119" w:type="dxa"/>
+            <w:tcW w:w="3275" w:type="dxa"/>
             <w:tcBorders>
               <w:top w:val="single" w:sz="6" w:space="0" w:color="000000"/>
               <w:bottom w:val="single" w:sz="6" w:space="0" w:color="000000"/>
@@ -4788,7 +5165,7 @@
         </w:tc>
         <w:tc>
           <w:tcPr>
-            <w:tcW w:w="2417" w:type="dxa"/>
+            <w:tcW w:w="2538" w:type="dxa"/>
             <w:tcBorders>
               <w:top w:val="single" w:sz="6" w:space="0" w:color="000000"/>
               <w:bottom w:val="single" w:sz="6" w:space="0" w:color="000000"/>
@@ -4805,9 +5182,12 @@
         </w:tc>
       </w:tr>
       <w:tr>
+        <w:trPr>
+          <w:trHeight w:val="320"/>
+        </w:trPr>
         <w:tc>
           <w:tcPr>
-            <w:tcW w:w="2338" w:type="dxa"/>
+            <w:tcW w:w="2455" w:type="dxa"/>
             <w:tcBorders>
               <w:top w:val="single" w:sz="6" w:space="0" w:color="000000"/>
               <w:bottom w:val="single" w:sz="6" w:space="0" w:color="000000"/>
@@ -4830,7 +5210,7 @@
         </w:tc>
         <w:tc>
           <w:tcPr>
-            <w:tcW w:w="3119" w:type="dxa"/>
+            <w:tcW w:w="3275" w:type="dxa"/>
             <w:tcBorders>
               <w:top w:val="single" w:sz="6" w:space="0" w:color="000000"/>
               <w:bottom w:val="single" w:sz="6" w:space="0" w:color="000000"/>
@@ -4859,7 +5239,7 @@
         </w:tc>
         <w:tc>
           <w:tcPr>
-            <w:tcW w:w="2417" w:type="dxa"/>
+            <w:tcW w:w="2538" w:type="dxa"/>
             <w:tcBorders>
               <w:top w:val="single" w:sz="6" w:space="0" w:color="000000"/>
               <w:bottom w:val="single" w:sz="6" w:space="0" w:color="000000"/>
@@ -4889,11 +5269,11 @@
       </w:tr>
       <w:tr>
         <w:trPr>
-          <w:trHeight w:hRule="exact" w:val="60"/>
+          <w:trHeight w:hRule="exact" w:val="78"/>
         </w:trPr>
         <w:tc>
           <w:tcPr>
-            <w:tcW w:w="2338" w:type="dxa"/>
+            <w:tcW w:w="2455" w:type="dxa"/>
             <w:tcBorders>
               <w:top w:val="single" w:sz="6" w:space="0" w:color="000000"/>
               <w:bottom w:val="single" w:sz="6" w:space="0" w:color="000000"/>
@@ -4910,7 +5290,7 @@
         </w:tc>
         <w:tc>
           <w:tcPr>
-            <w:tcW w:w="3119" w:type="dxa"/>
+            <w:tcW w:w="3275" w:type="dxa"/>
             <w:tcBorders>
               <w:top w:val="single" w:sz="6" w:space="0" w:color="000000"/>
               <w:bottom w:val="single" w:sz="6" w:space="0" w:color="000000"/>
@@ -4927,7 +5307,7 @@
         </w:tc>
         <w:tc>
           <w:tcPr>
-            <w:tcW w:w="2417" w:type="dxa"/>
+            <w:tcW w:w="2538" w:type="dxa"/>
             <w:tcBorders>
               <w:top w:val="single" w:sz="6" w:space="0" w:color="000000"/>
               <w:bottom w:val="single" w:sz="6" w:space="0" w:color="000000"/>
@@ -4944,9 +5324,12 @@
         </w:tc>
       </w:tr>
       <w:tr>
+        <w:trPr>
+          <w:trHeight w:val="337"/>
+        </w:trPr>
         <w:tc>
           <w:tcPr>
-            <w:tcW w:w="2338" w:type="dxa"/>
+            <w:tcW w:w="2455" w:type="dxa"/>
             <w:tcBorders>
               <w:top w:val="single" w:sz="6" w:space="0" w:color="000000"/>
               <w:bottom w:val="single" w:sz="6" w:space="0" w:color="000000"/>
@@ -4963,13 +5346,21 @@
               <w:rPr>
                 <w:sz w:val="22"/>
               </w:rPr>
-              <w:t>Tim Verhijen</w:t>
+              <w:t xml:space="preserve">Tim </w:t>
             </w:r>
+            <w:proofErr w:type="spellStart"/>
+            <w:r>
+              <w:rPr>
+                <w:sz w:val="22"/>
+              </w:rPr>
+              <w:t>Verhijen</w:t>
+            </w:r>
+            <w:proofErr w:type="spellEnd"/>
           </w:p>
         </w:tc>
         <w:tc>
           <w:tcPr>
-            <w:tcW w:w="3119" w:type="dxa"/>
+            <w:tcW w:w="3275" w:type="dxa"/>
             <w:tcBorders>
               <w:top w:val="single" w:sz="6" w:space="0" w:color="000000"/>
               <w:bottom w:val="single" w:sz="6" w:space="0" w:color="000000"/>
@@ -4998,7 +5389,7 @@
         </w:tc>
         <w:tc>
           <w:tcPr>
-            <w:tcW w:w="2417" w:type="dxa"/>
+            <w:tcW w:w="2538" w:type="dxa"/>
             <w:tcBorders>
               <w:top w:val="single" w:sz="6" w:space="0" w:color="000000"/>
               <w:bottom w:val="single" w:sz="6" w:space="0" w:color="000000"/>
@@ -5022,11 +5413,11 @@
       </w:tr>
       <w:tr>
         <w:trPr>
-          <w:trHeight w:hRule="exact" w:val="97"/>
+          <w:trHeight w:hRule="exact" w:val="127"/>
         </w:trPr>
         <w:tc>
           <w:tcPr>
-            <w:tcW w:w="2338" w:type="dxa"/>
+            <w:tcW w:w="2455" w:type="dxa"/>
             <w:tcBorders>
               <w:top w:val="single" w:sz="6" w:space="0" w:color="000000"/>
               <w:bottom w:val="single" w:sz="6" w:space="0" w:color="000000"/>
@@ -5040,7 +5431,7 @@
         </w:tc>
         <w:tc>
           <w:tcPr>
-            <w:tcW w:w="3119" w:type="dxa"/>
+            <w:tcW w:w="3275" w:type="dxa"/>
             <w:tcBorders>
               <w:top w:val="single" w:sz="6" w:space="0" w:color="000000"/>
               <w:bottom w:val="single" w:sz="6" w:space="0" w:color="000000"/>
@@ -5054,7 +5445,7 @@
         </w:tc>
         <w:tc>
           <w:tcPr>
-            <w:tcW w:w="2417" w:type="dxa"/>
+            <w:tcW w:w="2538" w:type="dxa"/>
             <w:tcBorders>
               <w:top w:val="single" w:sz="6" w:space="0" w:color="000000"/>
               <w:bottom w:val="single" w:sz="6" w:space="0" w:color="000000"/>
@@ -5069,11 +5460,11 @@
       </w:tr>
       <w:tr>
         <w:trPr>
-          <w:trHeight w:hRule="exact" w:val="297"/>
+          <w:trHeight w:hRule="exact" w:val="388"/>
         </w:trPr>
         <w:tc>
           <w:tcPr>
-            <w:tcW w:w="2338" w:type="dxa"/>
+            <w:tcW w:w="2455" w:type="dxa"/>
             <w:tcBorders>
               <w:top w:val="single" w:sz="6" w:space="0" w:color="000000"/>
               <w:bottom w:val="single" w:sz="6" w:space="0" w:color="000000"/>
@@ -5090,13 +5481,21 @@
               <w:rPr>
                 <w:sz w:val="22"/>
               </w:rPr>
-              <w:t>Dion Rodie</w:t>
+              <w:t xml:space="preserve">Dion </w:t>
             </w:r>
+            <w:proofErr w:type="spellStart"/>
+            <w:r>
+              <w:rPr>
+                <w:sz w:val="22"/>
+              </w:rPr>
+              <w:t>Rodie</w:t>
+            </w:r>
+            <w:proofErr w:type="spellEnd"/>
           </w:p>
         </w:tc>
         <w:tc>
           <w:tcPr>
-            <w:tcW w:w="3119" w:type="dxa"/>
+            <w:tcW w:w="3275" w:type="dxa"/>
             <w:tcBorders>
               <w:top w:val="single" w:sz="6" w:space="0" w:color="000000"/>
               <w:bottom w:val="single" w:sz="6" w:space="0" w:color="000000"/>
@@ -5119,7 +5518,7 @@
         </w:tc>
         <w:tc>
           <w:tcPr>
-            <w:tcW w:w="2417" w:type="dxa"/>
+            <w:tcW w:w="2538" w:type="dxa"/>
             <w:tcBorders>
               <w:top w:val="single" w:sz="6" w:space="0" w:color="000000"/>
               <w:bottom w:val="single" w:sz="6" w:space="0" w:color="000000"/>
@@ -5155,11 +5554,11 @@
       </w:tr>
       <w:tr>
         <w:trPr>
-          <w:trHeight w:hRule="exact" w:val="60"/>
+          <w:trHeight w:hRule="exact" w:val="78"/>
         </w:trPr>
         <w:tc>
           <w:tcPr>
-            <w:tcW w:w="2338" w:type="dxa"/>
+            <w:tcW w:w="2455" w:type="dxa"/>
             <w:tcBorders>
               <w:top w:val="single" w:sz="6" w:space="0" w:color="000000"/>
               <w:bottom w:val="single" w:sz="6" w:space="0" w:color="000000"/>
@@ -5173,7 +5572,7 @@
         </w:tc>
         <w:tc>
           <w:tcPr>
-            <w:tcW w:w="3119" w:type="dxa"/>
+            <w:tcW w:w="3275" w:type="dxa"/>
             <w:tcBorders>
               <w:top w:val="single" w:sz="6" w:space="0" w:color="000000"/>
               <w:bottom w:val="single" w:sz="6" w:space="0" w:color="000000"/>
@@ -5187,7 +5586,7 @@
         </w:tc>
         <w:tc>
           <w:tcPr>
-            <w:tcW w:w="2417" w:type="dxa"/>
+            <w:tcW w:w="2538" w:type="dxa"/>
             <w:tcBorders>
               <w:top w:val="single" w:sz="6" w:space="0" w:color="000000"/>
               <w:bottom w:val="single" w:sz="6" w:space="0" w:color="000000"/>
@@ -5200,30 +5599,400 @@
           </w:p>
         </w:tc>
       </w:tr>
-      <w:bookmarkEnd w:id="12"/>
-      <w:bookmarkEnd w:id="13"/>
-      <w:bookmarkEnd w:id="14"/>
-      <w:bookmarkEnd w:id="15"/>
-      <w:bookmarkEnd w:id="16"/>
-      <w:bookmarkEnd w:id="17"/>
-      <w:bookmarkEnd w:id="18"/>
-      <w:bookmarkEnd w:id="19"/>
-      <w:bookmarkEnd w:id="20"/>
-      <w:bookmarkEnd w:id="21"/>
-      <w:bookmarkEnd w:id="22"/>
-      <w:bookmarkEnd w:id="23"/>
     </w:tbl>
     <w:p>
       <w:pPr>
-        <w:sectPr>
-          <w:footerReference w:type="default" r:id="rId12"/>
-          <w:pgSz w:w="11907" w:h="16840" w:code="9"/>
-          <w:pgMar w:top="1701" w:right="1418" w:bottom="1134" w:left="2268" w:header="425" w:footer="680" w:gutter="0"/>
-          <w:paperSrc w:first="3" w:other="3"/>
-          <w:pgNumType w:start="1"/>
-          <w:cols w:space="708"/>
-        </w:sectPr>
-      </w:pPr>
+        <w:pStyle w:val="Tekstdocument1"/>
+      </w:pPr>
+    </w:p>
+    <w:bookmarkEnd w:id="11"/>
+    <w:bookmarkEnd w:id="12"/>
+    <w:bookmarkEnd w:id="13"/>
+    <w:bookmarkEnd w:id="14"/>
+    <w:bookmarkEnd w:id="15"/>
+    <w:bookmarkEnd w:id="16"/>
+    <w:bookmarkEnd w:id="17"/>
+    <w:bookmarkEnd w:id="18"/>
+    <w:bookmarkEnd w:id="19"/>
+    <w:bookmarkEnd w:id="20"/>
+    <w:bookmarkEnd w:id="21"/>
+    <w:bookmarkEnd w:id="22"/>
+    <w:p>
+      <w:pPr>
+        <w:pStyle w:val="Kop1"/>
+      </w:pPr>
+      <w:r>
+        <w:lastRenderedPageBreak/>
+        <w:t>Risico</w:t>
+      </w:r>
+    </w:p>
+    <w:p>
+      <w:pPr>
+        <w:pStyle w:val="Tekstdocument1"/>
+      </w:pPr>
+    </w:p>
+    <w:p>
+      <w:pPr>
+        <w:pStyle w:val="Tekstdocument1"/>
+      </w:pPr>
+    </w:p>
+    <w:p>
+      <w:pPr>
+        <w:pStyle w:val="Kop2"/>
+      </w:pPr>
+      <w:r>
+        <w:t>Bedrijf Groep3</w:t>
+      </w:r>
+    </w:p>
+    <w:p>
+      <w:pPr>
+        <w:pStyle w:val="Kop3"/>
+        <w:numPr>
+          <w:ilvl w:val="0"/>
+          <w:numId w:val="0"/>
+        </w:numPr>
+        <w:rPr>
+          <w:i w:val="0"/>
+          <w:sz w:val="20"/>
+        </w:rPr>
+      </w:pPr>
+    </w:p>
+    <w:p>
+      <w:pPr>
+        <w:pStyle w:val="Kop3"/>
+        <w:numPr>
+          <w:ilvl w:val="0"/>
+          <w:numId w:val="0"/>
+        </w:numPr>
+        <w:rPr>
+          <w:i w:val="0"/>
+          <w:sz w:val="20"/>
+        </w:rPr>
+      </w:pPr>
+      <w:r>
+        <w:rPr>
+          <w:i w:val="0"/>
+          <w:sz w:val="20"/>
+        </w:rPr>
+        <w:t>Wij zijn op vele gevaren voorbereid  zoals stroom uitval, brand, windstorm, corrupte bestanden &amp; diefstal.</w:t>
+      </w:r>
+    </w:p>
+    <w:p>
+      <w:pPr>
+        <w:pStyle w:val="Tekstdocument1"/>
+      </w:pPr>
+    </w:p>
+    <w:p>
+      <w:pPr>
+        <w:pStyle w:val="Kop3"/>
+      </w:pPr>
+      <w:r>
+        <w:t>Voorbeelden</w:t>
+      </w:r>
+      <w:r>
+        <w:t xml:space="preserve"> &amp; voorbereidingen</w:t>
+      </w:r>
+    </w:p>
+    <w:p>
+      <w:pPr>
+        <w:pStyle w:val="Tekstdocument1"/>
+      </w:pPr>
+    </w:p>
+    <w:p>
+      <w:pPr>
+        <w:pStyle w:val="Tekstdocument1"/>
+      </w:pPr>
+    </w:p>
+    <w:p>
+      <w:pPr>
+        <w:pStyle w:val="Tekstdocument1"/>
+      </w:pPr>
+      <w:r>
+        <w:t xml:space="preserve">Bij stroom </w:t>
+      </w:r>
+    </w:p>
+    <w:p>
+      <w:pPr>
+        <w:pStyle w:val="Tekstdocument1"/>
+        <w:numPr>
+          <w:ilvl w:val="0"/>
+          <w:numId w:val="10"/>
+        </w:numPr>
+      </w:pPr>
+      <w:r>
+        <w:t>Kans 1,5 / 10</w:t>
+      </w:r>
+    </w:p>
+    <w:p>
+      <w:pPr>
+        <w:pStyle w:val="Tekstdocument1"/>
+        <w:numPr>
+          <w:ilvl w:val="0"/>
+          <w:numId w:val="10"/>
+        </w:numPr>
+      </w:pPr>
+      <w:r>
+        <w:t>Impact 8,5 / 10</w:t>
+      </w:r>
+    </w:p>
+    <w:p>
+      <w:pPr>
+        <w:pStyle w:val="Tekstdocument1"/>
+      </w:pPr>
+    </w:p>
+    <w:p>
+      <w:pPr>
+        <w:pStyle w:val="Tekstdocument1"/>
+      </w:pPr>
+      <w:r>
+        <w:t>Voorbereidingen</w:t>
+      </w:r>
+    </w:p>
+    <w:p>
+      <w:pPr>
+        <w:pStyle w:val="Tekstdocument1"/>
+        <w:numPr>
+          <w:ilvl w:val="0"/>
+          <w:numId w:val="9"/>
+        </w:numPr>
+      </w:pPr>
+      <w:r>
+        <w:t>Elke werk station heeft een back-up batterij</w:t>
+      </w:r>
+    </w:p>
+    <w:p>
+      <w:pPr>
+        <w:pStyle w:val="Tekstdocument1"/>
+        <w:numPr>
+          <w:ilvl w:val="0"/>
+          <w:numId w:val="9"/>
+        </w:numPr>
+      </w:pPr>
+      <w:r>
+        <w:t xml:space="preserve">Twee keer per dag worden er back-up gemaakt </w:t>
+      </w:r>
+    </w:p>
+    <w:p>
+      <w:pPr>
+        <w:pStyle w:val="Tekstdocument1"/>
+        <w:numPr>
+          <w:ilvl w:val="0"/>
+          <w:numId w:val="9"/>
+        </w:numPr>
+      </w:pPr>
+      <w:r>
+        <w:t>Laptops  gebruiken met een batterij levensduur  van  ongeveer 1,25 ~2 uur</w:t>
+      </w:r>
+    </w:p>
+    <w:p>
+      <w:pPr>
+        <w:pStyle w:val="Tekstdocument1"/>
+      </w:pPr>
+    </w:p>
+    <w:p>
+      <w:pPr>
+        <w:pStyle w:val="Tekstdocument1"/>
+      </w:pPr>
+      <w:r>
+        <w:t>Bij Brand</w:t>
+      </w:r>
+    </w:p>
+    <w:p>
+      <w:pPr>
+        <w:pStyle w:val="Tekstdocument1"/>
+        <w:numPr>
+          <w:ilvl w:val="0"/>
+          <w:numId w:val="11"/>
+        </w:numPr>
+      </w:pPr>
+      <w:r>
+        <w:t>Kans 2 / 10</w:t>
+      </w:r>
+    </w:p>
+    <w:p>
+      <w:pPr>
+        <w:pStyle w:val="Tekstdocument1"/>
+        <w:numPr>
+          <w:ilvl w:val="0"/>
+          <w:numId w:val="11"/>
+        </w:numPr>
+      </w:pPr>
+      <w:r>
+        <w:t>Impact 9 / 10</w:t>
+      </w:r>
+    </w:p>
+    <w:p>
+      <w:pPr>
+        <w:pStyle w:val="Tekstdocument1"/>
+      </w:pPr>
+    </w:p>
+    <w:p>
+      <w:pPr>
+        <w:pStyle w:val="Tekstdocument1"/>
+      </w:pPr>
+      <w:r>
+        <w:t>Voorbereidingen</w:t>
+      </w:r>
+    </w:p>
+    <w:p>
+      <w:pPr>
+        <w:pStyle w:val="Tekstdocument1"/>
+        <w:numPr>
+          <w:ilvl w:val="0"/>
+          <w:numId w:val="12"/>
+        </w:numPr>
+      </w:pPr>
+      <w:r>
+        <w:t>Brandblusser alle plaatsen voor kleine brand</w:t>
+      </w:r>
+    </w:p>
+    <w:p>
+      <w:pPr>
+        <w:pStyle w:val="Tekstdocument1"/>
+        <w:numPr>
+          <w:ilvl w:val="0"/>
+          <w:numId w:val="12"/>
+        </w:numPr>
+      </w:pPr>
+      <w:r>
+        <w:t>Sproeiers</w:t>
+      </w:r>
+    </w:p>
+    <w:p>
+      <w:pPr>
+        <w:pStyle w:val="Tekstdocument1"/>
+        <w:numPr>
+          <w:ilvl w:val="0"/>
+          <w:numId w:val="12"/>
+        </w:numPr>
+      </w:pPr>
+      <w:r>
+        <w:t>Desktop pc hebben bevinden zicht onder de tafel</w:t>
+      </w:r>
+    </w:p>
+    <w:p>
+      <w:pPr>
+        <w:pStyle w:val="Tekstdocument1"/>
+        <w:numPr>
+          <w:ilvl w:val="0"/>
+          <w:numId w:val="12"/>
+        </w:numPr>
+      </w:pPr>
+      <w:r>
+        <w:t>Desktop pc hebben bescherm laag die voor een kleine periode</w:t>
+      </w:r>
+    </w:p>
+    <w:p>
+      <w:pPr>
+        <w:pStyle w:val="Tekstdocument1"/>
+      </w:pPr>
+    </w:p>
+    <w:p>
+      <w:pPr>
+        <w:pStyle w:val="Tekstdocument1"/>
+      </w:pPr>
+      <w:r>
+        <w:t>Bij diefstal</w:t>
+      </w:r>
+    </w:p>
+    <w:p>
+      <w:pPr>
+        <w:pStyle w:val="Tekstdocument1"/>
+        <w:numPr>
+          <w:ilvl w:val="0"/>
+          <w:numId w:val="15"/>
+        </w:numPr>
+      </w:pPr>
+      <w:r>
+        <w:t>Kans 3.5 / 10</w:t>
+      </w:r>
+    </w:p>
+    <w:p>
+      <w:pPr>
+        <w:pStyle w:val="Tekstdocument1"/>
+        <w:numPr>
+          <w:ilvl w:val="0"/>
+          <w:numId w:val="15"/>
+        </w:numPr>
+      </w:pPr>
+      <w:r>
+        <w:t>Impact 7.25 / 10</w:t>
+      </w:r>
+    </w:p>
+    <w:p>
+      <w:pPr>
+        <w:pStyle w:val="Tekstdocument1"/>
+      </w:pPr>
+    </w:p>
+    <w:p>
+      <w:pPr>
+        <w:pStyle w:val="Tekstdocument1"/>
+      </w:pPr>
+      <w:r>
+        <w:t>Voorbereidingen</w:t>
+      </w:r>
+    </w:p>
+    <w:p>
+      <w:pPr>
+        <w:pStyle w:val="Tekstdocument1"/>
+        <w:numPr>
+          <w:ilvl w:val="0"/>
+          <w:numId w:val="16"/>
+        </w:numPr>
+      </w:pPr>
+      <w:r>
+        <w:t>Pand beveiligt met alarm systemen</w:t>
+      </w:r>
+    </w:p>
+    <w:p>
+      <w:pPr>
+        <w:pStyle w:val="Tekstdocument1"/>
+        <w:numPr>
+          <w:ilvl w:val="0"/>
+          <w:numId w:val="16"/>
+        </w:numPr>
+      </w:pPr>
+      <w:r>
+        <w:t>Alle desktop hebben een Kingston Lock</w:t>
+      </w:r>
+    </w:p>
+    <w:p>
+      <w:pPr>
+        <w:pStyle w:val="Tekstdocument1"/>
+        <w:numPr>
+          <w:ilvl w:val="0"/>
+          <w:numId w:val="16"/>
+        </w:numPr>
+      </w:pPr>
+      <w:r>
+        <w:t>Laptops in gebruik nemen</w:t>
+      </w:r>
+    </w:p>
+    <w:p>
+      <w:pPr>
+        <w:pStyle w:val="Tekstdocument1"/>
+        <w:numPr>
+          <w:ilvl w:val="0"/>
+          <w:numId w:val="16"/>
+        </w:numPr>
+      </w:pPr>
+      <w:r>
+        <w:t>Databases heb aparte beveiligen en alarm systemen</w:t>
+      </w:r>
+    </w:p>
+    <w:p>
+      <w:pPr>
+        <w:pStyle w:val="Tekstdocument1"/>
+        <w:numPr>
+          <w:ilvl w:val="0"/>
+          <w:numId w:val="16"/>
+        </w:numPr>
+      </w:pPr>
+      <w:r>
+        <w:t>Alle uitrustingen zijn met een gps tracer.</w:t>
+      </w:r>
+      <w:bookmarkStart w:id="74" w:name="_GoBack"/>
+      <w:bookmarkEnd w:id="74"/>
     </w:p>
     <w:p>
       <w:pPr>
@@ -5232,8 +6001,8 @@
     </w:p>
     <w:p/>
     <w:sectPr>
-      <w:headerReference w:type="default" r:id="rId13"/>
-      <w:footerReference w:type="default" r:id="rId14"/>
+      <w:headerReference w:type="default" r:id="rId12"/>
+      <w:footerReference w:type="default" r:id="rId13"/>
       <w:pgSz w:w="11907" w:h="16840" w:code="9"/>
       <w:pgMar w:top="1701" w:right="1418" w:bottom="1134" w:left="2268" w:header="425" w:footer="680" w:gutter="0"/>
       <w:paperSrc w:first="3" w:other="3"/>
@@ -5244,7 +6013,7 @@
 </file>
 
 <file path=word/endnotes.xml><?xml version="1.0" encoding="utf-8"?>
-<w:endnotes xmlns:wpc="http://schemas.microsoft.com/office/word/2010/wordprocessingCanvas" xmlns:mc="http://schemas.openxmlformats.org/markup-compatibility/2006" xmlns:o="urn:schemas-microsoft-com:office:office" xmlns:r="http://schemas.openxmlformats.org/officeDocument/2006/relationships" xmlns:m="http://schemas.openxmlformats.org/officeDocument/2006/math" xmlns:v="urn:schemas-microsoft-com:vml" xmlns:wp14="http://schemas.microsoft.com/office/word/2010/wordprocessingDrawing" xmlns:wp="http://schemas.openxmlformats.org/drawingml/2006/wordprocessingDrawing" xmlns:w10="urn:schemas-microsoft-com:office:word" xmlns:w="http://schemas.openxmlformats.org/wordprocessingml/2006/main" xmlns:w14="http://schemas.microsoft.com/office/word/2010/wordml" xmlns:w15="http://schemas.microsoft.com/office/word/2012/wordml" xmlns:wpg="http://schemas.microsoft.com/office/word/2010/wordprocessingGroup" xmlns:wpi="http://schemas.microsoft.com/office/word/2010/wordprocessingInk" xmlns:wne="http://schemas.microsoft.com/office/word/2006/wordml" xmlns:wps="http://schemas.microsoft.com/office/word/2010/wordprocessingShape" mc:Ignorable="w14 w15 wp14">
+<w:endnotes xmlns:wpc="http://schemas.microsoft.com/office/word/2010/wordprocessingCanvas" xmlns:cx="http://schemas.microsoft.com/office/drawing/2014/chartex" xmlns:cx1="http://schemas.microsoft.com/office/drawing/2015/9/8/chartex" xmlns:cx2="http://schemas.microsoft.com/office/drawing/2015/10/21/chartex" xmlns:cx3="http://schemas.microsoft.com/office/drawing/2016/5/9/chartex" xmlns:cx4="http://schemas.microsoft.com/office/drawing/2016/5/10/chartex" xmlns:cx5="http://schemas.microsoft.com/office/drawing/2016/5/11/chartex" xmlns:mc="http://schemas.openxmlformats.org/markup-compatibility/2006" xmlns:o="urn:schemas-microsoft-com:office:office" xmlns:r="http://schemas.openxmlformats.org/officeDocument/2006/relationships" xmlns:m="http://schemas.openxmlformats.org/officeDocument/2006/math" xmlns:v="urn:schemas-microsoft-com:vml" xmlns:wp14="http://schemas.microsoft.com/office/word/2010/wordprocessingDrawing" xmlns:wp="http://schemas.openxmlformats.org/drawingml/2006/wordprocessingDrawing" xmlns:w10="urn:schemas-microsoft-com:office:word" xmlns:w="http://schemas.openxmlformats.org/wordprocessingml/2006/main" xmlns:w14="http://schemas.microsoft.com/office/word/2010/wordml" xmlns:w15="http://schemas.microsoft.com/office/word/2012/wordml" xmlns:w16se="http://schemas.microsoft.com/office/word/2015/wordml/symex" xmlns:wpg="http://schemas.microsoft.com/office/word/2010/wordprocessingGroup" xmlns:wpi="http://schemas.microsoft.com/office/word/2010/wordprocessingInk" xmlns:wne="http://schemas.microsoft.com/office/word/2006/wordml" xmlns:wps="http://schemas.microsoft.com/office/word/2010/wordprocessingShape" mc:Ignorable="w14 w15 w16se wp14">
   <w:endnote w:type="separator" w:id="-1">
     <w:p>
       <w:r>
@@ -5263,7 +6032,7 @@
 </file>
 
 <file path=word/footer1.xml><?xml version="1.0" encoding="utf-8"?>
-<w:ftr xmlns:wpc="http://schemas.microsoft.com/office/word/2010/wordprocessingCanvas" xmlns:mc="http://schemas.openxmlformats.org/markup-compatibility/2006" xmlns:o="urn:schemas-microsoft-com:office:office" xmlns:r="http://schemas.openxmlformats.org/officeDocument/2006/relationships" xmlns:m="http://schemas.openxmlformats.org/officeDocument/2006/math" xmlns:v="urn:schemas-microsoft-com:vml" xmlns:wp14="http://schemas.microsoft.com/office/word/2010/wordprocessingDrawing" xmlns:wp="http://schemas.openxmlformats.org/drawingml/2006/wordprocessingDrawing" xmlns:w10="urn:schemas-microsoft-com:office:word" xmlns:w="http://schemas.openxmlformats.org/wordprocessingml/2006/main" xmlns:w14="http://schemas.microsoft.com/office/word/2010/wordml" xmlns:w15="http://schemas.microsoft.com/office/word/2012/wordml" xmlns:wpg="http://schemas.microsoft.com/office/word/2010/wordprocessingGroup" xmlns:wpi="http://schemas.microsoft.com/office/word/2010/wordprocessingInk" xmlns:wne="http://schemas.microsoft.com/office/word/2006/wordml" xmlns:wps="http://schemas.microsoft.com/office/word/2010/wordprocessingShape" mc:Ignorable="w14 w15 wp14">
+<w:ftr xmlns:wpc="http://schemas.microsoft.com/office/word/2010/wordprocessingCanvas" xmlns:cx="http://schemas.microsoft.com/office/drawing/2014/chartex" xmlns:cx1="http://schemas.microsoft.com/office/drawing/2015/9/8/chartex" xmlns:cx2="http://schemas.microsoft.com/office/drawing/2015/10/21/chartex" xmlns:cx3="http://schemas.microsoft.com/office/drawing/2016/5/9/chartex" xmlns:cx4="http://schemas.microsoft.com/office/drawing/2016/5/10/chartex" xmlns:cx5="http://schemas.microsoft.com/office/drawing/2016/5/11/chartex" xmlns:mc="http://schemas.openxmlformats.org/markup-compatibility/2006" xmlns:o="urn:schemas-microsoft-com:office:office" xmlns:r="http://schemas.openxmlformats.org/officeDocument/2006/relationships" xmlns:m="http://schemas.openxmlformats.org/officeDocument/2006/math" xmlns:v="urn:schemas-microsoft-com:vml" xmlns:wp14="http://schemas.microsoft.com/office/word/2010/wordprocessingDrawing" xmlns:wp="http://schemas.openxmlformats.org/drawingml/2006/wordprocessingDrawing" xmlns:w10="urn:schemas-microsoft-com:office:word" xmlns:w="http://schemas.openxmlformats.org/wordprocessingml/2006/main" xmlns:w14="http://schemas.microsoft.com/office/word/2010/wordml" xmlns:w15="http://schemas.microsoft.com/office/word/2012/wordml" xmlns:w16se="http://schemas.microsoft.com/office/word/2015/wordml/symex" xmlns:wpg="http://schemas.microsoft.com/office/word/2010/wordprocessingGroup" xmlns:wpi="http://schemas.microsoft.com/office/word/2010/wordprocessingInk" xmlns:wne="http://schemas.microsoft.com/office/word/2006/wordml" xmlns:wps="http://schemas.microsoft.com/office/word/2010/wordprocessingShape" mc:Ignorable="w14 w15 w16se wp14">
   <w:p>
     <w:pPr>
       <w:pStyle w:val="Voettekst"/>
@@ -5323,12 +6092,21 @@
       <w:tab/>
       <w:t xml:space="preserve">© Copyright </w:t>
     </w:r>
+    <w:proofErr w:type="spellStart"/>
     <w:r>
       <w:rPr>
         <w:sz w:val="16"/>
         <w:lang w:val="en-GB"/>
       </w:rPr>
-      <w:t>Hoornbeeck College</w:t>
+      <w:t>Hoornbeeck</w:t>
+    </w:r>
+    <w:proofErr w:type="spellEnd"/>
+    <w:r>
+      <w:rPr>
+        <w:sz w:val="16"/>
+        <w:lang w:val="en-GB"/>
+      </w:rPr>
+      <w:t xml:space="preserve"> College</w:t>
     </w:r>
     <w:r>
       <w:rPr>
@@ -5370,7 +6148,7 @@
 </file>
 
 <file path=word/footer2.xml><?xml version="1.0" encoding="utf-8"?>
-<w:ftr xmlns:wpc="http://schemas.microsoft.com/office/word/2010/wordprocessingCanvas" xmlns:mc="http://schemas.openxmlformats.org/markup-compatibility/2006" xmlns:o="urn:schemas-microsoft-com:office:office" xmlns:r="http://schemas.openxmlformats.org/officeDocument/2006/relationships" xmlns:m="http://schemas.openxmlformats.org/officeDocument/2006/math" xmlns:v="urn:schemas-microsoft-com:vml" xmlns:wp14="http://schemas.microsoft.com/office/word/2010/wordprocessingDrawing" xmlns:wp="http://schemas.openxmlformats.org/drawingml/2006/wordprocessingDrawing" xmlns:w10="urn:schemas-microsoft-com:office:word" xmlns:w="http://schemas.openxmlformats.org/wordprocessingml/2006/main" xmlns:w14="http://schemas.microsoft.com/office/word/2010/wordml" xmlns:w15="http://schemas.microsoft.com/office/word/2012/wordml" xmlns:wpg="http://schemas.microsoft.com/office/word/2010/wordprocessingGroup" xmlns:wpi="http://schemas.microsoft.com/office/word/2010/wordprocessingInk" xmlns:wne="http://schemas.microsoft.com/office/word/2006/wordml" xmlns:wps="http://schemas.microsoft.com/office/word/2010/wordprocessingShape" mc:Ignorable="w14 w15 wp14">
+<w:ftr xmlns:wpc="http://schemas.microsoft.com/office/word/2010/wordprocessingCanvas" xmlns:cx="http://schemas.microsoft.com/office/drawing/2014/chartex" xmlns:cx1="http://schemas.microsoft.com/office/drawing/2015/9/8/chartex" xmlns:cx2="http://schemas.microsoft.com/office/drawing/2015/10/21/chartex" xmlns:cx3="http://schemas.microsoft.com/office/drawing/2016/5/9/chartex" xmlns:cx4="http://schemas.microsoft.com/office/drawing/2016/5/10/chartex" xmlns:cx5="http://schemas.microsoft.com/office/drawing/2016/5/11/chartex" xmlns:mc="http://schemas.openxmlformats.org/markup-compatibility/2006" xmlns:o="urn:schemas-microsoft-com:office:office" xmlns:r="http://schemas.openxmlformats.org/officeDocument/2006/relationships" xmlns:m="http://schemas.openxmlformats.org/officeDocument/2006/math" xmlns:v="urn:schemas-microsoft-com:vml" xmlns:wp14="http://schemas.microsoft.com/office/word/2010/wordprocessingDrawing" xmlns:wp="http://schemas.openxmlformats.org/drawingml/2006/wordprocessingDrawing" xmlns:w10="urn:schemas-microsoft-com:office:word" xmlns:w="http://schemas.openxmlformats.org/wordprocessingml/2006/main" xmlns:w14="http://schemas.microsoft.com/office/word/2010/wordml" xmlns:w15="http://schemas.microsoft.com/office/word/2012/wordml" xmlns:w16se="http://schemas.microsoft.com/office/word/2015/wordml/symex" xmlns:wpg="http://schemas.microsoft.com/office/word/2010/wordprocessingGroup" xmlns:wpi="http://schemas.microsoft.com/office/word/2010/wordprocessingInk" xmlns:wne="http://schemas.microsoft.com/office/word/2006/wordml" xmlns:wps="http://schemas.microsoft.com/office/word/2010/wordprocessingShape" mc:Ignorable="w14 w15 w16se wp14">
   <w:p>
     <w:pPr>
       <w:tabs>
@@ -5430,45 +6208,25 @@
 </file>
 
 <file path=word/footer3.xml><?xml version="1.0" encoding="utf-8"?>
-<w:ftr xmlns:wpc="http://schemas.microsoft.com/office/word/2010/wordprocessingCanvas" xmlns:mc="http://schemas.openxmlformats.org/markup-compatibility/2006" xmlns:o="urn:schemas-microsoft-com:office:office" xmlns:r="http://schemas.openxmlformats.org/officeDocument/2006/relationships" xmlns:m="http://schemas.openxmlformats.org/officeDocument/2006/math" xmlns:v="urn:schemas-microsoft-com:vml" xmlns:wp14="http://schemas.microsoft.com/office/word/2010/wordprocessingDrawing" xmlns:wp="http://schemas.openxmlformats.org/drawingml/2006/wordprocessingDrawing" xmlns:w10="urn:schemas-microsoft-com:office:word" xmlns:w="http://schemas.openxmlformats.org/wordprocessingml/2006/main" xmlns:w14="http://schemas.microsoft.com/office/word/2010/wordml" xmlns:w15="http://schemas.microsoft.com/office/word/2012/wordml" xmlns:wpg="http://schemas.microsoft.com/office/word/2010/wordprocessingGroup" xmlns:wpi="http://schemas.microsoft.com/office/word/2010/wordprocessingInk" xmlns:wne="http://schemas.microsoft.com/office/word/2006/wordml" xmlns:wps="http://schemas.microsoft.com/office/word/2010/wordprocessingShape" mc:Ignorable="w14 w15 wp14">
+<w:ftr xmlns:wpc="http://schemas.microsoft.com/office/word/2010/wordprocessingCanvas" xmlns:cx="http://schemas.microsoft.com/office/drawing/2014/chartex" xmlns:cx1="http://schemas.microsoft.com/office/drawing/2015/9/8/chartex" xmlns:cx2="http://schemas.microsoft.com/office/drawing/2015/10/21/chartex" xmlns:cx3="http://schemas.microsoft.com/office/drawing/2016/5/9/chartex" xmlns:cx4="http://schemas.microsoft.com/office/drawing/2016/5/10/chartex" xmlns:cx5="http://schemas.microsoft.com/office/drawing/2016/5/11/chartex" xmlns:mc="http://schemas.openxmlformats.org/markup-compatibility/2006" xmlns:o="urn:schemas-microsoft-com:office:office" xmlns:r="http://schemas.openxmlformats.org/officeDocument/2006/relationships" xmlns:m="http://schemas.openxmlformats.org/officeDocument/2006/math" xmlns:v="urn:schemas-microsoft-com:vml" xmlns:wp14="http://schemas.microsoft.com/office/word/2010/wordprocessingDrawing" xmlns:wp="http://schemas.openxmlformats.org/drawingml/2006/wordprocessingDrawing" xmlns:w10="urn:schemas-microsoft-com:office:word" xmlns:w="http://schemas.openxmlformats.org/wordprocessingml/2006/main" xmlns:w14="http://schemas.microsoft.com/office/word/2010/wordml" xmlns:w15="http://schemas.microsoft.com/office/word/2012/wordml" xmlns:w16se="http://schemas.microsoft.com/office/word/2015/wordml/symex" xmlns:wpg="http://schemas.microsoft.com/office/word/2010/wordprocessingGroup" xmlns:wpi="http://schemas.microsoft.com/office/word/2010/wordprocessingInk" xmlns:wne="http://schemas.microsoft.com/office/word/2006/wordml" xmlns:wps="http://schemas.microsoft.com/office/word/2010/wordprocessingShape" mc:Ignorable="w14 w15 w16se wp14">
   <w:p>
     <w:pPr>
       <w:pStyle w:val="Voettekst"/>
     </w:pPr>
-    <w:r>
-      <w:fldChar w:fldCharType="begin"/>
-    </w:r>
-    <w:r>
-      <w:instrText xml:space="preserve"> DOCPROPERTY  Leverancier  \* MERGEFORMAT </w:instrText>
-    </w:r>
-    <w:r>
-      <w:fldChar w:fldCharType="separate"/>
-    </w:r>
-    <w:r>
-      <w:t>[Leverancier]</w:t>
-    </w:r>
-    <w:r>
-      <w:fldChar w:fldCharType="end"/>
-    </w:r>
+    <w:fldSimple w:instr=" DOCPROPERTY  Leverancier  \* MERGEFORMAT ">
+      <w:r>
+        <w:t>[Leverancier]</w:t>
+      </w:r>
+    </w:fldSimple>
     <w:r>
       <w:tab/>
       <w:t xml:space="preserve">Versie </w:t>
     </w:r>
-    <w:r>
-      <w:fldChar w:fldCharType="begin"/>
-    </w:r>
-    <w:r>
-      <w:instrText xml:space="preserve"> DOCPROPERTY Versienummer \* MERGEFORMAT </w:instrText>
-    </w:r>
-    <w:r>
-      <w:fldChar w:fldCharType="separate"/>
-    </w:r>
-    <w:r>
-      <w:t>1.0</w:t>
-    </w:r>
-    <w:r>
-      <w:fldChar w:fldCharType="end"/>
-    </w:r>
+    <w:fldSimple w:instr=" DOCPROPERTY Versienummer \* MERGEFORMAT ">
+      <w:r>
+        <w:t>1.0</w:t>
+      </w:r>
+    </w:fldSimple>
     <w:r>
       <w:tab/>
       <w:t xml:space="preserve">Pagina </w:t>
@@ -5496,77 +6254,7 @@
 </file>
 
 <file path=word/footer4.xml><?xml version="1.0" encoding="utf-8"?>
-<w:ftr xmlns:wpc="http://schemas.microsoft.com/office/word/2010/wordprocessingCanvas" xmlns:mc="http://schemas.openxmlformats.org/markup-compatibility/2006" xmlns:o="urn:schemas-microsoft-com:office:office" xmlns:r="http://schemas.openxmlformats.org/officeDocument/2006/relationships" xmlns:m="http://schemas.openxmlformats.org/officeDocument/2006/math" xmlns:v="urn:schemas-microsoft-com:vml" xmlns:wp14="http://schemas.microsoft.com/office/word/2010/wordprocessingDrawing" xmlns:wp="http://schemas.openxmlformats.org/drawingml/2006/wordprocessingDrawing" xmlns:w10="urn:schemas-microsoft-com:office:word" xmlns:w="http://schemas.openxmlformats.org/wordprocessingml/2006/main" xmlns:w14="http://schemas.microsoft.com/office/word/2010/wordml" xmlns:w15="http://schemas.microsoft.com/office/word/2012/wordml" xmlns:wpg="http://schemas.microsoft.com/office/word/2010/wordprocessingGroup" xmlns:wpi="http://schemas.microsoft.com/office/word/2010/wordprocessingInk" xmlns:wne="http://schemas.microsoft.com/office/word/2006/wordml" xmlns:wps="http://schemas.microsoft.com/office/word/2010/wordprocessingShape" mc:Ignorable="w14 w15 wp14">
-  <w:p>
-    <w:pPr>
-      <w:pStyle w:val="Voettekst"/>
-    </w:pPr>
-    <w:r>
-      <w:t>Groep 3</w:t>
-    </w:r>
-    <w:r>
-      <w:tab/>
-    </w:r>
-    <w:r>
-      <w:tab/>
-      <w:t xml:space="preserve">versie </w:t>
-    </w:r>
-    <w:r>
-      <w:fldChar w:fldCharType="begin"/>
-    </w:r>
-    <w:r>
-      <w:instrText xml:space="preserve"> DOCPROPERTY Versienummer \* MERGEFORMAT </w:instrText>
-    </w:r>
-    <w:r>
-      <w:fldChar w:fldCharType="separate"/>
-    </w:r>
-    <w:r>
-      <w:t>1.0</w:t>
-    </w:r>
-    <w:r>
-      <w:fldChar w:fldCharType="end"/>
-    </w:r>
-    <w:r>
-      <w:tab/>
-      <w:t xml:space="preserve">Pagina </w:t>
-    </w:r>
-    <w:r>
-      <w:rPr>
-        <w:rStyle w:val="Paginanummer"/>
-      </w:rPr>
-      <w:fldChar w:fldCharType="begin"/>
-    </w:r>
-    <w:r>
-      <w:rPr>
-        <w:rStyle w:val="Paginanummer"/>
-      </w:rPr>
-      <w:instrText xml:space="preserve"> PAGE </w:instrText>
-    </w:r>
-    <w:r>
-      <w:rPr>
-        <w:rStyle w:val="Paginanummer"/>
-      </w:rPr>
-      <w:fldChar w:fldCharType="separate"/>
-    </w:r>
-    <w:r>
-      <w:rPr>
-        <w:rStyle w:val="Paginanummer"/>
-        <w:noProof/>
-      </w:rPr>
-      <w:t>7</w:t>
-    </w:r>
-    <w:r>
-      <w:rPr>
-        <w:rStyle w:val="Paginanummer"/>
-      </w:rPr>
-      <w:fldChar w:fldCharType="end"/>
-    </w:r>
-  </w:p>
-</w:ftr>
-</file>
-
-<file path=word/footer5.xml><?xml version="1.0" encoding="utf-8"?>
-<w:ftr xmlns:wpc="http://schemas.microsoft.com/office/word/2010/wordprocessingCanvas" xmlns:mc="http://schemas.openxmlformats.org/markup-compatibility/2006" xmlns:o="urn:schemas-microsoft-com:office:office" xmlns:r="http://schemas.openxmlformats.org/officeDocument/2006/relationships" xmlns:m="http://schemas.openxmlformats.org/officeDocument/2006/math" xmlns:v="urn:schemas-microsoft-com:vml" xmlns:wp14="http://schemas.microsoft.com/office/word/2010/wordprocessingDrawing" xmlns:wp="http://schemas.openxmlformats.org/drawingml/2006/wordprocessingDrawing" xmlns:w10="urn:schemas-microsoft-com:office:word" xmlns:w="http://schemas.openxmlformats.org/wordprocessingml/2006/main" xmlns:w14="http://schemas.microsoft.com/office/word/2010/wordml" xmlns:w15="http://schemas.microsoft.com/office/word/2012/wordml" xmlns:wpg="http://schemas.microsoft.com/office/word/2010/wordprocessingGroup" xmlns:wpi="http://schemas.microsoft.com/office/word/2010/wordprocessingInk" xmlns:wne="http://schemas.microsoft.com/office/word/2006/wordml" xmlns:wps="http://schemas.microsoft.com/office/word/2010/wordprocessingShape" mc:Ignorable="w14 w15 wp14">
+<w:ftr xmlns:wpc="http://schemas.microsoft.com/office/word/2010/wordprocessingCanvas" xmlns:cx="http://schemas.microsoft.com/office/drawing/2014/chartex" xmlns:cx1="http://schemas.microsoft.com/office/drawing/2015/9/8/chartex" xmlns:cx2="http://schemas.microsoft.com/office/drawing/2015/10/21/chartex" xmlns:cx3="http://schemas.microsoft.com/office/drawing/2016/5/9/chartex" xmlns:cx4="http://schemas.microsoft.com/office/drawing/2016/5/10/chartex" xmlns:cx5="http://schemas.microsoft.com/office/drawing/2016/5/11/chartex" xmlns:mc="http://schemas.openxmlformats.org/markup-compatibility/2006" xmlns:o="urn:schemas-microsoft-com:office:office" xmlns:r="http://schemas.openxmlformats.org/officeDocument/2006/relationships" xmlns:m="http://schemas.openxmlformats.org/officeDocument/2006/math" xmlns:v="urn:schemas-microsoft-com:vml" xmlns:wp14="http://schemas.microsoft.com/office/word/2010/wordprocessingDrawing" xmlns:wp="http://schemas.openxmlformats.org/drawingml/2006/wordprocessingDrawing" xmlns:w10="urn:schemas-microsoft-com:office:word" xmlns:w="http://schemas.openxmlformats.org/wordprocessingml/2006/main" xmlns:w14="http://schemas.microsoft.com/office/word/2010/wordml" xmlns:w15="http://schemas.microsoft.com/office/word/2012/wordml" xmlns:w16se="http://schemas.microsoft.com/office/word/2015/wordml/symex" xmlns:wpg="http://schemas.microsoft.com/office/word/2010/wordprocessingGroup" xmlns:wpi="http://schemas.microsoft.com/office/word/2010/wordprocessingInk" xmlns:wne="http://schemas.microsoft.com/office/word/2006/wordml" xmlns:wps="http://schemas.microsoft.com/office/word/2010/wordprocessingShape" mc:Ignorable="w14 w15 w16se wp14">
   <w:p>
     <w:pPr>
       <w:pStyle w:val="Voettekst"/>
@@ -5579,7 +6267,7 @@
 </file>
 
 <file path=word/footnotes.xml><?xml version="1.0" encoding="utf-8"?>
-<w:footnotes xmlns:wpc="http://schemas.microsoft.com/office/word/2010/wordprocessingCanvas" xmlns:mc="http://schemas.openxmlformats.org/markup-compatibility/2006" xmlns:o="urn:schemas-microsoft-com:office:office" xmlns:r="http://schemas.openxmlformats.org/officeDocument/2006/relationships" xmlns:m="http://schemas.openxmlformats.org/officeDocument/2006/math" xmlns:v="urn:schemas-microsoft-com:vml" xmlns:wp14="http://schemas.microsoft.com/office/word/2010/wordprocessingDrawing" xmlns:wp="http://schemas.openxmlformats.org/drawingml/2006/wordprocessingDrawing" xmlns:w10="urn:schemas-microsoft-com:office:word" xmlns:w="http://schemas.openxmlformats.org/wordprocessingml/2006/main" xmlns:w14="http://schemas.microsoft.com/office/word/2010/wordml" xmlns:w15="http://schemas.microsoft.com/office/word/2012/wordml" xmlns:wpg="http://schemas.microsoft.com/office/word/2010/wordprocessingGroup" xmlns:wpi="http://schemas.microsoft.com/office/word/2010/wordprocessingInk" xmlns:wne="http://schemas.microsoft.com/office/word/2006/wordml" xmlns:wps="http://schemas.microsoft.com/office/word/2010/wordprocessingShape" mc:Ignorable="w14 w15 wp14">
+<w:footnotes xmlns:wpc="http://schemas.microsoft.com/office/word/2010/wordprocessingCanvas" xmlns:cx="http://schemas.microsoft.com/office/drawing/2014/chartex" xmlns:cx1="http://schemas.microsoft.com/office/drawing/2015/9/8/chartex" xmlns:cx2="http://schemas.microsoft.com/office/drawing/2015/10/21/chartex" xmlns:cx3="http://schemas.microsoft.com/office/drawing/2016/5/9/chartex" xmlns:cx4="http://schemas.microsoft.com/office/drawing/2016/5/10/chartex" xmlns:cx5="http://schemas.microsoft.com/office/drawing/2016/5/11/chartex" xmlns:mc="http://schemas.openxmlformats.org/markup-compatibility/2006" xmlns:o="urn:schemas-microsoft-com:office:office" xmlns:r="http://schemas.openxmlformats.org/officeDocument/2006/relationships" xmlns:m="http://schemas.openxmlformats.org/officeDocument/2006/math" xmlns:v="urn:schemas-microsoft-com:vml" xmlns:wp14="http://schemas.microsoft.com/office/word/2010/wordprocessingDrawing" xmlns:wp="http://schemas.openxmlformats.org/drawingml/2006/wordprocessingDrawing" xmlns:w10="urn:schemas-microsoft-com:office:word" xmlns:w="http://schemas.openxmlformats.org/wordprocessingml/2006/main" xmlns:w14="http://schemas.microsoft.com/office/word/2010/wordml" xmlns:w15="http://schemas.microsoft.com/office/word/2012/wordml" xmlns:w16se="http://schemas.microsoft.com/office/word/2015/wordml/symex" xmlns:wpg="http://schemas.microsoft.com/office/word/2010/wordprocessingGroup" xmlns:wpi="http://schemas.microsoft.com/office/word/2010/wordprocessingInk" xmlns:wne="http://schemas.microsoft.com/office/word/2006/wordml" xmlns:wps="http://schemas.microsoft.com/office/word/2010/wordprocessingShape" mc:Ignorable="w14 w15 w16se wp14">
   <w:footnote w:type="separator" w:id="-1">
     <w:p>
       <w:r>
@@ -5598,7 +6286,7 @@
 </file>
 
 <file path=word/header1.xml><?xml version="1.0" encoding="utf-8"?>
-<w:hdr xmlns:wpc="http://schemas.microsoft.com/office/word/2010/wordprocessingCanvas" xmlns:mc="http://schemas.openxmlformats.org/markup-compatibility/2006" xmlns:o="urn:schemas-microsoft-com:office:office" xmlns:r="http://schemas.openxmlformats.org/officeDocument/2006/relationships" xmlns:m="http://schemas.openxmlformats.org/officeDocument/2006/math" xmlns:v="urn:schemas-microsoft-com:vml" xmlns:wp14="http://schemas.microsoft.com/office/word/2010/wordprocessingDrawing" xmlns:wp="http://schemas.openxmlformats.org/drawingml/2006/wordprocessingDrawing" xmlns:w10="urn:schemas-microsoft-com:office:word" xmlns:w="http://schemas.openxmlformats.org/wordprocessingml/2006/main" xmlns:w14="http://schemas.microsoft.com/office/word/2010/wordml" xmlns:w15="http://schemas.microsoft.com/office/word/2012/wordml" xmlns:wpg="http://schemas.microsoft.com/office/word/2010/wordprocessingGroup" xmlns:wpi="http://schemas.microsoft.com/office/word/2010/wordprocessingInk" xmlns:wne="http://schemas.microsoft.com/office/word/2006/wordml" xmlns:wps="http://schemas.microsoft.com/office/word/2010/wordprocessingShape" mc:Ignorable="w14 w15 wp14">
+<w:hdr xmlns:wpc="http://schemas.microsoft.com/office/word/2010/wordprocessingCanvas" xmlns:cx="http://schemas.microsoft.com/office/drawing/2014/chartex" xmlns:cx1="http://schemas.microsoft.com/office/drawing/2015/9/8/chartex" xmlns:cx2="http://schemas.microsoft.com/office/drawing/2015/10/21/chartex" xmlns:cx3="http://schemas.microsoft.com/office/drawing/2016/5/9/chartex" xmlns:cx4="http://schemas.microsoft.com/office/drawing/2016/5/10/chartex" xmlns:cx5="http://schemas.microsoft.com/office/drawing/2016/5/11/chartex" xmlns:mc="http://schemas.openxmlformats.org/markup-compatibility/2006" xmlns:o="urn:schemas-microsoft-com:office:office" xmlns:r="http://schemas.openxmlformats.org/officeDocument/2006/relationships" xmlns:m="http://schemas.openxmlformats.org/officeDocument/2006/math" xmlns:v="urn:schemas-microsoft-com:vml" xmlns:wp14="http://schemas.microsoft.com/office/word/2010/wordprocessingDrawing" xmlns:wp="http://schemas.openxmlformats.org/drawingml/2006/wordprocessingDrawing" xmlns:w10="urn:schemas-microsoft-com:office:word" xmlns:w="http://schemas.openxmlformats.org/wordprocessingml/2006/main" xmlns:w14="http://schemas.microsoft.com/office/word/2010/wordml" xmlns:w15="http://schemas.microsoft.com/office/word/2012/wordml" xmlns:w16se="http://schemas.microsoft.com/office/word/2015/wordml/symex" xmlns:wpg="http://schemas.microsoft.com/office/word/2010/wordprocessingGroup" xmlns:wpi="http://schemas.microsoft.com/office/word/2010/wordprocessingInk" xmlns:wne="http://schemas.microsoft.com/office/word/2006/wordml" xmlns:wps="http://schemas.microsoft.com/office/word/2010/wordprocessingShape" mc:Ignorable="w14 w15 w16se wp14">
   <w:p>
     <w:pPr>
       <w:pStyle w:val="Koptekst"/>
@@ -5611,7 +6299,7 @@
 </file>
 
 <file path=word/header2.xml><?xml version="1.0" encoding="utf-8"?>
-<w:hdr xmlns:wpc="http://schemas.microsoft.com/office/word/2010/wordprocessingCanvas" xmlns:mc="http://schemas.openxmlformats.org/markup-compatibility/2006" xmlns:o="urn:schemas-microsoft-com:office:office" xmlns:r="http://schemas.openxmlformats.org/officeDocument/2006/relationships" xmlns:m="http://schemas.openxmlformats.org/officeDocument/2006/math" xmlns:v="urn:schemas-microsoft-com:vml" xmlns:wp14="http://schemas.microsoft.com/office/word/2010/wordprocessingDrawing" xmlns:wp="http://schemas.openxmlformats.org/drawingml/2006/wordprocessingDrawing" xmlns:w10="urn:schemas-microsoft-com:office:word" xmlns:w="http://schemas.openxmlformats.org/wordprocessingml/2006/main" xmlns:w14="http://schemas.microsoft.com/office/word/2010/wordml" xmlns:w15="http://schemas.microsoft.com/office/word/2012/wordml" xmlns:wpg="http://schemas.microsoft.com/office/word/2010/wordprocessingGroup" xmlns:wpi="http://schemas.microsoft.com/office/word/2010/wordprocessingInk" xmlns:wne="http://schemas.microsoft.com/office/word/2006/wordml" xmlns:wps="http://schemas.microsoft.com/office/word/2010/wordprocessingShape" mc:Ignorable="w14 w15 wp14">
+<w:hdr xmlns:wpc="http://schemas.microsoft.com/office/word/2010/wordprocessingCanvas" xmlns:cx="http://schemas.microsoft.com/office/drawing/2014/chartex" xmlns:cx1="http://schemas.microsoft.com/office/drawing/2015/9/8/chartex" xmlns:cx2="http://schemas.microsoft.com/office/drawing/2015/10/21/chartex" xmlns:cx3="http://schemas.microsoft.com/office/drawing/2016/5/9/chartex" xmlns:cx4="http://schemas.microsoft.com/office/drawing/2016/5/10/chartex" xmlns:cx5="http://schemas.microsoft.com/office/drawing/2016/5/11/chartex" xmlns:mc="http://schemas.openxmlformats.org/markup-compatibility/2006" xmlns:o="urn:schemas-microsoft-com:office:office" xmlns:r="http://schemas.openxmlformats.org/officeDocument/2006/relationships" xmlns:m="http://schemas.openxmlformats.org/officeDocument/2006/math" xmlns:v="urn:schemas-microsoft-com:vml" xmlns:wp14="http://schemas.microsoft.com/office/word/2010/wordprocessingDrawing" xmlns:wp="http://schemas.openxmlformats.org/drawingml/2006/wordprocessingDrawing" xmlns:w10="urn:schemas-microsoft-com:office:word" xmlns:w="http://schemas.openxmlformats.org/wordprocessingml/2006/main" xmlns:w14="http://schemas.microsoft.com/office/word/2010/wordml" xmlns:w15="http://schemas.microsoft.com/office/word/2012/wordml" xmlns:w16se="http://schemas.microsoft.com/office/word/2015/wordml/symex" xmlns:wpg="http://schemas.microsoft.com/office/word/2010/wordprocessingGroup" xmlns:wpi="http://schemas.microsoft.com/office/word/2010/wordprocessingInk" xmlns:wne="http://schemas.microsoft.com/office/word/2006/wordml" xmlns:wps="http://schemas.microsoft.com/office/word/2010/wordprocessingShape" mc:Ignorable="w14 w15 w16se wp14">
   <w:p>
     <w:pPr>
       <w:pStyle w:val="Koptekst"/>
@@ -5622,21 +6310,11 @@
     <w:r>
       <w:tab/>
     </w:r>
-    <w:r>
-      <w:fldChar w:fldCharType="begin"/>
-    </w:r>
-    <w:r>
-      <w:instrText xml:space="preserve"> DOCPROPERTY Titel \* MERGEFORMAT </w:instrText>
-    </w:r>
-    <w:r>
-      <w:fldChar w:fldCharType="separate"/>
-    </w:r>
-    <w:r>
-      <w:t>Plan van Aanpak</w:t>
-    </w:r>
-    <w:r>
-      <w:fldChar w:fldCharType="end"/>
-    </w:r>
+    <w:fldSimple w:instr=" DOCPROPERTY Titel \* MERGEFORMAT ">
+      <w:r>
+        <w:t>Plan van Aanpak</w:t>
+      </w:r>
+    </w:fldSimple>
     <w:r>
       <w:t xml:space="preserve"> </w:t>
     </w:r>
@@ -5648,7 +6326,7 @@
 </file>
 
 <file path=word/header3.xml><?xml version="1.0" encoding="utf-8"?>
-<w:hdr xmlns:wpc="http://schemas.microsoft.com/office/word/2010/wordprocessingCanvas" xmlns:mc="http://schemas.openxmlformats.org/markup-compatibility/2006" xmlns:o="urn:schemas-microsoft-com:office:office" xmlns:r="http://schemas.openxmlformats.org/officeDocument/2006/relationships" xmlns:m="http://schemas.openxmlformats.org/officeDocument/2006/math" xmlns:v="urn:schemas-microsoft-com:vml" xmlns:wp14="http://schemas.microsoft.com/office/word/2010/wordprocessingDrawing" xmlns:wp="http://schemas.openxmlformats.org/drawingml/2006/wordprocessingDrawing" xmlns:w10="urn:schemas-microsoft-com:office:word" xmlns:w="http://schemas.openxmlformats.org/wordprocessingml/2006/main" xmlns:w14="http://schemas.microsoft.com/office/word/2010/wordml" xmlns:w15="http://schemas.microsoft.com/office/word/2012/wordml" xmlns:wpg="http://schemas.microsoft.com/office/word/2010/wordprocessingGroup" xmlns:wpi="http://schemas.microsoft.com/office/word/2010/wordprocessingInk" xmlns:wne="http://schemas.microsoft.com/office/word/2006/wordml" xmlns:wps="http://schemas.microsoft.com/office/word/2010/wordprocessingShape" mc:Ignorable="w14 w15 wp14">
+<w:hdr xmlns:wpc="http://schemas.microsoft.com/office/word/2010/wordprocessingCanvas" xmlns:cx="http://schemas.microsoft.com/office/drawing/2014/chartex" xmlns:cx1="http://schemas.microsoft.com/office/drawing/2015/9/8/chartex" xmlns:cx2="http://schemas.microsoft.com/office/drawing/2015/10/21/chartex" xmlns:cx3="http://schemas.microsoft.com/office/drawing/2016/5/9/chartex" xmlns:cx4="http://schemas.microsoft.com/office/drawing/2016/5/10/chartex" xmlns:cx5="http://schemas.microsoft.com/office/drawing/2016/5/11/chartex" xmlns:mc="http://schemas.openxmlformats.org/markup-compatibility/2006" xmlns:o="urn:schemas-microsoft-com:office:office" xmlns:r="http://schemas.openxmlformats.org/officeDocument/2006/relationships" xmlns:m="http://schemas.openxmlformats.org/officeDocument/2006/math" xmlns:v="urn:schemas-microsoft-com:vml" xmlns:wp14="http://schemas.microsoft.com/office/word/2010/wordprocessingDrawing" xmlns:wp="http://schemas.openxmlformats.org/drawingml/2006/wordprocessingDrawing" xmlns:w10="urn:schemas-microsoft-com:office:word" xmlns:w="http://schemas.openxmlformats.org/wordprocessingml/2006/main" xmlns:w14="http://schemas.microsoft.com/office/word/2010/wordml" xmlns:w15="http://schemas.microsoft.com/office/word/2012/wordml" xmlns:w16se="http://schemas.microsoft.com/office/word/2015/wordml/symex" xmlns:wpg="http://schemas.microsoft.com/office/word/2010/wordprocessingGroup" xmlns:wpi="http://schemas.microsoft.com/office/word/2010/wordprocessingInk" xmlns:wne="http://schemas.microsoft.com/office/word/2006/wordml" xmlns:wps="http://schemas.microsoft.com/office/word/2010/wordprocessingShape" mc:Ignorable="w14 w15 w16se wp14">
   <w:p>
     <w:pPr>
       <w:pStyle w:val="Koptekst"/>
@@ -5661,7 +6339,7 @@
 </file>
 
 <file path=word/numbering.xml><?xml version="1.0" encoding="utf-8"?>
-<w:numbering xmlns:wpc="http://schemas.microsoft.com/office/word/2010/wordprocessingCanvas" xmlns:mc="http://schemas.openxmlformats.org/markup-compatibility/2006" xmlns:o="urn:schemas-microsoft-com:office:office" xmlns:r="http://schemas.openxmlformats.org/officeDocument/2006/relationships" xmlns:m="http://schemas.openxmlformats.org/officeDocument/2006/math" xmlns:v="urn:schemas-microsoft-com:vml" xmlns:wp14="http://schemas.microsoft.com/office/word/2010/wordprocessingDrawing" xmlns:wp="http://schemas.openxmlformats.org/drawingml/2006/wordprocessingDrawing" xmlns:w10="urn:schemas-microsoft-com:office:word" xmlns:w="http://schemas.openxmlformats.org/wordprocessingml/2006/main" xmlns:w14="http://schemas.microsoft.com/office/word/2010/wordml" xmlns:w15="http://schemas.microsoft.com/office/word/2012/wordml" xmlns:wpg="http://schemas.microsoft.com/office/word/2010/wordprocessingGroup" xmlns:wpi="http://schemas.microsoft.com/office/word/2010/wordprocessingInk" xmlns:wne="http://schemas.microsoft.com/office/word/2006/wordml" xmlns:wps="http://schemas.microsoft.com/office/word/2010/wordprocessingShape" mc:Ignorable="w14 w15 wp14">
+<w:numbering xmlns:wpc="http://schemas.microsoft.com/office/word/2010/wordprocessingCanvas" xmlns:cx="http://schemas.microsoft.com/office/drawing/2014/chartex" xmlns:cx1="http://schemas.microsoft.com/office/drawing/2015/9/8/chartex" xmlns:cx2="http://schemas.microsoft.com/office/drawing/2015/10/21/chartex" xmlns:cx3="http://schemas.microsoft.com/office/drawing/2016/5/9/chartex" xmlns:cx4="http://schemas.microsoft.com/office/drawing/2016/5/10/chartex" xmlns:cx5="http://schemas.microsoft.com/office/drawing/2016/5/11/chartex" xmlns:mc="http://schemas.openxmlformats.org/markup-compatibility/2006" xmlns:o="urn:schemas-microsoft-com:office:office" xmlns:r="http://schemas.openxmlformats.org/officeDocument/2006/relationships" xmlns:m="http://schemas.openxmlformats.org/officeDocument/2006/math" xmlns:v="urn:schemas-microsoft-com:vml" xmlns:wp14="http://schemas.microsoft.com/office/word/2010/wordprocessingDrawing" xmlns:wp="http://schemas.openxmlformats.org/drawingml/2006/wordprocessingDrawing" xmlns:w10="urn:schemas-microsoft-com:office:word" xmlns:w="http://schemas.openxmlformats.org/wordprocessingml/2006/main" xmlns:w14="http://schemas.microsoft.com/office/word/2010/wordml" xmlns:w15="http://schemas.microsoft.com/office/word/2012/wordml" xmlns:w16se="http://schemas.microsoft.com/office/word/2015/wordml/symex" xmlns:wpg="http://schemas.microsoft.com/office/word/2010/wordprocessingGroup" xmlns:wpi="http://schemas.microsoft.com/office/word/2010/wordprocessingInk" xmlns:wne="http://schemas.microsoft.com/office/word/2006/wordml" xmlns:wps="http://schemas.microsoft.com/office/word/2010/wordprocessingShape" mc:Ignorable="w14 w15 w16se wp14">
   <w:abstractNum w:abstractNumId="0" w15:restartNumberingAfterBreak="0">
     <w:nsid w:val="FFFFFFFB"/>
     <w:multiLevelType w:val="multilevel"/>
@@ -5750,6 +6428,345 @@
     </w:lvl>
   </w:abstractNum>
   <w:abstractNum w:abstractNumId="2" w15:restartNumberingAfterBreak="0">
+    <w:nsid w:val="1B8F6870"/>
+    <w:multiLevelType w:val="hybridMultilevel"/>
+    <w:tmpl w:val="BB309A28"/>
+    <w:lvl w:ilvl="0" w:tplc="0413000D">
+      <w:start w:val="1"/>
+      <w:numFmt w:val="bullet"/>
+      <w:lvlText w:val=""/>
+      <w:lvlJc w:val="left"/>
+      <w:pPr>
+        <w:ind w:left="720" w:hanging="360"/>
+      </w:pPr>
+      <w:rPr>
+        <w:rFonts w:ascii="Wingdings" w:hAnsi="Wingdings" w:hint="default"/>
+      </w:rPr>
+    </w:lvl>
+    <w:lvl w:ilvl="1" w:tplc="04130003" w:tentative="1">
+      <w:start w:val="1"/>
+      <w:numFmt w:val="bullet"/>
+      <w:lvlText w:val="o"/>
+      <w:lvlJc w:val="left"/>
+      <w:pPr>
+        <w:ind w:left="1440" w:hanging="360"/>
+      </w:pPr>
+      <w:rPr>
+        <w:rFonts w:ascii="Courier New" w:hAnsi="Courier New" w:cs="Courier New" w:hint="default"/>
+      </w:rPr>
+    </w:lvl>
+    <w:lvl w:ilvl="2" w:tplc="04130005" w:tentative="1">
+      <w:start w:val="1"/>
+      <w:numFmt w:val="bullet"/>
+      <w:lvlText w:val=""/>
+      <w:lvlJc w:val="left"/>
+      <w:pPr>
+        <w:ind w:left="2160" w:hanging="360"/>
+      </w:pPr>
+      <w:rPr>
+        <w:rFonts w:ascii="Wingdings" w:hAnsi="Wingdings" w:hint="default"/>
+      </w:rPr>
+    </w:lvl>
+    <w:lvl w:ilvl="3" w:tplc="04130001" w:tentative="1">
+      <w:start w:val="1"/>
+      <w:numFmt w:val="bullet"/>
+      <w:lvlText w:val=""/>
+      <w:lvlJc w:val="left"/>
+      <w:pPr>
+        <w:ind w:left="2880" w:hanging="360"/>
+      </w:pPr>
+      <w:rPr>
+        <w:rFonts w:ascii="Symbol" w:hAnsi="Symbol" w:hint="default"/>
+      </w:rPr>
+    </w:lvl>
+    <w:lvl w:ilvl="4" w:tplc="04130003" w:tentative="1">
+      <w:start w:val="1"/>
+      <w:numFmt w:val="bullet"/>
+      <w:lvlText w:val="o"/>
+      <w:lvlJc w:val="left"/>
+      <w:pPr>
+        <w:ind w:left="3600" w:hanging="360"/>
+      </w:pPr>
+      <w:rPr>
+        <w:rFonts w:ascii="Courier New" w:hAnsi="Courier New" w:cs="Courier New" w:hint="default"/>
+      </w:rPr>
+    </w:lvl>
+    <w:lvl w:ilvl="5" w:tplc="04130005" w:tentative="1">
+      <w:start w:val="1"/>
+      <w:numFmt w:val="bullet"/>
+      <w:lvlText w:val=""/>
+      <w:lvlJc w:val="left"/>
+      <w:pPr>
+        <w:ind w:left="4320" w:hanging="360"/>
+      </w:pPr>
+      <w:rPr>
+        <w:rFonts w:ascii="Wingdings" w:hAnsi="Wingdings" w:hint="default"/>
+      </w:rPr>
+    </w:lvl>
+    <w:lvl w:ilvl="6" w:tplc="04130001" w:tentative="1">
+      <w:start w:val="1"/>
+      <w:numFmt w:val="bullet"/>
+      <w:lvlText w:val=""/>
+      <w:lvlJc w:val="left"/>
+      <w:pPr>
+        <w:ind w:left="5040" w:hanging="360"/>
+      </w:pPr>
+      <w:rPr>
+        <w:rFonts w:ascii="Symbol" w:hAnsi="Symbol" w:hint="default"/>
+      </w:rPr>
+    </w:lvl>
+    <w:lvl w:ilvl="7" w:tplc="04130003" w:tentative="1">
+      <w:start w:val="1"/>
+      <w:numFmt w:val="bullet"/>
+      <w:lvlText w:val="o"/>
+      <w:lvlJc w:val="left"/>
+      <w:pPr>
+        <w:ind w:left="5760" w:hanging="360"/>
+      </w:pPr>
+      <w:rPr>
+        <w:rFonts w:ascii="Courier New" w:hAnsi="Courier New" w:cs="Courier New" w:hint="default"/>
+      </w:rPr>
+    </w:lvl>
+    <w:lvl w:ilvl="8" w:tplc="04130005" w:tentative="1">
+      <w:start w:val="1"/>
+      <w:numFmt w:val="bullet"/>
+      <w:lvlText w:val=""/>
+      <w:lvlJc w:val="left"/>
+      <w:pPr>
+        <w:ind w:left="6480" w:hanging="360"/>
+      </w:pPr>
+      <w:rPr>
+        <w:rFonts w:ascii="Wingdings" w:hAnsi="Wingdings" w:hint="default"/>
+      </w:rPr>
+    </w:lvl>
+  </w:abstractNum>
+  <w:abstractNum w:abstractNumId="3" w15:restartNumberingAfterBreak="0">
+    <w:nsid w:val="2E4C6848"/>
+    <w:multiLevelType w:val="hybridMultilevel"/>
+    <w:tmpl w:val="09FC6446"/>
+    <w:lvl w:ilvl="0" w:tplc="04130005">
+      <w:start w:val="1"/>
+      <w:numFmt w:val="bullet"/>
+      <w:lvlText w:val=""/>
+      <w:lvlJc w:val="left"/>
+      <w:pPr>
+        <w:ind w:left="1291" w:hanging="360"/>
+      </w:pPr>
+      <w:rPr>
+        <w:rFonts w:ascii="Wingdings" w:hAnsi="Wingdings" w:hint="default"/>
+      </w:rPr>
+    </w:lvl>
+    <w:lvl w:ilvl="1" w:tplc="04130003" w:tentative="1">
+      <w:start w:val="1"/>
+      <w:numFmt w:val="bullet"/>
+      <w:lvlText w:val="o"/>
+      <w:lvlJc w:val="left"/>
+      <w:pPr>
+        <w:ind w:left="2011" w:hanging="360"/>
+      </w:pPr>
+      <w:rPr>
+        <w:rFonts w:ascii="Courier New" w:hAnsi="Courier New" w:cs="Courier New" w:hint="default"/>
+      </w:rPr>
+    </w:lvl>
+    <w:lvl w:ilvl="2" w:tplc="04130005" w:tentative="1">
+      <w:start w:val="1"/>
+      <w:numFmt w:val="bullet"/>
+      <w:lvlText w:val=""/>
+      <w:lvlJc w:val="left"/>
+      <w:pPr>
+        <w:ind w:left="2731" w:hanging="360"/>
+      </w:pPr>
+      <w:rPr>
+        <w:rFonts w:ascii="Wingdings" w:hAnsi="Wingdings" w:hint="default"/>
+      </w:rPr>
+    </w:lvl>
+    <w:lvl w:ilvl="3" w:tplc="04130001" w:tentative="1">
+      <w:start w:val="1"/>
+      <w:numFmt w:val="bullet"/>
+      <w:lvlText w:val=""/>
+      <w:lvlJc w:val="left"/>
+      <w:pPr>
+        <w:ind w:left="3451" w:hanging="360"/>
+      </w:pPr>
+      <w:rPr>
+        <w:rFonts w:ascii="Symbol" w:hAnsi="Symbol" w:hint="default"/>
+      </w:rPr>
+    </w:lvl>
+    <w:lvl w:ilvl="4" w:tplc="04130003" w:tentative="1">
+      <w:start w:val="1"/>
+      <w:numFmt w:val="bullet"/>
+      <w:lvlText w:val="o"/>
+      <w:lvlJc w:val="left"/>
+      <w:pPr>
+        <w:ind w:left="4171" w:hanging="360"/>
+      </w:pPr>
+      <w:rPr>
+        <w:rFonts w:ascii="Courier New" w:hAnsi="Courier New" w:cs="Courier New" w:hint="default"/>
+      </w:rPr>
+    </w:lvl>
+    <w:lvl w:ilvl="5" w:tplc="04130005" w:tentative="1">
+      <w:start w:val="1"/>
+      <w:numFmt w:val="bullet"/>
+      <w:lvlText w:val=""/>
+      <w:lvlJc w:val="left"/>
+      <w:pPr>
+        <w:ind w:left="4891" w:hanging="360"/>
+      </w:pPr>
+      <w:rPr>
+        <w:rFonts w:ascii="Wingdings" w:hAnsi="Wingdings" w:hint="default"/>
+      </w:rPr>
+    </w:lvl>
+    <w:lvl w:ilvl="6" w:tplc="04130001" w:tentative="1">
+      <w:start w:val="1"/>
+      <w:numFmt w:val="bullet"/>
+      <w:lvlText w:val=""/>
+      <w:lvlJc w:val="left"/>
+      <w:pPr>
+        <w:ind w:left="5611" w:hanging="360"/>
+      </w:pPr>
+      <w:rPr>
+        <w:rFonts w:ascii="Symbol" w:hAnsi="Symbol" w:hint="default"/>
+      </w:rPr>
+    </w:lvl>
+    <w:lvl w:ilvl="7" w:tplc="04130003" w:tentative="1">
+      <w:start w:val="1"/>
+      <w:numFmt w:val="bullet"/>
+      <w:lvlText w:val="o"/>
+      <w:lvlJc w:val="left"/>
+      <w:pPr>
+        <w:ind w:left="6331" w:hanging="360"/>
+      </w:pPr>
+      <w:rPr>
+        <w:rFonts w:ascii="Courier New" w:hAnsi="Courier New" w:cs="Courier New" w:hint="default"/>
+      </w:rPr>
+    </w:lvl>
+    <w:lvl w:ilvl="8" w:tplc="04130005" w:tentative="1">
+      <w:start w:val="1"/>
+      <w:numFmt w:val="bullet"/>
+      <w:lvlText w:val=""/>
+      <w:lvlJc w:val="left"/>
+      <w:pPr>
+        <w:ind w:left="7051" w:hanging="360"/>
+      </w:pPr>
+      <w:rPr>
+        <w:rFonts w:ascii="Wingdings" w:hAnsi="Wingdings" w:hint="default"/>
+      </w:rPr>
+    </w:lvl>
+  </w:abstractNum>
+  <w:abstractNum w:abstractNumId="4" w15:restartNumberingAfterBreak="0">
+    <w:nsid w:val="34C35F58"/>
+    <w:multiLevelType w:val="hybridMultilevel"/>
+    <w:tmpl w:val="6E621362"/>
+    <w:lvl w:ilvl="0" w:tplc="0413000D">
+      <w:start w:val="1"/>
+      <w:numFmt w:val="bullet"/>
+      <w:lvlText w:val=""/>
+      <w:lvlJc w:val="left"/>
+      <w:pPr>
+        <w:ind w:left="720" w:hanging="360"/>
+      </w:pPr>
+      <w:rPr>
+        <w:rFonts w:ascii="Wingdings" w:hAnsi="Wingdings" w:hint="default"/>
+      </w:rPr>
+    </w:lvl>
+    <w:lvl w:ilvl="1" w:tplc="04130003" w:tentative="1">
+      <w:start w:val="1"/>
+      <w:numFmt w:val="bullet"/>
+      <w:lvlText w:val="o"/>
+      <w:lvlJc w:val="left"/>
+      <w:pPr>
+        <w:ind w:left="1440" w:hanging="360"/>
+      </w:pPr>
+      <w:rPr>
+        <w:rFonts w:ascii="Courier New" w:hAnsi="Courier New" w:cs="Courier New" w:hint="default"/>
+      </w:rPr>
+    </w:lvl>
+    <w:lvl w:ilvl="2" w:tplc="04130005" w:tentative="1">
+      <w:start w:val="1"/>
+      <w:numFmt w:val="bullet"/>
+      <w:lvlText w:val=""/>
+      <w:lvlJc w:val="left"/>
+      <w:pPr>
+        <w:ind w:left="2160" w:hanging="360"/>
+      </w:pPr>
+      <w:rPr>
+        <w:rFonts w:ascii="Wingdings" w:hAnsi="Wingdings" w:hint="default"/>
+      </w:rPr>
+    </w:lvl>
+    <w:lvl w:ilvl="3" w:tplc="04130001" w:tentative="1">
+      <w:start w:val="1"/>
+      <w:numFmt w:val="bullet"/>
+      <w:lvlText w:val=""/>
+      <w:lvlJc w:val="left"/>
+      <w:pPr>
+        <w:ind w:left="2880" w:hanging="360"/>
+      </w:pPr>
+      <w:rPr>
+        <w:rFonts w:ascii="Symbol" w:hAnsi="Symbol" w:hint="default"/>
+      </w:rPr>
+    </w:lvl>
+    <w:lvl w:ilvl="4" w:tplc="04130003" w:tentative="1">
+      <w:start w:val="1"/>
+      <w:numFmt w:val="bullet"/>
+      <w:lvlText w:val="o"/>
+      <w:lvlJc w:val="left"/>
+      <w:pPr>
+        <w:ind w:left="3600" w:hanging="360"/>
+      </w:pPr>
+      <w:rPr>
+        <w:rFonts w:ascii="Courier New" w:hAnsi="Courier New" w:cs="Courier New" w:hint="default"/>
+      </w:rPr>
+    </w:lvl>
+    <w:lvl w:ilvl="5" w:tplc="04130005" w:tentative="1">
+      <w:start w:val="1"/>
+      <w:numFmt w:val="bullet"/>
+      <w:lvlText w:val=""/>
+      <w:lvlJc w:val="left"/>
+      <w:pPr>
+        <w:ind w:left="4320" w:hanging="360"/>
+      </w:pPr>
+      <w:rPr>
+        <w:rFonts w:ascii="Wingdings" w:hAnsi="Wingdings" w:hint="default"/>
+      </w:rPr>
+    </w:lvl>
+    <w:lvl w:ilvl="6" w:tplc="04130001" w:tentative="1">
+      <w:start w:val="1"/>
+      <w:numFmt w:val="bullet"/>
+      <w:lvlText w:val=""/>
+      <w:lvlJc w:val="left"/>
+      <w:pPr>
+        <w:ind w:left="5040" w:hanging="360"/>
+      </w:pPr>
+      <w:rPr>
+        <w:rFonts w:ascii="Symbol" w:hAnsi="Symbol" w:hint="default"/>
+      </w:rPr>
+    </w:lvl>
+    <w:lvl w:ilvl="7" w:tplc="04130003" w:tentative="1">
+      <w:start w:val="1"/>
+      <w:numFmt w:val="bullet"/>
+      <w:lvlText w:val="o"/>
+      <w:lvlJc w:val="left"/>
+      <w:pPr>
+        <w:ind w:left="5760" w:hanging="360"/>
+      </w:pPr>
+      <w:rPr>
+        <w:rFonts w:ascii="Courier New" w:hAnsi="Courier New" w:cs="Courier New" w:hint="default"/>
+      </w:rPr>
+    </w:lvl>
+    <w:lvl w:ilvl="8" w:tplc="04130005" w:tentative="1">
+      <w:start w:val="1"/>
+      <w:numFmt w:val="bullet"/>
+      <w:lvlText w:val=""/>
+      <w:lvlJc w:val="left"/>
+      <w:pPr>
+        <w:ind w:left="6480" w:hanging="360"/>
+      </w:pPr>
+      <w:rPr>
+        <w:rFonts w:ascii="Wingdings" w:hAnsi="Wingdings" w:hint="default"/>
+      </w:rPr>
+    </w:lvl>
+  </w:abstractNum>
+  <w:abstractNum w:abstractNumId="5" w15:restartNumberingAfterBreak="0">
     <w:nsid w:val="3D744894"/>
     <w:multiLevelType w:val="hybridMultilevel"/>
     <w:tmpl w:val="30441C66"/>
@@ -5862,7 +6879,7 @@
       </w:rPr>
     </w:lvl>
   </w:abstractNum>
-  <w:abstractNum w:abstractNumId="3" w15:restartNumberingAfterBreak="0">
+  <w:abstractNum w:abstractNumId="6" w15:restartNumberingAfterBreak="0">
     <w:nsid w:val="4218520A"/>
     <w:multiLevelType w:val="hybridMultilevel"/>
     <w:tmpl w:val="FE6E78C2"/>
@@ -5975,7 +6992,93 @@
       </w:rPr>
     </w:lvl>
   </w:abstractNum>
-  <w:abstractNum w:abstractNumId="4" w15:restartNumberingAfterBreak="0">
+  <w:abstractNum w:abstractNumId="7" w15:restartNumberingAfterBreak="0">
+    <w:nsid w:val="498A6D26"/>
+    <w:multiLevelType w:val="hybridMultilevel"/>
+    <w:tmpl w:val="1EF2A518"/>
+    <w:lvl w:ilvl="0" w:tplc="0413000F">
+      <w:start w:val="1"/>
+      <w:numFmt w:val="decimal"/>
+      <w:lvlText w:val="%1."/>
+      <w:lvlJc w:val="left"/>
+      <w:pPr>
+        <w:ind w:left="720" w:hanging="360"/>
+      </w:pPr>
+    </w:lvl>
+    <w:lvl w:ilvl="1" w:tplc="04130019" w:tentative="1">
+      <w:start w:val="1"/>
+      <w:numFmt w:val="lowerLetter"/>
+      <w:lvlText w:val="%2."/>
+      <w:lvlJc w:val="left"/>
+      <w:pPr>
+        <w:ind w:left="1440" w:hanging="360"/>
+      </w:pPr>
+    </w:lvl>
+    <w:lvl w:ilvl="2" w:tplc="0413001B" w:tentative="1">
+      <w:start w:val="1"/>
+      <w:numFmt w:val="lowerRoman"/>
+      <w:lvlText w:val="%3."/>
+      <w:lvlJc w:val="right"/>
+      <w:pPr>
+        <w:ind w:left="2160" w:hanging="180"/>
+      </w:pPr>
+    </w:lvl>
+    <w:lvl w:ilvl="3" w:tplc="0413000F" w:tentative="1">
+      <w:start w:val="1"/>
+      <w:numFmt w:val="decimal"/>
+      <w:lvlText w:val="%4."/>
+      <w:lvlJc w:val="left"/>
+      <w:pPr>
+        <w:ind w:left="2880" w:hanging="360"/>
+      </w:pPr>
+    </w:lvl>
+    <w:lvl w:ilvl="4" w:tplc="04130019" w:tentative="1">
+      <w:start w:val="1"/>
+      <w:numFmt w:val="lowerLetter"/>
+      <w:lvlText w:val="%5."/>
+      <w:lvlJc w:val="left"/>
+      <w:pPr>
+        <w:ind w:left="3600" w:hanging="360"/>
+      </w:pPr>
+    </w:lvl>
+    <w:lvl w:ilvl="5" w:tplc="0413001B" w:tentative="1">
+      <w:start w:val="1"/>
+      <w:numFmt w:val="lowerRoman"/>
+      <w:lvlText w:val="%6."/>
+      <w:lvlJc w:val="right"/>
+      <w:pPr>
+        <w:ind w:left="4320" w:hanging="180"/>
+      </w:pPr>
+    </w:lvl>
+    <w:lvl w:ilvl="6" w:tplc="0413000F" w:tentative="1">
+      <w:start w:val="1"/>
+      <w:numFmt w:val="decimal"/>
+      <w:lvlText w:val="%7."/>
+      <w:lvlJc w:val="left"/>
+      <w:pPr>
+        <w:ind w:left="5040" w:hanging="360"/>
+      </w:pPr>
+    </w:lvl>
+    <w:lvl w:ilvl="7" w:tplc="04130019" w:tentative="1">
+      <w:start w:val="1"/>
+      <w:numFmt w:val="lowerLetter"/>
+      <w:lvlText w:val="%8."/>
+      <w:lvlJc w:val="left"/>
+      <w:pPr>
+        <w:ind w:left="5760" w:hanging="360"/>
+      </w:pPr>
+    </w:lvl>
+    <w:lvl w:ilvl="8" w:tplc="0413001B" w:tentative="1">
+      <w:start w:val="1"/>
+      <w:numFmt w:val="lowerRoman"/>
+      <w:lvlText w:val="%9."/>
+      <w:lvlJc w:val="right"/>
+      <w:pPr>
+        <w:ind w:left="6480" w:hanging="180"/>
+      </w:pPr>
+    </w:lvl>
+  </w:abstractNum>
+  <w:abstractNum w:abstractNumId="8" w15:restartNumberingAfterBreak="0">
     <w:nsid w:val="51185435"/>
     <w:multiLevelType w:val="hybridMultilevel"/>
     <w:tmpl w:val="4754AF24"/>
@@ -6088,7 +7191,120 @@
       </w:rPr>
     </w:lvl>
   </w:abstractNum>
-  <w:abstractNum w:abstractNumId="5" w15:restartNumberingAfterBreak="0">
+  <w:abstractNum w:abstractNumId="9" w15:restartNumberingAfterBreak="0">
+    <w:nsid w:val="5A7047F2"/>
+    <w:multiLevelType w:val="hybridMultilevel"/>
+    <w:tmpl w:val="A5CE7D16"/>
+    <w:lvl w:ilvl="0" w:tplc="0413000D">
+      <w:start w:val="1"/>
+      <w:numFmt w:val="bullet"/>
+      <w:lvlText w:val=""/>
+      <w:lvlJc w:val="left"/>
+      <w:pPr>
+        <w:ind w:left="720" w:hanging="360"/>
+      </w:pPr>
+      <w:rPr>
+        <w:rFonts w:ascii="Wingdings" w:hAnsi="Wingdings" w:hint="default"/>
+      </w:rPr>
+    </w:lvl>
+    <w:lvl w:ilvl="1" w:tplc="04130003" w:tentative="1">
+      <w:start w:val="1"/>
+      <w:numFmt w:val="bullet"/>
+      <w:lvlText w:val="o"/>
+      <w:lvlJc w:val="left"/>
+      <w:pPr>
+        <w:ind w:left="1440" w:hanging="360"/>
+      </w:pPr>
+      <w:rPr>
+        <w:rFonts w:ascii="Courier New" w:hAnsi="Courier New" w:cs="Courier New" w:hint="default"/>
+      </w:rPr>
+    </w:lvl>
+    <w:lvl w:ilvl="2" w:tplc="04130005" w:tentative="1">
+      <w:start w:val="1"/>
+      <w:numFmt w:val="bullet"/>
+      <w:lvlText w:val=""/>
+      <w:lvlJc w:val="left"/>
+      <w:pPr>
+        <w:ind w:left="2160" w:hanging="360"/>
+      </w:pPr>
+      <w:rPr>
+        <w:rFonts w:ascii="Wingdings" w:hAnsi="Wingdings" w:hint="default"/>
+      </w:rPr>
+    </w:lvl>
+    <w:lvl w:ilvl="3" w:tplc="04130001" w:tentative="1">
+      <w:start w:val="1"/>
+      <w:numFmt w:val="bullet"/>
+      <w:lvlText w:val=""/>
+      <w:lvlJc w:val="left"/>
+      <w:pPr>
+        <w:ind w:left="2880" w:hanging="360"/>
+      </w:pPr>
+      <w:rPr>
+        <w:rFonts w:ascii="Symbol" w:hAnsi="Symbol" w:hint="default"/>
+      </w:rPr>
+    </w:lvl>
+    <w:lvl w:ilvl="4" w:tplc="04130003" w:tentative="1">
+      <w:start w:val="1"/>
+      <w:numFmt w:val="bullet"/>
+      <w:lvlText w:val="o"/>
+      <w:lvlJc w:val="left"/>
+      <w:pPr>
+        <w:ind w:left="3600" w:hanging="360"/>
+      </w:pPr>
+      <w:rPr>
+        <w:rFonts w:ascii="Courier New" w:hAnsi="Courier New" w:cs="Courier New" w:hint="default"/>
+      </w:rPr>
+    </w:lvl>
+    <w:lvl w:ilvl="5" w:tplc="04130005" w:tentative="1">
+      <w:start w:val="1"/>
+      <w:numFmt w:val="bullet"/>
+      <w:lvlText w:val=""/>
+      <w:lvlJc w:val="left"/>
+      <w:pPr>
+        <w:ind w:left="4320" w:hanging="360"/>
+      </w:pPr>
+      <w:rPr>
+        <w:rFonts w:ascii="Wingdings" w:hAnsi="Wingdings" w:hint="default"/>
+      </w:rPr>
+    </w:lvl>
+    <w:lvl w:ilvl="6" w:tplc="04130001" w:tentative="1">
+      <w:start w:val="1"/>
+      <w:numFmt w:val="bullet"/>
+      <w:lvlText w:val=""/>
+      <w:lvlJc w:val="left"/>
+      <w:pPr>
+        <w:ind w:left="5040" w:hanging="360"/>
+      </w:pPr>
+      <w:rPr>
+        <w:rFonts w:ascii="Symbol" w:hAnsi="Symbol" w:hint="default"/>
+      </w:rPr>
+    </w:lvl>
+    <w:lvl w:ilvl="7" w:tplc="04130003" w:tentative="1">
+      <w:start w:val="1"/>
+      <w:numFmt w:val="bullet"/>
+      <w:lvlText w:val="o"/>
+      <w:lvlJc w:val="left"/>
+      <w:pPr>
+        <w:ind w:left="5760" w:hanging="360"/>
+      </w:pPr>
+      <w:rPr>
+        <w:rFonts w:ascii="Courier New" w:hAnsi="Courier New" w:cs="Courier New" w:hint="default"/>
+      </w:rPr>
+    </w:lvl>
+    <w:lvl w:ilvl="8" w:tplc="04130005" w:tentative="1">
+      <w:start w:val="1"/>
+      <w:numFmt w:val="bullet"/>
+      <w:lvlText w:val=""/>
+      <w:lvlJc w:val="left"/>
+      <w:pPr>
+        <w:ind w:left="6480" w:hanging="360"/>
+      </w:pPr>
+      <w:rPr>
+        <w:rFonts w:ascii="Wingdings" w:hAnsi="Wingdings" w:hint="default"/>
+      </w:rPr>
+    </w:lvl>
+  </w:abstractNum>
+  <w:abstractNum w:abstractNumId="10" w15:restartNumberingAfterBreak="0">
     <w:nsid w:val="5E55356B"/>
     <w:multiLevelType w:val="hybridMultilevel"/>
     <w:tmpl w:val="16DEB880"/>
@@ -6200,7 +7416,120 @@
       </w:rPr>
     </w:lvl>
   </w:abstractNum>
-  <w:abstractNum w:abstractNumId="6" w15:restartNumberingAfterBreak="0">
+  <w:abstractNum w:abstractNumId="11" w15:restartNumberingAfterBreak="0">
+    <w:nsid w:val="5F701150"/>
+    <w:multiLevelType w:val="hybridMultilevel"/>
+    <w:tmpl w:val="A4864A0C"/>
+    <w:lvl w:ilvl="0" w:tplc="0413000D">
+      <w:start w:val="1"/>
+      <w:numFmt w:val="bullet"/>
+      <w:lvlText w:val=""/>
+      <w:lvlJc w:val="left"/>
+      <w:pPr>
+        <w:ind w:left="720" w:hanging="360"/>
+      </w:pPr>
+      <w:rPr>
+        <w:rFonts w:ascii="Wingdings" w:hAnsi="Wingdings" w:hint="default"/>
+      </w:rPr>
+    </w:lvl>
+    <w:lvl w:ilvl="1" w:tplc="04130003" w:tentative="1">
+      <w:start w:val="1"/>
+      <w:numFmt w:val="bullet"/>
+      <w:lvlText w:val="o"/>
+      <w:lvlJc w:val="left"/>
+      <w:pPr>
+        <w:ind w:left="1440" w:hanging="360"/>
+      </w:pPr>
+      <w:rPr>
+        <w:rFonts w:ascii="Courier New" w:hAnsi="Courier New" w:cs="Courier New" w:hint="default"/>
+      </w:rPr>
+    </w:lvl>
+    <w:lvl w:ilvl="2" w:tplc="04130005" w:tentative="1">
+      <w:start w:val="1"/>
+      <w:numFmt w:val="bullet"/>
+      <w:lvlText w:val=""/>
+      <w:lvlJc w:val="left"/>
+      <w:pPr>
+        <w:ind w:left="2160" w:hanging="360"/>
+      </w:pPr>
+      <w:rPr>
+        <w:rFonts w:ascii="Wingdings" w:hAnsi="Wingdings" w:hint="default"/>
+      </w:rPr>
+    </w:lvl>
+    <w:lvl w:ilvl="3" w:tplc="04130001" w:tentative="1">
+      <w:start w:val="1"/>
+      <w:numFmt w:val="bullet"/>
+      <w:lvlText w:val=""/>
+      <w:lvlJc w:val="left"/>
+      <w:pPr>
+        <w:ind w:left="2880" w:hanging="360"/>
+      </w:pPr>
+      <w:rPr>
+        <w:rFonts w:ascii="Symbol" w:hAnsi="Symbol" w:hint="default"/>
+      </w:rPr>
+    </w:lvl>
+    <w:lvl w:ilvl="4" w:tplc="04130003" w:tentative="1">
+      <w:start w:val="1"/>
+      <w:numFmt w:val="bullet"/>
+      <w:lvlText w:val="o"/>
+      <w:lvlJc w:val="left"/>
+      <w:pPr>
+        <w:ind w:left="3600" w:hanging="360"/>
+      </w:pPr>
+      <w:rPr>
+        <w:rFonts w:ascii="Courier New" w:hAnsi="Courier New" w:cs="Courier New" w:hint="default"/>
+      </w:rPr>
+    </w:lvl>
+    <w:lvl w:ilvl="5" w:tplc="04130005" w:tentative="1">
+      <w:start w:val="1"/>
+      <w:numFmt w:val="bullet"/>
+      <w:lvlText w:val=""/>
+      <w:lvlJc w:val="left"/>
+      <w:pPr>
+        <w:ind w:left="4320" w:hanging="360"/>
+      </w:pPr>
+      <w:rPr>
+        <w:rFonts w:ascii="Wingdings" w:hAnsi="Wingdings" w:hint="default"/>
+      </w:rPr>
+    </w:lvl>
+    <w:lvl w:ilvl="6" w:tplc="04130001" w:tentative="1">
+      <w:start w:val="1"/>
+      <w:numFmt w:val="bullet"/>
+      <w:lvlText w:val=""/>
+      <w:lvlJc w:val="left"/>
+      <w:pPr>
+        <w:ind w:left="5040" w:hanging="360"/>
+      </w:pPr>
+      <w:rPr>
+        <w:rFonts w:ascii="Symbol" w:hAnsi="Symbol" w:hint="default"/>
+      </w:rPr>
+    </w:lvl>
+    <w:lvl w:ilvl="7" w:tplc="04130003" w:tentative="1">
+      <w:start w:val="1"/>
+      <w:numFmt w:val="bullet"/>
+      <w:lvlText w:val="o"/>
+      <w:lvlJc w:val="left"/>
+      <w:pPr>
+        <w:ind w:left="5760" w:hanging="360"/>
+      </w:pPr>
+      <w:rPr>
+        <w:rFonts w:ascii="Courier New" w:hAnsi="Courier New" w:cs="Courier New" w:hint="default"/>
+      </w:rPr>
+    </w:lvl>
+    <w:lvl w:ilvl="8" w:tplc="04130005" w:tentative="1">
+      <w:start w:val="1"/>
+      <w:numFmt w:val="bullet"/>
+      <w:lvlText w:val=""/>
+      <w:lvlJc w:val="left"/>
+      <w:pPr>
+        <w:ind w:left="6480" w:hanging="360"/>
+      </w:pPr>
+      <w:rPr>
+        <w:rFonts w:ascii="Wingdings" w:hAnsi="Wingdings" w:hint="default"/>
+      </w:rPr>
+    </w:lvl>
+  </w:abstractNum>
+  <w:abstractNum w:abstractNumId="12" w15:restartNumberingAfterBreak="0">
     <w:nsid w:val="6CF94E54"/>
     <w:multiLevelType w:val="hybridMultilevel"/>
     <w:tmpl w:val="55340FAC"/>
@@ -6307,6 +7636,345 @@
       <w:lvlJc w:val="left"/>
       <w:pPr>
         <w:ind w:left="7185" w:hanging="360"/>
+      </w:pPr>
+      <w:rPr>
+        <w:rFonts w:ascii="Wingdings" w:hAnsi="Wingdings" w:hint="default"/>
+      </w:rPr>
+    </w:lvl>
+  </w:abstractNum>
+  <w:abstractNum w:abstractNumId="13" w15:restartNumberingAfterBreak="0">
+    <w:nsid w:val="73BA7D68"/>
+    <w:multiLevelType w:val="hybridMultilevel"/>
+    <w:tmpl w:val="B394C158"/>
+    <w:lvl w:ilvl="0" w:tplc="04130003">
+      <w:start w:val="1"/>
+      <w:numFmt w:val="bullet"/>
+      <w:lvlText w:val="o"/>
+      <w:lvlJc w:val="left"/>
+      <w:pPr>
+        <w:ind w:left="720" w:hanging="360"/>
+      </w:pPr>
+      <w:rPr>
+        <w:rFonts w:ascii="Courier New" w:hAnsi="Courier New" w:cs="Courier New" w:hint="default"/>
+      </w:rPr>
+    </w:lvl>
+    <w:lvl w:ilvl="1" w:tplc="04130003" w:tentative="1">
+      <w:start w:val="1"/>
+      <w:numFmt w:val="bullet"/>
+      <w:lvlText w:val="o"/>
+      <w:lvlJc w:val="left"/>
+      <w:pPr>
+        <w:ind w:left="1440" w:hanging="360"/>
+      </w:pPr>
+      <w:rPr>
+        <w:rFonts w:ascii="Courier New" w:hAnsi="Courier New" w:cs="Courier New" w:hint="default"/>
+      </w:rPr>
+    </w:lvl>
+    <w:lvl w:ilvl="2" w:tplc="04130005" w:tentative="1">
+      <w:start w:val="1"/>
+      <w:numFmt w:val="bullet"/>
+      <w:lvlText w:val=""/>
+      <w:lvlJc w:val="left"/>
+      <w:pPr>
+        <w:ind w:left="2160" w:hanging="360"/>
+      </w:pPr>
+      <w:rPr>
+        <w:rFonts w:ascii="Wingdings" w:hAnsi="Wingdings" w:hint="default"/>
+      </w:rPr>
+    </w:lvl>
+    <w:lvl w:ilvl="3" w:tplc="04130001" w:tentative="1">
+      <w:start w:val="1"/>
+      <w:numFmt w:val="bullet"/>
+      <w:lvlText w:val=""/>
+      <w:lvlJc w:val="left"/>
+      <w:pPr>
+        <w:ind w:left="2880" w:hanging="360"/>
+      </w:pPr>
+      <w:rPr>
+        <w:rFonts w:ascii="Symbol" w:hAnsi="Symbol" w:hint="default"/>
+      </w:rPr>
+    </w:lvl>
+    <w:lvl w:ilvl="4" w:tplc="04130003" w:tentative="1">
+      <w:start w:val="1"/>
+      <w:numFmt w:val="bullet"/>
+      <w:lvlText w:val="o"/>
+      <w:lvlJc w:val="left"/>
+      <w:pPr>
+        <w:ind w:left="3600" w:hanging="360"/>
+      </w:pPr>
+      <w:rPr>
+        <w:rFonts w:ascii="Courier New" w:hAnsi="Courier New" w:cs="Courier New" w:hint="default"/>
+      </w:rPr>
+    </w:lvl>
+    <w:lvl w:ilvl="5" w:tplc="04130005" w:tentative="1">
+      <w:start w:val="1"/>
+      <w:numFmt w:val="bullet"/>
+      <w:lvlText w:val=""/>
+      <w:lvlJc w:val="left"/>
+      <w:pPr>
+        <w:ind w:left="4320" w:hanging="360"/>
+      </w:pPr>
+      <w:rPr>
+        <w:rFonts w:ascii="Wingdings" w:hAnsi="Wingdings" w:hint="default"/>
+      </w:rPr>
+    </w:lvl>
+    <w:lvl w:ilvl="6" w:tplc="04130001" w:tentative="1">
+      <w:start w:val="1"/>
+      <w:numFmt w:val="bullet"/>
+      <w:lvlText w:val=""/>
+      <w:lvlJc w:val="left"/>
+      <w:pPr>
+        <w:ind w:left="5040" w:hanging="360"/>
+      </w:pPr>
+      <w:rPr>
+        <w:rFonts w:ascii="Symbol" w:hAnsi="Symbol" w:hint="default"/>
+      </w:rPr>
+    </w:lvl>
+    <w:lvl w:ilvl="7" w:tplc="04130003" w:tentative="1">
+      <w:start w:val="1"/>
+      <w:numFmt w:val="bullet"/>
+      <w:lvlText w:val="o"/>
+      <w:lvlJc w:val="left"/>
+      <w:pPr>
+        <w:ind w:left="5760" w:hanging="360"/>
+      </w:pPr>
+      <w:rPr>
+        <w:rFonts w:ascii="Courier New" w:hAnsi="Courier New" w:cs="Courier New" w:hint="default"/>
+      </w:rPr>
+    </w:lvl>
+    <w:lvl w:ilvl="8" w:tplc="04130005" w:tentative="1">
+      <w:start w:val="1"/>
+      <w:numFmt w:val="bullet"/>
+      <w:lvlText w:val=""/>
+      <w:lvlJc w:val="left"/>
+      <w:pPr>
+        <w:ind w:left="6480" w:hanging="360"/>
+      </w:pPr>
+      <w:rPr>
+        <w:rFonts w:ascii="Wingdings" w:hAnsi="Wingdings" w:hint="default"/>
+      </w:rPr>
+    </w:lvl>
+  </w:abstractNum>
+  <w:abstractNum w:abstractNumId="14" w15:restartNumberingAfterBreak="0">
+    <w:nsid w:val="74DE2837"/>
+    <w:multiLevelType w:val="hybridMultilevel"/>
+    <w:tmpl w:val="F7F6451A"/>
+    <w:lvl w:ilvl="0" w:tplc="04130003">
+      <w:start w:val="1"/>
+      <w:numFmt w:val="bullet"/>
+      <w:lvlText w:val="o"/>
+      <w:lvlJc w:val="left"/>
+      <w:pPr>
+        <w:ind w:left="720" w:hanging="360"/>
+      </w:pPr>
+      <w:rPr>
+        <w:rFonts w:ascii="Courier New" w:hAnsi="Courier New" w:cs="Courier New" w:hint="default"/>
+      </w:rPr>
+    </w:lvl>
+    <w:lvl w:ilvl="1" w:tplc="04130003" w:tentative="1">
+      <w:start w:val="1"/>
+      <w:numFmt w:val="bullet"/>
+      <w:lvlText w:val="o"/>
+      <w:lvlJc w:val="left"/>
+      <w:pPr>
+        <w:ind w:left="1440" w:hanging="360"/>
+      </w:pPr>
+      <w:rPr>
+        <w:rFonts w:ascii="Courier New" w:hAnsi="Courier New" w:cs="Courier New" w:hint="default"/>
+      </w:rPr>
+    </w:lvl>
+    <w:lvl w:ilvl="2" w:tplc="04130005" w:tentative="1">
+      <w:start w:val="1"/>
+      <w:numFmt w:val="bullet"/>
+      <w:lvlText w:val=""/>
+      <w:lvlJc w:val="left"/>
+      <w:pPr>
+        <w:ind w:left="2160" w:hanging="360"/>
+      </w:pPr>
+      <w:rPr>
+        <w:rFonts w:ascii="Wingdings" w:hAnsi="Wingdings" w:hint="default"/>
+      </w:rPr>
+    </w:lvl>
+    <w:lvl w:ilvl="3" w:tplc="04130001" w:tentative="1">
+      <w:start w:val="1"/>
+      <w:numFmt w:val="bullet"/>
+      <w:lvlText w:val=""/>
+      <w:lvlJc w:val="left"/>
+      <w:pPr>
+        <w:ind w:left="2880" w:hanging="360"/>
+      </w:pPr>
+      <w:rPr>
+        <w:rFonts w:ascii="Symbol" w:hAnsi="Symbol" w:hint="default"/>
+      </w:rPr>
+    </w:lvl>
+    <w:lvl w:ilvl="4" w:tplc="04130003" w:tentative="1">
+      <w:start w:val="1"/>
+      <w:numFmt w:val="bullet"/>
+      <w:lvlText w:val="o"/>
+      <w:lvlJc w:val="left"/>
+      <w:pPr>
+        <w:ind w:left="3600" w:hanging="360"/>
+      </w:pPr>
+      <w:rPr>
+        <w:rFonts w:ascii="Courier New" w:hAnsi="Courier New" w:cs="Courier New" w:hint="default"/>
+      </w:rPr>
+    </w:lvl>
+    <w:lvl w:ilvl="5" w:tplc="04130005" w:tentative="1">
+      <w:start w:val="1"/>
+      <w:numFmt w:val="bullet"/>
+      <w:lvlText w:val=""/>
+      <w:lvlJc w:val="left"/>
+      <w:pPr>
+        <w:ind w:left="4320" w:hanging="360"/>
+      </w:pPr>
+      <w:rPr>
+        <w:rFonts w:ascii="Wingdings" w:hAnsi="Wingdings" w:hint="default"/>
+      </w:rPr>
+    </w:lvl>
+    <w:lvl w:ilvl="6" w:tplc="04130001" w:tentative="1">
+      <w:start w:val="1"/>
+      <w:numFmt w:val="bullet"/>
+      <w:lvlText w:val=""/>
+      <w:lvlJc w:val="left"/>
+      <w:pPr>
+        <w:ind w:left="5040" w:hanging="360"/>
+      </w:pPr>
+      <w:rPr>
+        <w:rFonts w:ascii="Symbol" w:hAnsi="Symbol" w:hint="default"/>
+      </w:rPr>
+    </w:lvl>
+    <w:lvl w:ilvl="7" w:tplc="04130003" w:tentative="1">
+      <w:start w:val="1"/>
+      <w:numFmt w:val="bullet"/>
+      <w:lvlText w:val="o"/>
+      <w:lvlJc w:val="left"/>
+      <w:pPr>
+        <w:ind w:left="5760" w:hanging="360"/>
+      </w:pPr>
+      <w:rPr>
+        <w:rFonts w:ascii="Courier New" w:hAnsi="Courier New" w:cs="Courier New" w:hint="default"/>
+      </w:rPr>
+    </w:lvl>
+    <w:lvl w:ilvl="8" w:tplc="04130005" w:tentative="1">
+      <w:start w:val="1"/>
+      <w:numFmt w:val="bullet"/>
+      <w:lvlText w:val=""/>
+      <w:lvlJc w:val="left"/>
+      <w:pPr>
+        <w:ind w:left="6480" w:hanging="360"/>
+      </w:pPr>
+      <w:rPr>
+        <w:rFonts w:ascii="Wingdings" w:hAnsi="Wingdings" w:hint="default"/>
+      </w:rPr>
+    </w:lvl>
+  </w:abstractNum>
+  <w:abstractNum w:abstractNumId="15" w15:restartNumberingAfterBreak="0">
+    <w:nsid w:val="79A921BD"/>
+    <w:multiLevelType w:val="hybridMultilevel"/>
+    <w:tmpl w:val="075CBDBE"/>
+    <w:lvl w:ilvl="0" w:tplc="04130003">
+      <w:start w:val="1"/>
+      <w:numFmt w:val="bullet"/>
+      <w:lvlText w:val="o"/>
+      <w:lvlJc w:val="left"/>
+      <w:pPr>
+        <w:ind w:left="720" w:hanging="360"/>
+      </w:pPr>
+      <w:rPr>
+        <w:rFonts w:ascii="Courier New" w:hAnsi="Courier New" w:cs="Courier New" w:hint="default"/>
+      </w:rPr>
+    </w:lvl>
+    <w:lvl w:ilvl="1" w:tplc="04130003" w:tentative="1">
+      <w:start w:val="1"/>
+      <w:numFmt w:val="bullet"/>
+      <w:lvlText w:val="o"/>
+      <w:lvlJc w:val="left"/>
+      <w:pPr>
+        <w:ind w:left="1440" w:hanging="360"/>
+      </w:pPr>
+      <w:rPr>
+        <w:rFonts w:ascii="Courier New" w:hAnsi="Courier New" w:cs="Courier New" w:hint="default"/>
+      </w:rPr>
+    </w:lvl>
+    <w:lvl w:ilvl="2" w:tplc="04130005" w:tentative="1">
+      <w:start w:val="1"/>
+      <w:numFmt w:val="bullet"/>
+      <w:lvlText w:val=""/>
+      <w:lvlJc w:val="left"/>
+      <w:pPr>
+        <w:ind w:left="2160" w:hanging="360"/>
+      </w:pPr>
+      <w:rPr>
+        <w:rFonts w:ascii="Wingdings" w:hAnsi="Wingdings" w:hint="default"/>
+      </w:rPr>
+    </w:lvl>
+    <w:lvl w:ilvl="3" w:tplc="04130001" w:tentative="1">
+      <w:start w:val="1"/>
+      <w:numFmt w:val="bullet"/>
+      <w:lvlText w:val=""/>
+      <w:lvlJc w:val="left"/>
+      <w:pPr>
+        <w:ind w:left="2880" w:hanging="360"/>
+      </w:pPr>
+      <w:rPr>
+        <w:rFonts w:ascii="Symbol" w:hAnsi="Symbol" w:hint="default"/>
+      </w:rPr>
+    </w:lvl>
+    <w:lvl w:ilvl="4" w:tplc="04130003" w:tentative="1">
+      <w:start w:val="1"/>
+      <w:numFmt w:val="bullet"/>
+      <w:lvlText w:val="o"/>
+      <w:lvlJc w:val="left"/>
+      <w:pPr>
+        <w:ind w:left="3600" w:hanging="360"/>
+      </w:pPr>
+      <w:rPr>
+        <w:rFonts w:ascii="Courier New" w:hAnsi="Courier New" w:cs="Courier New" w:hint="default"/>
+      </w:rPr>
+    </w:lvl>
+    <w:lvl w:ilvl="5" w:tplc="04130005" w:tentative="1">
+      <w:start w:val="1"/>
+      <w:numFmt w:val="bullet"/>
+      <w:lvlText w:val=""/>
+      <w:lvlJc w:val="left"/>
+      <w:pPr>
+        <w:ind w:left="4320" w:hanging="360"/>
+      </w:pPr>
+      <w:rPr>
+        <w:rFonts w:ascii="Wingdings" w:hAnsi="Wingdings" w:hint="default"/>
+      </w:rPr>
+    </w:lvl>
+    <w:lvl w:ilvl="6" w:tplc="04130001" w:tentative="1">
+      <w:start w:val="1"/>
+      <w:numFmt w:val="bullet"/>
+      <w:lvlText w:val=""/>
+      <w:lvlJc w:val="left"/>
+      <w:pPr>
+        <w:ind w:left="5040" w:hanging="360"/>
+      </w:pPr>
+      <w:rPr>
+        <w:rFonts w:ascii="Symbol" w:hAnsi="Symbol" w:hint="default"/>
+      </w:rPr>
+    </w:lvl>
+    <w:lvl w:ilvl="7" w:tplc="04130003" w:tentative="1">
+      <w:start w:val="1"/>
+      <w:numFmt w:val="bullet"/>
+      <w:lvlText w:val="o"/>
+      <w:lvlJc w:val="left"/>
+      <w:pPr>
+        <w:ind w:left="5760" w:hanging="360"/>
+      </w:pPr>
+      <w:rPr>
+        <w:rFonts w:ascii="Courier New" w:hAnsi="Courier New" w:cs="Courier New" w:hint="default"/>
+      </w:rPr>
+    </w:lvl>
+    <w:lvl w:ilvl="8" w:tplc="04130005" w:tentative="1">
+      <w:start w:val="1"/>
+      <w:numFmt w:val="bullet"/>
+      <w:lvlText w:val=""/>
+      <w:lvlJc w:val="left"/>
+      <w:pPr>
+        <w:ind w:left="6480" w:hanging="360"/>
       </w:pPr>
       <w:rPr>
         <w:rFonts w:ascii="Wingdings" w:hAnsi="Wingdings" w:hint="default"/>
@@ -6335,25 +8003,52 @@
     </w:lvlOverride>
   </w:num>
   <w:num w:numId="3">
+    <w:abstractNumId w:val="5"/>
+  </w:num>
+  <w:num w:numId="4">
+    <w:abstractNumId w:val="8"/>
+  </w:num>
+  <w:num w:numId="5">
+    <w:abstractNumId w:val="10"/>
+  </w:num>
+  <w:num w:numId="6">
+    <w:abstractNumId w:val="12"/>
+  </w:num>
+  <w:num w:numId="7">
+    <w:abstractNumId w:val="6"/>
+  </w:num>
+  <w:num w:numId="8">
+    <w:abstractNumId w:val="3"/>
+  </w:num>
+  <w:num w:numId="9">
+    <w:abstractNumId w:val="4"/>
+  </w:num>
+  <w:num w:numId="10">
+    <w:abstractNumId w:val="14"/>
+  </w:num>
+  <w:num w:numId="11">
+    <w:abstractNumId w:val="13"/>
+  </w:num>
+  <w:num w:numId="12">
+    <w:abstractNumId w:val="11"/>
+  </w:num>
+  <w:num w:numId="13">
+    <w:abstractNumId w:val="7"/>
+  </w:num>
+  <w:num w:numId="14">
     <w:abstractNumId w:val="2"/>
   </w:num>
-  <w:num w:numId="4">
-    <w:abstractNumId w:val="4"/>
+  <w:num w:numId="15">
+    <w:abstractNumId w:val="15"/>
   </w:num>
-  <w:num w:numId="5">
-    <w:abstractNumId w:val="5"/>
-  </w:num>
-  <w:num w:numId="6">
-    <w:abstractNumId w:val="6"/>
-  </w:num>
-  <w:num w:numId="7">
-    <w:abstractNumId w:val="3"/>
+  <w:num w:numId="16">
+    <w:abstractNumId w:val="9"/>
   </w:num>
 </w:numbering>
 </file>
 
 <file path=word/styles.xml><?xml version="1.0" encoding="utf-8"?>
-<w:styles xmlns:mc="http://schemas.openxmlformats.org/markup-compatibility/2006" xmlns:r="http://schemas.openxmlformats.org/officeDocument/2006/relationships" xmlns:w="http://schemas.openxmlformats.org/wordprocessingml/2006/main" xmlns:w14="http://schemas.microsoft.com/office/word/2010/wordml" xmlns:w15="http://schemas.microsoft.com/office/word/2012/wordml" mc:Ignorable="w14 w15">
+<w:styles xmlns:mc="http://schemas.openxmlformats.org/markup-compatibility/2006" xmlns:r="http://schemas.openxmlformats.org/officeDocument/2006/relationships" xmlns:w="http://schemas.openxmlformats.org/wordprocessingml/2006/main" xmlns:w14="http://schemas.microsoft.com/office/word/2010/wordml" xmlns:w15="http://schemas.microsoft.com/office/word/2012/wordml" xmlns:w16se="http://schemas.microsoft.com/office/word/2015/wordml/symex" mc:Ignorable="w14 w15 w16se">
   <w:docDefaults>
     <w:rPrDefault>
       <w:rPr>
@@ -6369,7 +8064,7 @@
       </w:pPr>
     </w:pPrDefault>
   </w:docDefaults>
-  <w:latentStyles w:defLockedState="0" w:defUIPriority="99" w:defSemiHidden="0" w:defUnhideWhenUsed="0" w:defQFormat="0" w:count="371">
+  <w:latentStyles w:defLockedState="0" w:defUIPriority="99" w:defSemiHidden="0" w:defUnhideWhenUsed="0" w:defQFormat="0" w:count="374">
     <w:lsdException w:name="Normal" w:uiPriority="0" w:qFormat="1"/>
     <w:lsdException w:name="heading 1" w:uiPriority="0" w:qFormat="1"/>
     <w:lsdException w:name="heading 2" w:semiHidden="1" w:uiPriority="0" w:unhideWhenUsed="1" w:qFormat="1"/>
@@ -6475,7 +8170,6 @@
     <w:lsdException w:name="HTML Sample" w:semiHidden="1" w:unhideWhenUsed="1"/>
     <w:lsdException w:name="HTML Typewriter" w:semiHidden="1" w:unhideWhenUsed="1"/>
     <w:lsdException w:name="HTML Variable" w:semiHidden="1" w:unhideWhenUsed="1"/>
-    <w:lsdException w:name="Normal Table" w:semiHidden="1" w:unhideWhenUsed="1"/>
     <w:lsdException w:name="annotation subject" w:semiHidden="1" w:unhideWhenUsed="1"/>
     <w:lsdException w:name="No List" w:semiHidden="1" w:unhideWhenUsed="1"/>
     <w:lsdException w:name="Outline List 1" w:semiHidden="1" w:unhideWhenUsed="1"/>
@@ -6520,7 +8214,6 @@
     <w:lsdException w:name="Table Professional" w:semiHidden="1" w:unhideWhenUsed="1"/>
     <w:lsdException w:name="Table Subtle 1" w:semiHidden="1" w:unhideWhenUsed="1"/>
     <w:lsdException w:name="Table Subtle 2" w:semiHidden="1" w:unhideWhenUsed="1"/>
-    <w:lsdException w:name="Table Web 1" w:semiHidden="1" w:unhideWhenUsed="1"/>
     <w:lsdException w:name="Table Web 2" w:semiHidden="1" w:unhideWhenUsed="1"/>
     <w:lsdException w:name="Table Web 3" w:semiHidden="1" w:unhideWhenUsed="1"/>
     <w:lsdException w:name="Balloon Text" w:semiHidden="1" w:unhideWhenUsed="1"/>
@@ -6741,6 +8434,9 @@
     <w:lsdException w:name="List Table 5 Dark Accent 6" w:uiPriority="50"/>
     <w:lsdException w:name="List Table 6 Colorful Accent 6" w:uiPriority="51"/>
     <w:lsdException w:name="List Table 7 Colorful Accent 6" w:uiPriority="52"/>
+    <w:lsdException w:name="Mention" w:semiHidden="1" w:unhideWhenUsed="1"/>
+    <w:lsdException w:name="Smart Hyperlink" w:semiHidden="1" w:unhideWhenUsed="1"/>
+    <w:lsdException w:name="Hashtag" w:semiHidden="1" w:unhideWhenUsed="1"/>
   </w:latentStyles>
   <w:style w:type="paragraph" w:default="1" w:styleId="Standaard">
     <w:name w:val="Normal"/>

</xml_diff>

<commit_message>
plan van aanpak met plannning
</commit_message>
<xml_diff>
--- a/Documentatie Fifa/Fase 2/Plan_Van_Aanpak.docx
+++ b/Documentatie Fifa/Fase 2/Plan_Van_Aanpak.docx
@@ -151,11 +151,21 @@
       <w:r>
         <w:tab/>
       </w:r>
-      <w:fldSimple w:instr=" DOCPROPERTY Versienummer \* MERGEFORMAT ">
-        <w:r>
-          <w:t>1.0</w:t>
-        </w:r>
-      </w:fldSimple>
+      <w:r>
+        <w:fldChar w:fldCharType="begin"/>
+      </w:r>
+      <w:r>
+        <w:instrText xml:space="preserve"> DOCPROPERTY Versienummer \* MERGEFORMAT </w:instrText>
+      </w:r>
+      <w:r>
+        <w:fldChar w:fldCharType="separate"/>
+      </w:r>
+      <w:r>
+        <w:t>1.0</w:t>
+      </w:r>
+      <w:r>
+        <w:fldChar w:fldCharType="end"/>
+      </w:r>
     </w:p>
     <w:p/>
     <w:p>
@@ -4684,6 +4694,395 @@
       </w:pPr>
       <w:r>
         <w:lastRenderedPageBreak/>
+        <w:t>Planning</w:t>
+      </w:r>
+    </w:p>
+    <w:tbl>
+      <w:tblPr>
+        <w:tblStyle w:val="Tabelraster"/>
+        <w:tblW w:w="9782" w:type="dxa"/>
+        <w:tblInd w:w="-856" w:type="dxa"/>
+        <w:tblLook w:val="04A0" w:firstRow="1" w:lastRow="0" w:firstColumn="1" w:lastColumn="0" w:noHBand="0" w:noVBand="1"/>
+      </w:tblPr>
+      <w:tblGrid>
+        <w:gridCol w:w="2269"/>
+        <w:gridCol w:w="1984"/>
+        <w:gridCol w:w="5529"/>
+      </w:tblGrid>
+      <w:tr>
+        <w:tc>
+          <w:tcPr>
+            <w:tcW w:w="2269" w:type="dxa"/>
+            <w:shd w:val="clear" w:color="auto" w:fill="A6A6A6" w:themeFill="background1" w:themeFillShade="A6"/>
+          </w:tcPr>
+          <w:p>
+            <w:pPr>
+              <w:pStyle w:val="Kop2"/>
+              <w:numPr>
+                <w:ilvl w:val="0"/>
+                <w:numId w:val="0"/>
+              </w:numPr>
+              <w:outlineLvl w:val="1"/>
+            </w:pPr>
+            <w:bookmarkStart w:id="56" w:name="_GoBack"/>
+            <w:r>
+              <w:t>Duur in weken</w:t>
+            </w:r>
+          </w:p>
+        </w:tc>
+        <w:tc>
+          <w:tcPr>
+            <w:tcW w:w="1984" w:type="dxa"/>
+            <w:shd w:val="clear" w:color="auto" w:fill="A6A6A6" w:themeFill="background1" w:themeFillShade="A6"/>
+          </w:tcPr>
+          <w:p>
+            <w:pPr>
+              <w:pStyle w:val="Kop2"/>
+              <w:numPr>
+                <w:ilvl w:val="0"/>
+                <w:numId w:val="0"/>
+              </w:numPr>
+              <w:outlineLvl w:val="1"/>
+            </w:pPr>
+            <w:r>
+              <w:t>Van</w:t>
+            </w:r>
+            <w:r>
+              <w:t xml:space="preserve"> -</w:t>
+            </w:r>
+            <w:r>
+              <w:t xml:space="preserve"> tot</w:t>
+            </w:r>
+          </w:p>
+        </w:tc>
+        <w:tc>
+          <w:tcPr>
+            <w:tcW w:w="5529" w:type="dxa"/>
+            <w:shd w:val="clear" w:color="auto" w:fill="A6A6A6" w:themeFill="background1" w:themeFillShade="A6"/>
+          </w:tcPr>
+          <w:p>
+            <w:pPr>
+              <w:pStyle w:val="Kop2"/>
+              <w:numPr>
+                <w:ilvl w:val="0"/>
+                <w:numId w:val="0"/>
+              </w:numPr>
+              <w:outlineLvl w:val="1"/>
+            </w:pPr>
+            <w:r>
+              <w:t>Taak</w:t>
+            </w:r>
+          </w:p>
+        </w:tc>
+      </w:tr>
+      <w:bookmarkEnd w:id="56"/>
+      <w:tr>
+        <w:tc>
+          <w:tcPr>
+            <w:tcW w:w="2269" w:type="dxa"/>
+          </w:tcPr>
+          <w:p>
+            <w:pPr>
+              <w:pStyle w:val="Kop2"/>
+              <w:numPr>
+                <w:ilvl w:val="0"/>
+                <w:numId w:val="0"/>
+              </w:numPr>
+              <w:outlineLvl w:val="1"/>
+            </w:pPr>
+            <w:r>
+              <w:t xml:space="preserve">0.8 </w:t>
+            </w:r>
+          </w:p>
+        </w:tc>
+        <w:tc>
+          <w:tcPr>
+            <w:tcW w:w="1984" w:type="dxa"/>
+          </w:tcPr>
+          <w:p>
+            <w:pPr>
+              <w:pStyle w:val="Kop2"/>
+              <w:numPr>
+                <w:ilvl w:val="0"/>
+                <w:numId w:val="0"/>
+              </w:numPr>
+              <w:outlineLvl w:val="1"/>
+            </w:pPr>
+            <w:r>
+              <w:t>18/04</w:t>
+            </w:r>
+            <w:r>
+              <w:t xml:space="preserve"> -</w:t>
+            </w:r>
+            <w:r>
+              <w:t xml:space="preserve"> 21/04</w:t>
+            </w:r>
+          </w:p>
+        </w:tc>
+        <w:tc>
+          <w:tcPr>
+            <w:tcW w:w="5529" w:type="dxa"/>
+          </w:tcPr>
+          <w:p>
+            <w:pPr>
+              <w:pStyle w:val="Kop2"/>
+              <w:numPr>
+                <w:ilvl w:val="0"/>
+                <w:numId w:val="0"/>
+              </w:numPr>
+              <w:outlineLvl w:val="1"/>
+            </w:pPr>
+            <w:r>
+              <w:t>Alle voorbereidingen en de ontwikkel omgevingen worden klaar gezet en opgemaakt.</w:t>
+            </w:r>
+          </w:p>
+        </w:tc>
+      </w:tr>
+      <w:tr>
+        <w:tc>
+          <w:tcPr>
+            <w:tcW w:w="2269" w:type="dxa"/>
+          </w:tcPr>
+          <w:p>
+            <w:pPr>
+              <w:pStyle w:val="Kop2"/>
+              <w:numPr>
+                <w:ilvl w:val="0"/>
+                <w:numId w:val="0"/>
+              </w:numPr>
+              <w:outlineLvl w:val="1"/>
+            </w:pPr>
+            <w:r>
+              <w:t>1</w:t>
+            </w:r>
+          </w:p>
+        </w:tc>
+        <w:tc>
+          <w:tcPr>
+            <w:tcW w:w="1984" w:type="dxa"/>
+          </w:tcPr>
+          <w:p>
+            <w:pPr>
+              <w:pStyle w:val="Kop2"/>
+              <w:numPr>
+                <w:ilvl w:val="0"/>
+                <w:numId w:val="0"/>
+              </w:numPr>
+              <w:outlineLvl w:val="1"/>
+            </w:pPr>
+            <w:r>
+              <w:t>01/05 - 05/05</w:t>
+            </w:r>
+          </w:p>
+        </w:tc>
+        <w:tc>
+          <w:tcPr>
+            <w:tcW w:w="5529" w:type="dxa"/>
+          </w:tcPr>
+          <w:p>
+            <w:pPr>
+              <w:pStyle w:val="Kop2"/>
+              <w:numPr>
+                <w:ilvl w:val="0"/>
+                <w:numId w:val="0"/>
+              </w:numPr>
+              <w:outlineLvl w:val="1"/>
+            </w:pPr>
+            <w:r>
+              <w:t>Ontwerpen</w:t>
+            </w:r>
+          </w:p>
+        </w:tc>
+      </w:tr>
+      <w:tr>
+        <w:tc>
+          <w:tcPr>
+            <w:tcW w:w="2269" w:type="dxa"/>
+          </w:tcPr>
+          <w:p>
+            <w:pPr>
+              <w:pStyle w:val="Kop2"/>
+              <w:numPr>
+                <w:ilvl w:val="0"/>
+                <w:numId w:val="0"/>
+              </w:numPr>
+              <w:outlineLvl w:val="1"/>
+            </w:pPr>
+            <w:r>
+              <w:t>3</w:t>
+            </w:r>
+          </w:p>
+        </w:tc>
+        <w:tc>
+          <w:tcPr>
+            <w:tcW w:w="1984" w:type="dxa"/>
+          </w:tcPr>
+          <w:p>
+            <w:pPr>
+              <w:pStyle w:val="Kop2"/>
+              <w:numPr>
+                <w:ilvl w:val="0"/>
+                <w:numId w:val="0"/>
+              </w:numPr>
+              <w:outlineLvl w:val="1"/>
+            </w:pPr>
+            <w:r>
+              <w:t>08/05 - 26/05</w:t>
+            </w:r>
+          </w:p>
+        </w:tc>
+        <w:tc>
+          <w:tcPr>
+            <w:tcW w:w="5529" w:type="dxa"/>
+          </w:tcPr>
+          <w:p>
+            <w:pPr>
+              <w:pStyle w:val="Kop2"/>
+              <w:numPr>
+                <w:ilvl w:val="0"/>
+                <w:numId w:val="0"/>
+              </w:numPr>
+              <w:outlineLvl w:val="1"/>
+            </w:pPr>
+            <w:r>
+              <w:t>Bouwen van de applicatie</w:t>
+            </w:r>
+          </w:p>
+        </w:tc>
+      </w:tr>
+      <w:tr>
+        <w:tc>
+          <w:tcPr>
+            <w:tcW w:w="2269" w:type="dxa"/>
+          </w:tcPr>
+          <w:p>
+            <w:pPr>
+              <w:pStyle w:val="Kop2"/>
+              <w:numPr>
+                <w:ilvl w:val="0"/>
+                <w:numId w:val="0"/>
+              </w:numPr>
+              <w:outlineLvl w:val="1"/>
+            </w:pPr>
+            <w:r>
+              <w:t>1</w:t>
+            </w:r>
+          </w:p>
+        </w:tc>
+        <w:tc>
+          <w:tcPr>
+            <w:tcW w:w="1984" w:type="dxa"/>
+          </w:tcPr>
+          <w:p>
+            <w:pPr>
+              <w:pStyle w:val="Kop2"/>
+              <w:numPr>
+                <w:ilvl w:val="0"/>
+                <w:numId w:val="0"/>
+              </w:numPr>
+              <w:outlineLvl w:val="1"/>
+            </w:pPr>
+            <w:r>
+              <w:t>29/05 - 02/06</w:t>
+            </w:r>
+          </w:p>
+        </w:tc>
+        <w:tc>
+          <w:tcPr>
+            <w:tcW w:w="5529" w:type="dxa"/>
+          </w:tcPr>
+          <w:p>
+            <w:pPr>
+              <w:pStyle w:val="Kop2"/>
+              <w:numPr>
+                <w:ilvl w:val="0"/>
+                <w:numId w:val="0"/>
+              </w:numPr>
+              <w:outlineLvl w:val="1"/>
+            </w:pPr>
+            <w:r>
+              <w:t>Bouwen van de applicatie</w:t>
+            </w:r>
+            <w:r>
+              <w:t xml:space="preserve"> (inleveren van de Webapp, presentie geven)</w:t>
+            </w:r>
+          </w:p>
+        </w:tc>
+      </w:tr>
+      <w:tr>
+        <w:tc>
+          <w:tcPr>
+            <w:tcW w:w="2269" w:type="dxa"/>
+          </w:tcPr>
+          <w:p>
+            <w:pPr>
+              <w:pStyle w:val="Kop2"/>
+              <w:numPr>
+                <w:ilvl w:val="0"/>
+                <w:numId w:val="0"/>
+              </w:numPr>
+              <w:outlineLvl w:val="1"/>
+            </w:pPr>
+            <w:r>
+              <w:t>1</w:t>
+            </w:r>
+          </w:p>
+        </w:tc>
+        <w:tc>
+          <w:tcPr>
+            <w:tcW w:w="1984" w:type="dxa"/>
+          </w:tcPr>
+          <w:p>
+            <w:pPr>
+              <w:pStyle w:val="Kop2"/>
+              <w:numPr>
+                <w:ilvl w:val="0"/>
+                <w:numId w:val="0"/>
+              </w:numPr>
+              <w:outlineLvl w:val="1"/>
+            </w:pPr>
+            <w:r>
+              <w:t>05/06 – 09/06</w:t>
+            </w:r>
+          </w:p>
+        </w:tc>
+        <w:tc>
+          <w:tcPr>
+            <w:tcW w:w="5529" w:type="dxa"/>
+          </w:tcPr>
+          <w:p>
+            <w:pPr>
+              <w:pStyle w:val="Kop2"/>
+              <w:numPr>
+                <w:ilvl w:val="0"/>
+                <w:numId w:val="0"/>
+              </w:numPr>
+              <w:outlineLvl w:val="1"/>
+            </w:pPr>
+            <w:r>
+              <w:t xml:space="preserve">Bouwen van de applicatie (inleveren van de </w:t>
+            </w:r>
+            <w:r>
+              <w:t>software applicatie</w:t>
+            </w:r>
+            <w:r>
+              <w:t>, presentie geven)</w:t>
+            </w:r>
+          </w:p>
+        </w:tc>
+      </w:tr>
+    </w:tbl>
+    <w:p>
+      <w:pPr>
+        <w:pStyle w:val="Tekstdocument1"/>
+      </w:pPr>
+    </w:p>
+    <w:p>
+      <w:pPr>
+        <w:pStyle w:val="Kop1"/>
+      </w:pPr>
+      <w:r>
+        <w:lastRenderedPageBreak/>
         <w:t>Kosten &amp; Baten</w:t>
       </w:r>
     </w:p>
@@ -4881,8 +5280,8 @@
       <w:pPr>
         <w:pStyle w:val="Tekstdocument1"/>
       </w:pPr>
-      <w:bookmarkStart w:id="56" w:name="_Toc8095084"/>
-      <w:bookmarkStart w:id="57" w:name="_Toc8095287"/>
+      <w:bookmarkStart w:id="57" w:name="_Toc8095084"/>
+      <w:bookmarkStart w:id="58" w:name="_Toc8095287"/>
       <w:bookmarkEnd w:id="49"/>
       <w:bookmarkEnd w:id="50"/>
       <w:bookmarkEnd w:id="52"/>
@@ -4894,39 +5293,38 @@
       <w:pPr>
         <w:pStyle w:val="Kop1"/>
       </w:pPr>
-      <w:bookmarkStart w:id="58" w:name="_Toc66712272"/>
-      <w:bookmarkStart w:id="59" w:name="_Toc372543961"/>
-      <w:bookmarkEnd w:id="56"/>
+      <w:bookmarkStart w:id="59" w:name="_Toc66712272"/>
+      <w:bookmarkStart w:id="60" w:name="_Toc372543961"/>
       <w:bookmarkEnd w:id="57"/>
+      <w:bookmarkEnd w:id="58"/>
       <w:r>
         <w:lastRenderedPageBreak/>
         <w:t>De projectorganisatie</w:t>
       </w:r>
-      <w:bookmarkEnd w:id="58"/>
       <w:bookmarkEnd w:id="59"/>
+      <w:bookmarkEnd w:id="60"/>
     </w:p>
     <w:p>
       <w:pPr>
         <w:pStyle w:val="Kop2"/>
       </w:pPr>
-      <w:bookmarkStart w:id="60" w:name="_Toc353251479"/>
-      <w:bookmarkStart w:id="61" w:name="_Toc353252883"/>
-      <w:bookmarkStart w:id="62" w:name="_Toc353263484"/>
-      <w:bookmarkStart w:id="63" w:name="_Toc353327420"/>
-      <w:bookmarkStart w:id="64" w:name="_Toc353327745"/>
-      <w:bookmarkStart w:id="65" w:name="_Toc353327895"/>
-      <w:bookmarkStart w:id="66" w:name="_Toc353327966"/>
-      <w:bookmarkStart w:id="67" w:name="_Toc353337095"/>
-      <w:bookmarkStart w:id="68" w:name="_Toc354455628"/>
-      <w:bookmarkStart w:id="69" w:name="_Toc354455982"/>
-      <w:bookmarkStart w:id="70" w:name="_Toc354456088"/>
-      <w:bookmarkStart w:id="71" w:name="_Toc354456282"/>
-      <w:bookmarkStart w:id="72" w:name="_Toc370538144"/>
-      <w:bookmarkStart w:id="73" w:name="_Toc372543962"/>
+      <w:bookmarkStart w:id="61" w:name="_Toc353251479"/>
+      <w:bookmarkStart w:id="62" w:name="_Toc353252883"/>
+      <w:bookmarkStart w:id="63" w:name="_Toc353263484"/>
+      <w:bookmarkStart w:id="64" w:name="_Toc353327420"/>
+      <w:bookmarkStart w:id="65" w:name="_Toc353327745"/>
+      <w:bookmarkStart w:id="66" w:name="_Toc353327895"/>
+      <w:bookmarkStart w:id="67" w:name="_Toc353327966"/>
+      <w:bookmarkStart w:id="68" w:name="_Toc353337095"/>
+      <w:bookmarkStart w:id="69" w:name="_Toc354455628"/>
+      <w:bookmarkStart w:id="70" w:name="_Toc354455982"/>
+      <w:bookmarkStart w:id="71" w:name="_Toc354456088"/>
+      <w:bookmarkStart w:id="72" w:name="_Toc354456282"/>
+      <w:bookmarkStart w:id="73" w:name="_Toc370538144"/>
+      <w:bookmarkStart w:id="74" w:name="_Toc372543962"/>
       <w:r>
         <w:t>Contactpersonen</w:t>
       </w:r>
-      <w:bookmarkEnd w:id="60"/>
       <w:bookmarkEnd w:id="61"/>
       <w:bookmarkEnd w:id="62"/>
       <w:bookmarkEnd w:id="63"/>
@@ -4940,6 +5338,7 @@
       <w:bookmarkEnd w:id="71"/>
       <w:bookmarkEnd w:id="72"/>
       <w:bookmarkEnd w:id="73"/>
+      <w:bookmarkEnd w:id="74"/>
     </w:p>
     <w:p>
       <w:pPr>
@@ -5991,8 +6390,6 @@
       <w:r>
         <w:t>Alle uitrustingen zijn met een gps tracer.</w:t>
       </w:r>
-      <w:bookmarkStart w:id="74" w:name="_GoBack"/>
-      <w:bookmarkEnd w:id="74"/>
     </w:p>
     <w:p>
       <w:pPr>
@@ -6213,20 +6610,40 @@
     <w:pPr>
       <w:pStyle w:val="Voettekst"/>
     </w:pPr>
-    <w:fldSimple w:instr=" DOCPROPERTY  Leverancier  \* MERGEFORMAT ">
-      <w:r>
-        <w:t>[Leverancier]</w:t>
-      </w:r>
-    </w:fldSimple>
+    <w:r>
+      <w:fldChar w:fldCharType="begin"/>
+    </w:r>
+    <w:r>
+      <w:instrText xml:space="preserve"> DOCPROPERTY  Leverancier  \* MERGEFORMAT </w:instrText>
+    </w:r>
+    <w:r>
+      <w:fldChar w:fldCharType="separate"/>
+    </w:r>
+    <w:r>
+      <w:t>[Leverancier]</w:t>
+    </w:r>
+    <w:r>
+      <w:fldChar w:fldCharType="end"/>
+    </w:r>
     <w:r>
       <w:tab/>
       <w:t xml:space="preserve">Versie </w:t>
     </w:r>
-    <w:fldSimple w:instr=" DOCPROPERTY Versienummer \* MERGEFORMAT ">
-      <w:r>
-        <w:t>1.0</w:t>
-      </w:r>
-    </w:fldSimple>
+    <w:r>
+      <w:fldChar w:fldCharType="begin"/>
+    </w:r>
+    <w:r>
+      <w:instrText xml:space="preserve"> DOCPROPERTY Versienummer \* MERGEFORMAT </w:instrText>
+    </w:r>
+    <w:r>
+      <w:fldChar w:fldCharType="separate"/>
+    </w:r>
+    <w:r>
+      <w:t>1.0</w:t>
+    </w:r>
+    <w:r>
+      <w:fldChar w:fldCharType="end"/>
+    </w:r>
     <w:r>
       <w:tab/>
       <w:t xml:space="preserve">Pagina </w:t>
@@ -6310,11 +6727,21 @@
     <w:r>
       <w:tab/>
     </w:r>
-    <w:fldSimple w:instr=" DOCPROPERTY Titel \* MERGEFORMAT ">
-      <w:r>
-        <w:t>Plan van Aanpak</w:t>
-      </w:r>
-    </w:fldSimple>
+    <w:r>
+      <w:fldChar w:fldCharType="begin"/>
+    </w:r>
+    <w:r>
+      <w:instrText xml:space="preserve"> DOCPROPERTY Titel \* MERGEFORMAT </w:instrText>
+    </w:r>
+    <w:r>
+      <w:fldChar w:fldCharType="separate"/>
+    </w:r>
+    <w:r>
+      <w:t>Plan van Aanpak</w:t>
+    </w:r>
+    <w:r>
+      <w:fldChar w:fldCharType="end"/>
+    </w:r>
     <w:r>
       <w:t xml:space="preserve"> </w:t>
     </w:r>
@@ -8170,6 +8597,7 @@
     <w:lsdException w:name="HTML Sample" w:semiHidden="1" w:unhideWhenUsed="1"/>
     <w:lsdException w:name="HTML Typewriter" w:semiHidden="1" w:unhideWhenUsed="1"/>
     <w:lsdException w:name="HTML Variable" w:semiHidden="1" w:unhideWhenUsed="1"/>
+    <w:lsdException w:name="Normal Table" w:semiHidden="1" w:unhideWhenUsed="1"/>
     <w:lsdException w:name="annotation subject" w:semiHidden="1" w:unhideWhenUsed="1"/>
     <w:lsdException w:name="No List" w:semiHidden="1" w:unhideWhenUsed="1"/>
     <w:lsdException w:name="Outline List 1" w:semiHidden="1" w:unhideWhenUsed="1"/>
@@ -8214,6 +8642,7 @@
     <w:lsdException w:name="Table Professional" w:semiHidden="1" w:unhideWhenUsed="1"/>
     <w:lsdException w:name="Table Subtle 1" w:semiHidden="1" w:unhideWhenUsed="1"/>
     <w:lsdException w:name="Table Subtle 2" w:semiHidden="1" w:unhideWhenUsed="1"/>
+    <w:lsdException w:name="Table Web 1" w:semiHidden="1" w:unhideWhenUsed="1"/>
     <w:lsdException w:name="Table Web 2" w:semiHidden="1" w:unhideWhenUsed="1"/>
     <w:lsdException w:name="Table Web 3" w:semiHidden="1" w:unhideWhenUsed="1"/>
     <w:lsdException w:name="Balloon Text" w:semiHidden="1" w:unhideWhenUsed="1"/>
@@ -9096,6 +9525,25 @@
       <w:contextualSpacing/>
     </w:pPr>
   </w:style>
+  <w:style w:type="table" w:styleId="Tabelraster">
+    <w:name w:val="Table Grid"/>
+    <w:basedOn w:val="Standaardtabel"/>
+    <w:uiPriority w:val="39"/>
+    <w:rsid w:val="00DC7AA0"/>
+    <w:pPr>
+      <w:spacing w:after="0" w:line="240" w:lineRule="auto"/>
+    </w:pPr>
+    <w:tblPr>
+      <w:tblBorders>
+        <w:top w:val="single" w:sz="4" w:space="0" w:color="auto"/>
+        <w:left w:val="single" w:sz="4" w:space="0" w:color="auto"/>
+        <w:bottom w:val="single" w:sz="4" w:space="0" w:color="auto"/>
+        <w:right w:val="single" w:sz="4" w:space="0" w:color="auto"/>
+        <w:insideH w:val="single" w:sz="4" w:space="0" w:color="auto"/>
+        <w:insideV w:val="single" w:sz="4" w:space="0" w:color="auto"/>
+      </w:tblBorders>
+    </w:tblPr>
+  </w:style>
 </w:styles>
 </file>
 

</xml_diff>